<commit_message>
selected nvidia tesla processor for research
</commit_message>
<xml_diff>
--- a/CS401_FP1_ASSEMBLY_LANGUAGE_DESIGN.docx
+++ b/CS401_FP1_ASSEMBLY_LANGUAGE_DESIGN.docx
@@ -1,6 +1,6 @@
 
 <file path=word/document.xml><?xml version="1.0" encoding="utf-8"?>
-<w:document xmlns:wpc="http://schemas.microsoft.com/office/word/2010/wordprocessingCanvas" xmlns:cx="http://schemas.microsoft.com/office/drawing/2014/chartex" xmlns:cx1="http://schemas.microsoft.com/office/drawing/2015/9/8/chartex" xmlns:mc="http://schemas.openxmlformats.org/markup-compatibility/2006" xmlns:o="urn:schemas-microsoft-com:office:office" xmlns:r="http://schemas.openxmlformats.org/officeDocument/2006/relationships" xmlns:m="http://schemas.openxmlformats.org/officeDocument/2006/math" xmlns:v="urn:schemas-microsoft-com:vml" xmlns:wp14="http://schemas.microsoft.com/office/word/2010/wordprocessingDrawing" xmlns:wp="http://schemas.openxmlformats.org/drawingml/2006/wordprocessingDrawing" xmlns:w10="urn:schemas-microsoft-com:office:word" xmlns:w="http://schemas.openxmlformats.org/wordprocessingml/2006/main" xmlns:w14="http://schemas.microsoft.com/office/word/2010/wordml" xmlns:w15="http://schemas.microsoft.com/office/word/2012/wordml" xmlns:w16se="http://schemas.microsoft.com/office/word/2015/wordml/symex" xmlns:wpg="http://schemas.microsoft.com/office/word/2010/wordprocessingGroup" xmlns:wpi="http://schemas.microsoft.com/office/word/2010/wordprocessingInk" xmlns:wne="http://schemas.microsoft.com/office/word/2006/wordml" xmlns:wps="http://schemas.microsoft.com/office/word/2010/wordprocessingShape" mc:Ignorable="w14 w15 w16se wp14">
+<w:document xmlns:wpc="http://schemas.microsoft.com/office/word/2010/wordprocessingCanvas" xmlns:cx="http://schemas.microsoft.com/office/drawing/2014/chartex" xmlns:cx1="http://schemas.microsoft.com/office/drawing/2015/9/8/chartex" xmlns:cx2="http://schemas.microsoft.com/office/drawing/2015/10/21/chartex" xmlns:cx3="http://schemas.microsoft.com/office/drawing/2016/5/9/chartex" xmlns:cx4="http://schemas.microsoft.com/office/drawing/2016/5/10/chartex" xmlns:cx5="http://schemas.microsoft.com/office/drawing/2016/5/11/chartex" xmlns:cx6="http://schemas.microsoft.com/office/drawing/2016/5/12/chartex" xmlns:cx7="http://schemas.microsoft.com/office/drawing/2016/5/13/chartex" xmlns:cx8="http://schemas.microsoft.com/office/drawing/2016/5/14/chartex" xmlns:mc="http://schemas.openxmlformats.org/markup-compatibility/2006" xmlns:aink="http://schemas.microsoft.com/office/drawing/2016/ink" xmlns:am3d="http://schemas.microsoft.com/office/drawing/2017/model3d" xmlns:o="urn:schemas-microsoft-com:office:office" xmlns:r="http://schemas.openxmlformats.org/officeDocument/2006/relationships" xmlns:m="http://schemas.openxmlformats.org/officeDocument/2006/math" xmlns:v="urn:schemas-microsoft-com:vml" xmlns:wp14="http://schemas.microsoft.com/office/word/2010/wordprocessingDrawing" xmlns:wp="http://schemas.openxmlformats.org/drawingml/2006/wordprocessingDrawing" xmlns:w10="urn:schemas-microsoft-com:office:word" xmlns:w="http://schemas.openxmlformats.org/wordprocessingml/2006/main" xmlns:w14="http://schemas.microsoft.com/office/word/2010/wordml" xmlns:w15="http://schemas.microsoft.com/office/word/2012/wordml" xmlns:w16cid="http://schemas.microsoft.com/office/word/2016/wordml/cid" xmlns:w16se="http://schemas.microsoft.com/office/word/2015/wordml/symex" xmlns:wpg="http://schemas.microsoft.com/office/word/2010/wordprocessingGroup" xmlns:wpi="http://schemas.microsoft.com/office/word/2010/wordprocessingInk" xmlns:wne="http://schemas.microsoft.com/office/word/2006/wordml" xmlns:wps="http://schemas.microsoft.com/office/word/2010/wordprocessingShape" mc:Ignorable="w14 w15 w16se w16cid wp14">
   <w:body>
     <w:p>
       <w:pPr>
@@ -2535,7 +2535,35 @@
         <w:rPr>
           <w:rFonts w:ascii="Calibri" w:hAnsi="Calibri"/>
         </w:rPr>
-        <w:t xml:space="preserve"> a.i., dsp,</w:t>
+        <w:t xml:space="preserve"> </w:t>
+      </w:r>
+      <w:proofErr w:type="spellStart"/>
+      <w:r>
+        <w:rPr>
+          <w:rFonts w:ascii="Calibri" w:hAnsi="Calibri"/>
+        </w:rPr>
+        <w:t>a.i.</w:t>
+      </w:r>
+      <w:proofErr w:type="spellEnd"/>
+      <w:r>
+        <w:rPr>
+          <w:rFonts w:ascii="Calibri" w:hAnsi="Calibri"/>
+        </w:rPr>
+        <w:t xml:space="preserve">, </w:t>
+      </w:r>
+      <w:proofErr w:type="spellStart"/>
+      <w:r>
+        <w:rPr>
+          <w:rFonts w:ascii="Calibri" w:hAnsi="Calibri"/>
+        </w:rPr>
+        <w:t>dsp</w:t>
+      </w:r>
+      <w:proofErr w:type="spellEnd"/>
+      <w:r>
+        <w:rPr>
+          <w:rFonts w:ascii="Calibri" w:hAnsi="Calibri"/>
+        </w:rPr>
+        <w:t>,</w:t>
       </w:r>
       <w:r>
         <w:rPr>
@@ -2721,7 +2749,21 @@
         <w:rPr>
           <w:rFonts w:ascii="Calibri" w:hAnsi="Calibri"/>
         </w:rPr>
-        <w:t>You will create an assembler to convert text based assembly language into a hex code machine format</w:t>
+        <w:t xml:space="preserve">You will create an assembler to convert </w:t>
+      </w:r>
+      <w:proofErr w:type="gramStart"/>
+      <w:r>
+        <w:rPr>
+          <w:rFonts w:ascii="Calibri" w:hAnsi="Calibri"/>
+        </w:rPr>
+        <w:t>text based</w:t>
+      </w:r>
+      <w:proofErr w:type="gramEnd"/>
+      <w:r>
+        <w:rPr>
+          <w:rFonts w:ascii="Calibri" w:hAnsi="Calibri"/>
+        </w:rPr>
+        <w:t xml:space="preserve"> assembly language into a hex code machine format</w:t>
       </w:r>
       <w:r>
         <w:rPr>
@@ -3041,9 +3083,17 @@
       <w:r>
         <w:rPr>
           <w:rFonts w:ascii="Calibri" w:hAnsi="Calibri"/>
+          <w:b w:val="0"/>
+          <w:color w:val="auto"/>
+        </w:rPr>
+        <w:t>audio?</w:t>
+      </w:r>
+      <w:r>
+        <w:rPr>
+          <w:rFonts w:ascii="Calibri" w:hAnsi="Calibri"/>
           <w:color w:val="FF0000"/>
         </w:rPr>
-        <w:t>audio? graphics?</w:t>
+        <w:t xml:space="preserve"> graphics?</w:t>
       </w:r>
       <w:r>
         <w:rPr>
@@ -3380,7 +3430,23 @@
           <w:rFonts w:ascii="Calibri" w:hAnsi="Calibri"/>
           <w:color w:val="auto"/>
         </w:rPr>
-        <w:t>Modern General Purpose ARM Architecture</w:t>
+        <w:t xml:space="preserve">Modern </w:t>
+      </w:r>
+      <w:proofErr w:type="gramStart"/>
+      <w:r>
+        <w:rPr>
+          <w:rFonts w:ascii="Calibri" w:hAnsi="Calibri"/>
+          <w:color w:val="auto"/>
+        </w:rPr>
+        <w:t>General Purpose</w:t>
+      </w:r>
+      <w:proofErr w:type="gramEnd"/>
+      <w:r>
+        <w:rPr>
+          <w:rFonts w:ascii="Calibri" w:hAnsi="Calibri"/>
+          <w:color w:val="auto"/>
+        </w:rPr>
+        <w:t xml:space="preserve"> ARM Architecture</w:t>
       </w:r>
     </w:p>
     <w:p>
@@ -3466,16 +3532,23 @@
       <w:r>
         <w:rPr>
           <w:rFonts w:ascii="Calibri" w:hAnsi="Calibri"/>
-          <w:color w:val="auto"/>
+          <w:color w:val="FF0000"/>
         </w:rPr>
         <w:t>NVIDIA</w:t>
       </w:r>
       <w:r>
         <w:rPr>
           <w:rFonts w:ascii="Calibri" w:hAnsi="Calibri"/>
-          <w:color w:val="auto"/>
-        </w:rPr>
-        <w:t xml:space="preserve"> Architecture</w:t>
+          <w:color w:val="FF0000"/>
+        </w:rPr>
+        <w:t xml:space="preserve"> </w:t>
+      </w:r>
+      <w:r>
+        <w:rPr>
+          <w:rFonts w:ascii="Calibri" w:hAnsi="Calibri"/>
+          <w:color w:val="auto"/>
+        </w:rPr>
+        <w:t>Architecture</w:t>
       </w:r>
       <w:r>
         <w:rPr>
@@ -3652,6 +3725,14 @@
           <w:b w:val="0"/>
           <w:color w:val="auto"/>
         </w:rPr>
+        <w:t xml:space="preserve">a </w:t>
+      </w:r>
+      <w:r>
+        <w:rPr>
+          <w:rFonts w:ascii="Calibri" w:hAnsi="Calibri"/>
+          <w:b w:val="0"/>
+          <w:color w:val="auto"/>
+        </w:rPr>
         <w:t>general purpose or special purpose processor? If special purpose, what is the application area?</w:t>
       </w:r>
       <w:r>
@@ -3685,17 +3766,12 @@
           <w:color w:val="auto"/>
         </w:rPr>
         <w:br/>
-      </w:r>
-      <w:r>
-        <w:rPr>
-          <w:rFonts w:ascii="Calibri" w:hAnsi="Calibri"/>
-          <w:color w:val="auto"/>
-        </w:rPr>
-        <w:t>NVIDIA Turing GPU</w:t>
-      </w:r>
-      <w:r>
-        <w:rPr>
-          <w:rFonts w:ascii="Calibri" w:hAnsi="Calibri"/>
+        <w:t>Amon:</w:t>
+      </w:r>
+      <w:r>
+        <w:rPr>
+          <w:rFonts w:ascii="Calibri" w:hAnsi="Calibri"/>
+          <w:b w:val="0"/>
           <w:color w:val="auto"/>
         </w:rPr>
         <w:br/>
@@ -3703,21 +3779,89 @@
       <w:r>
         <w:rPr>
           <w:rFonts w:ascii="Calibri" w:hAnsi="Calibri"/>
-          <w:b w:val="0"/>
-          <w:color w:val="auto"/>
-        </w:rPr>
-        <w:t>graphics processor</w:t>
-      </w:r>
-      <w:r>
-        <w:rPr>
-          <w:rFonts w:ascii="Calibri" w:hAnsi="Calibri"/>
-          <w:b w:val="0"/>
+          <w:color w:val="auto"/>
+        </w:rPr>
+        <w:t xml:space="preserve">NVIDIA </w:t>
+      </w:r>
+      <w:r>
+        <w:rPr>
+          <w:rFonts w:ascii="Calibri" w:hAnsi="Calibri"/>
+          <w:color w:val="auto"/>
+        </w:rPr>
+        <w:t>Tesla</w:t>
+      </w:r>
+      <w:r>
+        <w:rPr>
+          <w:rFonts w:ascii="Calibri" w:hAnsi="Calibri"/>
+          <w:color w:val="auto"/>
+        </w:rPr>
+        <w:t xml:space="preserve"> GPU</w:t>
+      </w:r>
+      <w:r>
+        <w:rPr>
+          <w:rFonts w:ascii="Calibri" w:hAnsi="Calibri"/>
           <w:color w:val="auto"/>
         </w:rPr>
         <w:br/>
+      </w:r>
+      <w:r>
+        <w:rPr>
+          <w:rFonts w:ascii="Calibri" w:hAnsi="Calibri"/>
+          <w:b w:val="0"/>
+          <w:color w:val="auto"/>
+        </w:rPr>
+        <w:t>Special purpose processor</w:t>
+      </w:r>
+      <w:r>
+        <w:rPr>
+          <w:rFonts w:ascii="Calibri" w:hAnsi="Calibri"/>
+          <w:b w:val="0"/>
+          <w:color w:val="auto"/>
+        </w:rPr>
+        <w:t>.</w:t>
+      </w:r>
+      <w:r>
+        <w:rPr>
+          <w:rFonts w:ascii="Calibri" w:hAnsi="Calibri"/>
+          <w:b w:val="0"/>
+          <w:color w:val="auto"/>
+        </w:rPr>
+        <w:br/>
+      </w:r>
+      <w:r>
+        <w:rPr>
+          <w:rFonts w:ascii="Calibri" w:hAnsi="Calibri"/>
+          <w:b w:val="0"/>
+          <w:color w:val="auto"/>
+        </w:rPr>
+        <w:t>G</w:t>
+      </w:r>
+      <w:r>
+        <w:rPr>
+          <w:rFonts w:ascii="Calibri" w:hAnsi="Calibri"/>
+          <w:b w:val="0"/>
+          <w:color w:val="auto"/>
+        </w:rPr>
+        <w:t>raphics processor</w:t>
+      </w:r>
+      <w:r>
+        <w:rPr>
+          <w:rFonts w:ascii="Calibri" w:hAnsi="Calibri"/>
+          <w:b w:val="0"/>
+          <w:color w:val="auto"/>
+        </w:rPr>
+        <w:t>.</w:t>
       </w:r>
       <w:bookmarkStart w:id="0" w:name="_GoBack"/>
       <w:bookmarkEnd w:id="0"/>
+      <w:r>
+        <w:rPr>
+          <w:rFonts w:ascii="Calibri" w:hAnsi="Calibri"/>
+          <w:b w:val="0"/>
+          <w:color w:val="auto"/>
+        </w:rPr>
+        <w:br/>
+      </w:r>
     </w:p>
     <w:p>
       <w:pPr>
@@ -3861,15 +4005,33 @@
           <w:b w:val="0"/>
           <w:color w:val="auto"/>
         </w:rPr>
-        <w:t>Make a table s</w:t>
-      </w:r>
-      <w:r>
-        <w:rPr>
-          <w:rFonts w:ascii="Calibri" w:hAnsi="Calibri"/>
-          <w:b w:val="0"/>
-          <w:color w:val="auto"/>
-        </w:rPr>
-        <w:t xml:space="preserve">imilar to Table 6.1 MIPS Register Set </w:t>
+        <w:t xml:space="preserve">Make a table </w:t>
+      </w:r>
+      <w:proofErr w:type="gramStart"/>
+      <w:r>
+        <w:rPr>
+          <w:rFonts w:ascii="Calibri" w:hAnsi="Calibri"/>
+          <w:b w:val="0"/>
+          <w:color w:val="auto"/>
+        </w:rPr>
+        <w:t>s</w:t>
+      </w:r>
+      <w:r>
+        <w:rPr>
+          <w:rFonts w:ascii="Calibri" w:hAnsi="Calibri"/>
+          <w:b w:val="0"/>
+          <w:color w:val="auto"/>
+        </w:rPr>
+        <w:t>imilar to</w:t>
+      </w:r>
+      <w:proofErr w:type="gramEnd"/>
+      <w:r>
+        <w:rPr>
+          <w:rFonts w:ascii="Calibri" w:hAnsi="Calibri"/>
+          <w:b w:val="0"/>
+          <w:color w:val="auto"/>
+        </w:rPr>
+        <w:t xml:space="preserve"> Table 6.1 MIPS Register Set </w:t>
       </w:r>
       <w:r>
         <w:rPr>
@@ -3938,15 +4100,33 @@
           <w:b w:val="0"/>
           <w:color w:val="auto"/>
         </w:rPr>
-        <w:t>Make a table s</w:t>
-      </w:r>
-      <w:r>
-        <w:rPr>
-          <w:rFonts w:ascii="Calibri" w:hAnsi="Calibri"/>
-          <w:b w:val="0"/>
-          <w:color w:val="auto"/>
-        </w:rPr>
-        <w:t xml:space="preserve">imilar to Table 6.1 MIPS Register Set </w:t>
+        <w:t xml:space="preserve">Make a table </w:t>
+      </w:r>
+      <w:proofErr w:type="gramStart"/>
+      <w:r>
+        <w:rPr>
+          <w:rFonts w:ascii="Calibri" w:hAnsi="Calibri"/>
+          <w:b w:val="0"/>
+          <w:color w:val="auto"/>
+        </w:rPr>
+        <w:t>s</w:t>
+      </w:r>
+      <w:r>
+        <w:rPr>
+          <w:rFonts w:ascii="Calibri" w:hAnsi="Calibri"/>
+          <w:b w:val="0"/>
+          <w:color w:val="auto"/>
+        </w:rPr>
+        <w:t>imilar to</w:t>
+      </w:r>
+      <w:proofErr w:type="gramEnd"/>
+      <w:r>
+        <w:rPr>
+          <w:rFonts w:ascii="Calibri" w:hAnsi="Calibri"/>
+          <w:b w:val="0"/>
+          <w:color w:val="auto"/>
+        </w:rPr>
+        <w:t xml:space="preserve"> Table 6.1 MIPS Register Set </w:t>
       </w:r>
       <w:r>
         <w:rPr>
@@ -4007,15 +4187,33 @@
           <w:b w:val="0"/>
           <w:color w:val="auto"/>
         </w:rPr>
-        <w:t>Make a table s</w:t>
-      </w:r>
-      <w:r>
-        <w:rPr>
-          <w:rFonts w:ascii="Calibri" w:hAnsi="Calibri"/>
-          <w:b w:val="0"/>
-          <w:color w:val="auto"/>
-        </w:rPr>
-        <w:t xml:space="preserve">imilar to Table 6.1 MIPS Register Set </w:t>
+        <w:t xml:space="preserve">Make a table </w:t>
+      </w:r>
+      <w:proofErr w:type="gramStart"/>
+      <w:r>
+        <w:rPr>
+          <w:rFonts w:ascii="Calibri" w:hAnsi="Calibri"/>
+          <w:b w:val="0"/>
+          <w:color w:val="auto"/>
+        </w:rPr>
+        <w:t>s</w:t>
+      </w:r>
+      <w:r>
+        <w:rPr>
+          <w:rFonts w:ascii="Calibri" w:hAnsi="Calibri"/>
+          <w:b w:val="0"/>
+          <w:color w:val="auto"/>
+        </w:rPr>
+        <w:t>imilar to</w:t>
+      </w:r>
+      <w:proofErr w:type="gramEnd"/>
+      <w:r>
+        <w:rPr>
+          <w:rFonts w:ascii="Calibri" w:hAnsi="Calibri"/>
+          <w:b w:val="0"/>
+          <w:color w:val="auto"/>
+        </w:rPr>
+        <w:t xml:space="preserve"> Table 6.1 MIPS Register Set </w:t>
       </w:r>
       <w:r>
         <w:rPr>
@@ -4258,7 +4456,23 @@
           <w:rFonts w:ascii="Calibri" w:hAnsi="Calibri"/>
           <w:color w:val="auto"/>
         </w:rPr>
-        <w:t>Processor A Instructions and Binary Format</w:t>
+        <w:t xml:space="preserve">Processor </w:t>
+      </w:r>
+      <w:proofErr w:type="gramStart"/>
+      <w:r>
+        <w:rPr>
+          <w:rFonts w:ascii="Calibri" w:hAnsi="Calibri"/>
+          <w:color w:val="auto"/>
+        </w:rPr>
+        <w:t>A</w:t>
+      </w:r>
+      <w:proofErr w:type="gramEnd"/>
+      <w:r>
+        <w:rPr>
+          <w:rFonts w:ascii="Calibri" w:hAnsi="Calibri"/>
+          <w:color w:val="auto"/>
+        </w:rPr>
+        <w:t xml:space="preserve"> Instructions and Binary Format</w:t>
       </w:r>
       <w:r>
         <w:rPr>
@@ -4738,7 +4952,6 @@
           <w:rFonts w:ascii="Calibri" w:hAnsi="Calibri"/>
           <w:color w:val="auto"/>
         </w:rPr>
-        <w:lastRenderedPageBreak/>
         <w:t xml:space="preserve">High level block diagram of each processor’s design and discussion </w:t>
       </w:r>
       <w:r>
@@ -4779,7 +4992,25 @@
           <w:b w:val="0"/>
           <w:color w:val="auto"/>
         </w:rPr>
-        <w:t>You may not be able to find the answer to all of the questions fo</w:t>
+        <w:t xml:space="preserve">You may not be able to find the answer to </w:t>
+      </w:r>
+      <w:proofErr w:type="gramStart"/>
+      <w:r>
+        <w:rPr>
+          <w:rFonts w:ascii="Calibri" w:hAnsi="Calibri"/>
+          <w:b w:val="0"/>
+          <w:color w:val="auto"/>
+        </w:rPr>
+        <w:t>all of</w:t>
+      </w:r>
+      <w:proofErr w:type="gramEnd"/>
+      <w:r>
+        <w:rPr>
+          <w:rFonts w:ascii="Calibri" w:hAnsi="Calibri"/>
+          <w:b w:val="0"/>
+          <w:color w:val="auto"/>
+        </w:rPr>
+        <w:t xml:space="preserve"> the questions fo</w:t>
       </w:r>
       <w:r>
         <w:rPr>
@@ -4951,7 +5182,25 @@
           <w:b w:val="0"/>
           <w:color w:val="auto"/>
         </w:rPr>
-        <w:t xml:space="preserve"> Find a high level architecture diagram</w:t>
+        <w:t xml:space="preserve"> Find a </w:t>
+      </w:r>
+      <w:proofErr w:type="gramStart"/>
+      <w:r>
+        <w:rPr>
+          <w:rFonts w:ascii="Calibri" w:hAnsi="Calibri"/>
+          <w:b w:val="0"/>
+          <w:color w:val="auto"/>
+        </w:rPr>
+        <w:t>high level</w:t>
+      </w:r>
+      <w:proofErr w:type="gramEnd"/>
+      <w:r>
+        <w:rPr>
+          <w:rFonts w:ascii="Calibri" w:hAnsi="Calibri"/>
+          <w:b w:val="0"/>
+          <w:color w:val="auto"/>
+        </w:rPr>
+        <w:t xml:space="preserve"> architecture diagram</w:t>
       </w:r>
       <w:r>
         <w:rPr>
@@ -5299,7 +5548,25 @@
           <w:b w:val="0"/>
           <w:color w:val="auto"/>
         </w:rPr>
-        <w:t xml:space="preserve"> Find a high level architecture diagram that shows the data path for each processor. Insert these diagrams here:</w:t>
+        <w:t xml:space="preserve"> Find a </w:t>
+      </w:r>
+      <w:proofErr w:type="gramStart"/>
+      <w:r>
+        <w:rPr>
+          <w:rFonts w:ascii="Calibri" w:hAnsi="Calibri"/>
+          <w:b w:val="0"/>
+          <w:color w:val="auto"/>
+        </w:rPr>
+        <w:t>high level</w:t>
+      </w:r>
+      <w:proofErr w:type="gramEnd"/>
+      <w:r>
+        <w:rPr>
+          <w:rFonts w:ascii="Calibri" w:hAnsi="Calibri"/>
+          <w:b w:val="0"/>
+          <w:color w:val="auto"/>
+        </w:rPr>
+        <w:t xml:space="preserve"> architecture diagram that shows the data path for each processor. Insert these diagrams here:</w:t>
       </w:r>
     </w:p>
     <w:p>
@@ -5543,7 +5810,25 @@
           <w:b w:val="0"/>
           <w:color w:val="auto"/>
         </w:rPr>
-        <w:t xml:space="preserve"> Find a high level architecture diagram that shows the data path for each processor. Insert these diagrams here:</w:t>
+        <w:t xml:space="preserve"> Find a </w:t>
+      </w:r>
+      <w:proofErr w:type="gramStart"/>
+      <w:r>
+        <w:rPr>
+          <w:rFonts w:ascii="Calibri" w:hAnsi="Calibri"/>
+          <w:b w:val="0"/>
+          <w:color w:val="auto"/>
+        </w:rPr>
+        <w:t>high level</w:t>
+      </w:r>
+      <w:proofErr w:type="gramEnd"/>
+      <w:r>
+        <w:rPr>
+          <w:rFonts w:ascii="Calibri" w:hAnsi="Calibri"/>
+          <w:b w:val="0"/>
+          <w:color w:val="auto"/>
+        </w:rPr>
+        <w:t xml:space="preserve"> architecture diagram that shows the data path for each processor. Insert these diagrams here:</w:t>
       </w:r>
     </w:p>
     <w:p>
@@ -5975,6 +6260,7 @@
           <w:b w:val="0"/>
           <w:color w:val="auto"/>
         </w:rPr>
+        <w:lastRenderedPageBreak/>
         <w:t>Don’t start with too many instructions!</w:t>
       </w:r>
       <w:r>
@@ -6006,7 +6292,25 @@
           <w:b w:val="0"/>
           <w:color w:val="auto"/>
         </w:rPr>
-        <w:t xml:space="preserve">Have some stretch instructions as well as basic instructions. </w:t>
+        <w:t xml:space="preserve">Have some stretch instructions as well as basic </w:t>
+      </w:r>
+      <w:proofErr w:type="gramStart"/>
+      <w:r>
+        <w:rPr>
+          <w:rFonts w:ascii="Calibri" w:hAnsi="Calibri"/>
+          <w:b w:val="0"/>
+          <w:color w:val="auto"/>
+        </w:rPr>
+        <w:t>instructions.</w:t>
+      </w:r>
+      <w:proofErr w:type="gramEnd"/>
+      <w:r>
+        <w:rPr>
+          <w:rFonts w:ascii="Calibri" w:hAnsi="Calibri"/>
+          <w:b w:val="0"/>
+          <w:color w:val="auto"/>
+        </w:rPr>
+        <w:t xml:space="preserve"> </w:t>
       </w:r>
     </w:p>
     <w:p>
@@ -6029,7 +6333,6 @@
           <w:b w:val="0"/>
           <w:color w:val="auto"/>
         </w:rPr>
-        <w:lastRenderedPageBreak/>
         <w:t>Each person in the group (after group consultation) must be personally responsible for at least one instruction.</w:t>
       </w:r>
     </w:p>
@@ -6356,13 +6659,23 @@
           <w:color w:val="auto"/>
         </w:rPr>
       </w:pPr>
+      <w:proofErr w:type="spellStart"/>
       <w:r>
         <w:rPr>
           <w:rFonts w:ascii="Calibri" w:hAnsi="Calibri" w:cs="Calibri"/>
           <w:b w:val="0"/>
           <w:color w:val="auto"/>
         </w:rPr>
-        <w:t>NextHexCode = “”</w:t>
+        <w:t>NextHexCode</w:t>
+      </w:r>
+      <w:proofErr w:type="spellEnd"/>
+      <w:r>
+        <w:rPr>
+          <w:rFonts w:ascii="Calibri" w:hAnsi="Calibri" w:cs="Calibri"/>
+          <w:b w:val="0"/>
+          <w:color w:val="auto"/>
+        </w:rPr>
+        <w:t xml:space="preserve"> = “”</w:t>
       </w:r>
     </w:p>
     <w:p>
@@ -6457,8 +6770,18 @@
           <w:b w:val="0"/>
           <w:color w:val="auto"/>
         </w:rPr>
-        <w:t>Based on keyword update NextHexCode</w:t>
-      </w:r>
+        <w:t xml:space="preserve">Based on keyword update </w:t>
+      </w:r>
+      <w:proofErr w:type="spellStart"/>
+      <w:r>
+        <w:rPr>
+          <w:rFonts w:ascii="Calibri" w:hAnsi="Calibri" w:cs="Calibri"/>
+          <w:b w:val="0"/>
+          <w:color w:val="auto"/>
+        </w:rPr>
+        <w:t>NextHexCode</w:t>
+      </w:r>
+      <w:proofErr w:type="spellEnd"/>
     </w:p>
     <w:p>
       <w:pPr>
@@ -6495,8 +6818,18 @@
           <w:b w:val="0"/>
           <w:color w:val="auto"/>
         </w:rPr>
-        <w:t>Based on argument types (register, variable, immediate) and instruction type update NextHexCode</w:t>
-      </w:r>
+        <w:t xml:space="preserve">Based on argument types (register, variable, immediate) and instruction type update </w:t>
+      </w:r>
+      <w:proofErr w:type="spellStart"/>
+      <w:r>
+        <w:rPr>
+          <w:rFonts w:ascii="Calibri" w:hAnsi="Calibri" w:cs="Calibri"/>
+          <w:b w:val="0"/>
+          <w:color w:val="auto"/>
+        </w:rPr>
+        <w:t>NextHexCode</w:t>
+      </w:r>
+      <w:proofErr w:type="spellEnd"/>
     </w:p>
     <w:p>
       <w:pPr>
@@ -6514,7 +6847,25 @@
           <w:b w:val="0"/>
           <w:color w:val="auto"/>
         </w:rPr>
-        <w:t>Write NextHexCode to the output machine code file.</w:t>
+        <w:t xml:space="preserve">Write </w:t>
+      </w:r>
+      <w:proofErr w:type="spellStart"/>
+      <w:r>
+        <w:rPr>
+          <w:rFonts w:ascii="Calibri" w:hAnsi="Calibri" w:cs="Calibri"/>
+          <w:b w:val="0"/>
+          <w:color w:val="auto"/>
+        </w:rPr>
+        <w:t>NextHexCode</w:t>
+      </w:r>
+      <w:proofErr w:type="spellEnd"/>
+      <w:r>
+        <w:rPr>
+          <w:rFonts w:ascii="Calibri" w:hAnsi="Calibri" w:cs="Calibri"/>
+          <w:b w:val="0"/>
+          <w:color w:val="auto"/>
+        </w:rPr>
+        <w:t xml:space="preserve"> to the output machine code file.</w:t>
       </w:r>
     </w:p>
     <w:p>
@@ -6598,7 +6949,43 @@
           <w:b w:val="0"/>
           <w:color w:val="auto"/>
         </w:rPr>
-        <w:t>Use the utilities Lexx and Yacc (you will have to learn these on your own)</w:t>
+        <w:t xml:space="preserve">Use the utilities </w:t>
+      </w:r>
+      <w:proofErr w:type="spellStart"/>
+      <w:r>
+        <w:rPr>
+          <w:rFonts w:ascii="Calibri" w:hAnsi="Calibri"/>
+          <w:b w:val="0"/>
+          <w:color w:val="auto"/>
+        </w:rPr>
+        <w:t>Lexx</w:t>
+      </w:r>
+      <w:proofErr w:type="spellEnd"/>
+      <w:r>
+        <w:rPr>
+          <w:rFonts w:ascii="Calibri" w:hAnsi="Calibri"/>
+          <w:b w:val="0"/>
+          <w:color w:val="auto"/>
+        </w:rPr>
+        <w:t xml:space="preserve"> and </w:t>
+      </w:r>
+      <w:proofErr w:type="spellStart"/>
+      <w:r>
+        <w:rPr>
+          <w:rFonts w:ascii="Calibri" w:hAnsi="Calibri"/>
+          <w:b w:val="0"/>
+          <w:color w:val="auto"/>
+        </w:rPr>
+        <w:t>Yacc</w:t>
+      </w:r>
+      <w:proofErr w:type="spellEnd"/>
+      <w:r>
+        <w:rPr>
+          <w:rFonts w:ascii="Calibri" w:hAnsi="Calibri"/>
+          <w:b w:val="0"/>
+          <w:color w:val="auto"/>
+        </w:rPr>
+        <w:t xml:space="preserve"> (you will have to learn these on your own)</w:t>
       </w:r>
     </w:p>
     <w:p>
@@ -6931,8 +7318,16 @@
         <w:rPr>
           <w:rFonts w:asciiTheme="minorHAnsi" w:hAnsiTheme="minorHAnsi" w:cstheme="minorHAnsi"/>
         </w:rPr>
-        <w:t>What issues did you run into in writing an assebler</w:t>
-      </w:r>
+        <w:t xml:space="preserve">What issues did you run into in writing an </w:t>
+      </w:r>
+      <w:proofErr w:type="spellStart"/>
+      <w:r>
+        <w:rPr>
+          <w:rFonts w:asciiTheme="minorHAnsi" w:hAnsiTheme="minorHAnsi" w:cstheme="minorHAnsi"/>
+        </w:rPr>
+        <w:t>assebler</w:t>
+      </w:r>
+      <w:proofErr w:type="spellEnd"/>
       <w:r>
         <w:rPr>
           <w:rFonts w:asciiTheme="minorHAnsi" w:hAnsiTheme="minorHAnsi" w:cstheme="minorHAnsi"/>
@@ -7028,13 +7423,23 @@
         </w:rPr>
         <w:t xml:space="preserve">Place </w:t>
       </w:r>
-      <w:r>
-        <w:rPr>
-          <w:rFonts w:ascii="Calibri" w:hAnsi="Calibri"/>
-          <w:b w:val="0"/>
-          <w:color w:val="auto"/>
-        </w:rPr>
-        <w:t>all of the required items in this</w:t>
+      <w:proofErr w:type="gramStart"/>
+      <w:r>
+        <w:rPr>
+          <w:rFonts w:ascii="Calibri" w:hAnsi="Calibri"/>
+          <w:b w:val="0"/>
+          <w:color w:val="auto"/>
+        </w:rPr>
+        <w:t>all of</w:t>
+      </w:r>
+      <w:proofErr w:type="gramEnd"/>
+      <w:r>
+        <w:rPr>
+          <w:rFonts w:ascii="Calibri" w:hAnsi="Calibri"/>
+          <w:b w:val="0"/>
+          <w:color w:val="auto"/>
+        </w:rPr>
+        <w:t xml:space="preserve"> the required items in this</w:t>
       </w:r>
       <w:r>
         <w:rPr>
@@ -7374,7 +7779,23 @@
                 <w:rFonts w:ascii="Calibri" w:hAnsi="Calibri"/>
                 <w:sz w:val="16"/>
               </w:rPr>
-              <w:t>Adequate comparison of both processors architecture, machine code, and assembly language with adequate comparison of 3 instructions and answers to majority of the questions. Both Table I and Table II completed adequately.</w:t>
+              <w:t xml:space="preserve">Adequate comparison of both </w:t>
+            </w:r>
+            <w:proofErr w:type="gramStart"/>
+            <w:r>
+              <w:rPr>
+                <w:rFonts w:ascii="Calibri" w:hAnsi="Calibri"/>
+                <w:sz w:val="16"/>
+              </w:rPr>
+              <w:t>processors</w:t>
+            </w:r>
+            <w:proofErr w:type="gramEnd"/>
+            <w:r>
+              <w:rPr>
+                <w:rFonts w:ascii="Calibri" w:hAnsi="Calibri"/>
+                <w:sz w:val="16"/>
+              </w:rPr>
+              <w:t xml:space="preserve"> architecture, machine code, and assembly language with adequate comparison of 3 instructions and answers to majority of the questions. Both Table I and Table II completed adequately.</w:t>
             </w:r>
           </w:p>
         </w:tc>
@@ -7394,7 +7815,23 @@
                 <w:rFonts w:ascii="Calibri" w:hAnsi="Calibri"/>
                 <w:sz w:val="16"/>
               </w:rPr>
-              <w:t xml:space="preserve">Excellent comparison of both processors architecture, machine code, and four </w:t>
+              <w:t xml:space="preserve">Excellent comparison of both </w:t>
+            </w:r>
+            <w:proofErr w:type="gramStart"/>
+            <w:r>
+              <w:rPr>
+                <w:rFonts w:ascii="Calibri" w:hAnsi="Calibri"/>
+                <w:sz w:val="16"/>
+              </w:rPr>
+              <w:t>processors</w:t>
+            </w:r>
+            <w:proofErr w:type="gramEnd"/>
+            <w:r>
+              <w:rPr>
+                <w:rFonts w:ascii="Calibri" w:hAnsi="Calibri"/>
+                <w:sz w:val="16"/>
+              </w:rPr>
+              <w:t xml:space="preserve"> architecture, machine code, and four </w:t>
             </w:r>
             <w:r>
               <w:rPr>
@@ -7832,7 +8269,7 @@
 </file>
 
 <file path=word/endnotes.xml><?xml version="1.0" encoding="utf-8"?>
-<w:endnotes xmlns:wpc="http://schemas.microsoft.com/office/word/2010/wordprocessingCanvas" xmlns:cx="http://schemas.microsoft.com/office/drawing/2014/chartex" xmlns:cx1="http://schemas.microsoft.com/office/drawing/2015/9/8/chartex" xmlns:mc="http://schemas.openxmlformats.org/markup-compatibility/2006" xmlns:o="urn:schemas-microsoft-com:office:office" xmlns:r="http://schemas.openxmlformats.org/officeDocument/2006/relationships" xmlns:m="http://schemas.openxmlformats.org/officeDocument/2006/math" xmlns:v="urn:schemas-microsoft-com:vml" xmlns:wp14="http://schemas.microsoft.com/office/word/2010/wordprocessingDrawing" xmlns:wp="http://schemas.openxmlformats.org/drawingml/2006/wordprocessingDrawing" xmlns:w10="urn:schemas-microsoft-com:office:word" xmlns:w="http://schemas.openxmlformats.org/wordprocessingml/2006/main" xmlns:w14="http://schemas.microsoft.com/office/word/2010/wordml" xmlns:w15="http://schemas.microsoft.com/office/word/2012/wordml" xmlns:w16se="http://schemas.microsoft.com/office/word/2015/wordml/symex" xmlns:wpg="http://schemas.microsoft.com/office/word/2010/wordprocessingGroup" xmlns:wpi="http://schemas.microsoft.com/office/word/2010/wordprocessingInk" xmlns:wne="http://schemas.microsoft.com/office/word/2006/wordml" xmlns:wps="http://schemas.microsoft.com/office/word/2010/wordprocessingShape" mc:Ignorable="w14 w15 w16se wp14">
+<w:endnotes xmlns:wpc="http://schemas.microsoft.com/office/word/2010/wordprocessingCanvas" xmlns:cx="http://schemas.microsoft.com/office/drawing/2014/chartex" xmlns:cx1="http://schemas.microsoft.com/office/drawing/2015/9/8/chartex" xmlns:cx2="http://schemas.microsoft.com/office/drawing/2015/10/21/chartex" xmlns:cx3="http://schemas.microsoft.com/office/drawing/2016/5/9/chartex" xmlns:cx4="http://schemas.microsoft.com/office/drawing/2016/5/10/chartex" xmlns:cx5="http://schemas.microsoft.com/office/drawing/2016/5/11/chartex" xmlns:cx6="http://schemas.microsoft.com/office/drawing/2016/5/12/chartex" xmlns:cx7="http://schemas.microsoft.com/office/drawing/2016/5/13/chartex" xmlns:cx8="http://schemas.microsoft.com/office/drawing/2016/5/14/chartex" xmlns:mc="http://schemas.openxmlformats.org/markup-compatibility/2006" xmlns:aink="http://schemas.microsoft.com/office/drawing/2016/ink" xmlns:am3d="http://schemas.microsoft.com/office/drawing/2017/model3d" xmlns:o="urn:schemas-microsoft-com:office:office" xmlns:r="http://schemas.openxmlformats.org/officeDocument/2006/relationships" xmlns:m="http://schemas.openxmlformats.org/officeDocument/2006/math" xmlns:v="urn:schemas-microsoft-com:vml" xmlns:wp14="http://schemas.microsoft.com/office/word/2010/wordprocessingDrawing" xmlns:wp="http://schemas.openxmlformats.org/drawingml/2006/wordprocessingDrawing" xmlns:w10="urn:schemas-microsoft-com:office:word" xmlns:w="http://schemas.openxmlformats.org/wordprocessingml/2006/main" xmlns:w14="http://schemas.microsoft.com/office/word/2010/wordml" xmlns:w15="http://schemas.microsoft.com/office/word/2012/wordml" xmlns:w16cid="http://schemas.microsoft.com/office/word/2016/wordml/cid" xmlns:w16se="http://schemas.microsoft.com/office/word/2015/wordml/symex" xmlns:wpg="http://schemas.microsoft.com/office/word/2010/wordprocessingGroup" xmlns:wpi="http://schemas.microsoft.com/office/word/2010/wordprocessingInk" xmlns:wne="http://schemas.microsoft.com/office/word/2006/wordml" xmlns:wps="http://schemas.microsoft.com/office/word/2010/wordprocessingShape" mc:Ignorable="w14 w15 w16se w16cid wp14">
   <w:endnote w:type="separator" w:id="-1">
     <w:p>
       <w:r>
@@ -7851,7 +8288,7 @@
 </file>
 
 <file path=word/footer1.xml><?xml version="1.0" encoding="utf-8"?>
-<w:ftr xmlns:wpc="http://schemas.microsoft.com/office/word/2010/wordprocessingCanvas" xmlns:cx="http://schemas.microsoft.com/office/drawing/2014/chartex" xmlns:cx1="http://schemas.microsoft.com/office/drawing/2015/9/8/chartex" xmlns:mc="http://schemas.openxmlformats.org/markup-compatibility/2006" xmlns:o="urn:schemas-microsoft-com:office:office" xmlns:r="http://schemas.openxmlformats.org/officeDocument/2006/relationships" xmlns:m="http://schemas.openxmlformats.org/officeDocument/2006/math" xmlns:v="urn:schemas-microsoft-com:vml" xmlns:wp14="http://schemas.microsoft.com/office/word/2010/wordprocessingDrawing" xmlns:wp="http://schemas.openxmlformats.org/drawingml/2006/wordprocessingDrawing" xmlns:w10="urn:schemas-microsoft-com:office:word" xmlns:w="http://schemas.openxmlformats.org/wordprocessingml/2006/main" xmlns:w14="http://schemas.microsoft.com/office/word/2010/wordml" xmlns:w15="http://schemas.microsoft.com/office/word/2012/wordml" xmlns:w16se="http://schemas.microsoft.com/office/word/2015/wordml/symex" xmlns:wpg="http://schemas.microsoft.com/office/word/2010/wordprocessingGroup" xmlns:wpi="http://schemas.microsoft.com/office/word/2010/wordprocessingInk" xmlns:wne="http://schemas.microsoft.com/office/word/2006/wordml" xmlns:wps="http://schemas.microsoft.com/office/word/2010/wordprocessingShape" mc:Ignorable="w14 w15 w16se wp14">
+<w:ftr xmlns:wpc="http://schemas.microsoft.com/office/word/2010/wordprocessingCanvas" xmlns:cx="http://schemas.microsoft.com/office/drawing/2014/chartex" xmlns:cx1="http://schemas.microsoft.com/office/drawing/2015/9/8/chartex" xmlns:cx2="http://schemas.microsoft.com/office/drawing/2015/10/21/chartex" xmlns:cx3="http://schemas.microsoft.com/office/drawing/2016/5/9/chartex" xmlns:cx4="http://schemas.microsoft.com/office/drawing/2016/5/10/chartex" xmlns:cx5="http://schemas.microsoft.com/office/drawing/2016/5/11/chartex" xmlns:cx6="http://schemas.microsoft.com/office/drawing/2016/5/12/chartex" xmlns:cx7="http://schemas.microsoft.com/office/drawing/2016/5/13/chartex" xmlns:cx8="http://schemas.microsoft.com/office/drawing/2016/5/14/chartex" xmlns:mc="http://schemas.openxmlformats.org/markup-compatibility/2006" xmlns:aink="http://schemas.microsoft.com/office/drawing/2016/ink" xmlns:am3d="http://schemas.microsoft.com/office/drawing/2017/model3d" xmlns:o="urn:schemas-microsoft-com:office:office" xmlns:r="http://schemas.openxmlformats.org/officeDocument/2006/relationships" xmlns:m="http://schemas.openxmlformats.org/officeDocument/2006/math" xmlns:v="urn:schemas-microsoft-com:vml" xmlns:wp14="http://schemas.microsoft.com/office/word/2010/wordprocessingDrawing" xmlns:wp="http://schemas.openxmlformats.org/drawingml/2006/wordprocessingDrawing" xmlns:w10="urn:schemas-microsoft-com:office:word" xmlns:w="http://schemas.openxmlformats.org/wordprocessingml/2006/main" xmlns:w14="http://schemas.microsoft.com/office/word/2010/wordml" xmlns:w15="http://schemas.microsoft.com/office/word/2012/wordml" xmlns:w16cid="http://schemas.microsoft.com/office/word/2016/wordml/cid" xmlns:w16se="http://schemas.microsoft.com/office/word/2015/wordml/symex" xmlns:wpg="http://schemas.microsoft.com/office/word/2010/wordprocessingGroup" xmlns:wpi="http://schemas.microsoft.com/office/word/2010/wordprocessingInk" xmlns:wne="http://schemas.microsoft.com/office/word/2006/wordml" xmlns:wps="http://schemas.microsoft.com/office/word/2010/wordprocessingShape" mc:Ignorable="w14 w15 w16se w16cid wp14">
   <w:p>
     <w:pPr>
       <w:pStyle w:val="Footer"/>
@@ -7944,7 +8381,7 @@
 </file>
 
 <file path=word/footnotes.xml><?xml version="1.0" encoding="utf-8"?>
-<w:footnotes xmlns:wpc="http://schemas.microsoft.com/office/word/2010/wordprocessingCanvas" xmlns:cx="http://schemas.microsoft.com/office/drawing/2014/chartex" xmlns:cx1="http://schemas.microsoft.com/office/drawing/2015/9/8/chartex" xmlns:mc="http://schemas.openxmlformats.org/markup-compatibility/2006" xmlns:o="urn:schemas-microsoft-com:office:office" xmlns:r="http://schemas.openxmlformats.org/officeDocument/2006/relationships" xmlns:m="http://schemas.openxmlformats.org/officeDocument/2006/math" xmlns:v="urn:schemas-microsoft-com:vml" xmlns:wp14="http://schemas.microsoft.com/office/word/2010/wordprocessingDrawing" xmlns:wp="http://schemas.openxmlformats.org/drawingml/2006/wordprocessingDrawing" xmlns:w10="urn:schemas-microsoft-com:office:word" xmlns:w="http://schemas.openxmlformats.org/wordprocessingml/2006/main" xmlns:w14="http://schemas.microsoft.com/office/word/2010/wordml" xmlns:w15="http://schemas.microsoft.com/office/word/2012/wordml" xmlns:w16se="http://schemas.microsoft.com/office/word/2015/wordml/symex" xmlns:wpg="http://schemas.microsoft.com/office/word/2010/wordprocessingGroup" xmlns:wpi="http://schemas.microsoft.com/office/word/2010/wordprocessingInk" xmlns:wne="http://schemas.microsoft.com/office/word/2006/wordml" xmlns:wps="http://schemas.microsoft.com/office/word/2010/wordprocessingShape" mc:Ignorable="w14 w15 w16se wp14">
+<w:footnotes xmlns:wpc="http://schemas.microsoft.com/office/word/2010/wordprocessingCanvas" xmlns:cx="http://schemas.microsoft.com/office/drawing/2014/chartex" xmlns:cx1="http://schemas.microsoft.com/office/drawing/2015/9/8/chartex" xmlns:cx2="http://schemas.microsoft.com/office/drawing/2015/10/21/chartex" xmlns:cx3="http://schemas.microsoft.com/office/drawing/2016/5/9/chartex" xmlns:cx4="http://schemas.microsoft.com/office/drawing/2016/5/10/chartex" xmlns:cx5="http://schemas.microsoft.com/office/drawing/2016/5/11/chartex" xmlns:cx6="http://schemas.microsoft.com/office/drawing/2016/5/12/chartex" xmlns:cx7="http://schemas.microsoft.com/office/drawing/2016/5/13/chartex" xmlns:cx8="http://schemas.microsoft.com/office/drawing/2016/5/14/chartex" xmlns:mc="http://schemas.openxmlformats.org/markup-compatibility/2006" xmlns:aink="http://schemas.microsoft.com/office/drawing/2016/ink" xmlns:am3d="http://schemas.microsoft.com/office/drawing/2017/model3d" xmlns:o="urn:schemas-microsoft-com:office:office" xmlns:r="http://schemas.openxmlformats.org/officeDocument/2006/relationships" xmlns:m="http://schemas.openxmlformats.org/officeDocument/2006/math" xmlns:v="urn:schemas-microsoft-com:vml" xmlns:wp14="http://schemas.microsoft.com/office/word/2010/wordprocessingDrawing" xmlns:wp="http://schemas.openxmlformats.org/drawingml/2006/wordprocessingDrawing" xmlns:w10="urn:schemas-microsoft-com:office:word" xmlns:w="http://schemas.openxmlformats.org/wordprocessingml/2006/main" xmlns:w14="http://schemas.microsoft.com/office/word/2010/wordml" xmlns:w15="http://schemas.microsoft.com/office/word/2012/wordml" xmlns:w16cid="http://schemas.microsoft.com/office/word/2016/wordml/cid" xmlns:w16se="http://schemas.microsoft.com/office/word/2015/wordml/symex" xmlns:wpg="http://schemas.microsoft.com/office/word/2010/wordprocessingGroup" xmlns:wpi="http://schemas.microsoft.com/office/word/2010/wordprocessingInk" xmlns:wne="http://schemas.microsoft.com/office/word/2006/wordml" xmlns:wps="http://schemas.microsoft.com/office/word/2010/wordprocessingShape" mc:Ignorable="w14 w15 w16se w16cid wp14">
   <w:footnote w:type="separator" w:id="-1">
     <w:p>
       <w:r>
@@ -7963,7 +8400,7 @@
 </file>
 
 <file path=word/numbering.xml><?xml version="1.0" encoding="utf-8"?>
-<w:numbering xmlns:wpc="http://schemas.microsoft.com/office/word/2010/wordprocessingCanvas" xmlns:cx="http://schemas.microsoft.com/office/drawing/2014/chartex" xmlns:cx1="http://schemas.microsoft.com/office/drawing/2015/9/8/chartex" xmlns:mc="http://schemas.openxmlformats.org/markup-compatibility/2006" xmlns:o="urn:schemas-microsoft-com:office:office" xmlns:r="http://schemas.openxmlformats.org/officeDocument/2006/relationships" xmlns:m="http://schemas.openxmlformats.org/officeDocument/2006/math" xmlns:v="urn:schemas-microsoft-com:vml" xmlns:wp14="http://schemas.microsoft.com/office/word/2010/wordprocessingDrawing" xmlns:wp="http://schemas.openxmlformats.org/drawingml/2006/wordprocessingDrawing" xmlns:w10="urn:schemas-microsoft-com:office:word" xmlns:w="http://schemas.openxmlformats.org/wordprocessingml/2006/main" xmlns:w14="http://schemas.microsoft.com/office/word/2010/wordml" xmlns:w15="http://schemas.microsoft.com/office/word/2012/wordml" xmlns:w16se="http://schemas.microsoft.com/office/word/2015/wordml/symex" xmlns:wpg="http://schemas.microsoft.com/office/word/2010/wordprocessingGroup" xmlns:wpi="http://schemas.microsoft.com/office/word/2010/wordprocessingInk" xmlns:wne="http://schemas.microsoft.com/office/word/2006/wordml" xmlns:wps="http://schemas.microsoft.com/office/word/2010/wordprocessingShape" mc:Ignorable="w14 w15 w16se wp14">
+<w:numbering xmlns:wpc="http://schemas.microsoft.com/office/word/2010/wordprocessingCanvas" xmlns:cx="http://schemas.microsoft.com/office/drawing/2014/chartex" xmlns:cx1="http://schemas.microsoft.com/office/drawing/2015/9/8/chartex" xmlns:cx2="http://schemas.microsoft.com/office/drawing/2015/10/21/chartex" xmlns:cx3="http://schemas.microsoft.com/office/drawing/2016/5/9/chartex" xmlns:cx4="http://schemas.microsoft.com/office/drawing/2016/5/10/chartex" xmlns:cx5="http://schemas.microsoft.com/office/drawing/2016/5/11/chartex" xmlns:cx6="http://schemas.microsoft.com/office/drawing/2016/5/12/chartex" xmlns:cx7="http://schemas.microsoft.com/office/drawing/2016/5/13/chartex" xmlns:cx8="http://schemas.microsoft.com/office/drawing/2016/5/14/chartex" xmlns:mc="http://schemas.openxmlformats.org/markup-compatibility/2006" xmlns:aink="http://schemas.microsoft.com/office/drawing/2016/ink" xmlns:am3d="http://schemas.microsoft.com/office/drawing/2017/model3d" xmlns:o="urn:schemas-microsoft-com:office:office" xmlns:r="http://schemas.openxmlformats.org/officeDocument/2006/relationships" xmlns:m="http://schemas.openxmlformats.org/officeDocument/2006/math" xmlns:v="urn:schemas-microsoft-com:vml" xmlns:wp14="http://schemas.microsoft.com/office/word/2010/wordprocessingDrawing" xmlns:wp="http://schemas.openxmlformats.org/drawingml/2006/wordprocessingDrawing" xmlns:w10="urn:schemas-microsoft-com:office:word" xmlns:w="http://schemas.openxmlformats.org/wordprocessingml/2006/main" xmlns:w14="http://schemas.microsoft.com/office/word/2010/wordml" xmlns:w15="http://schemas.microsoft.com/office/word/2012/wordml" xmlns:w16cid="http://schemas.microsoft.com/office/word/2016/wordml/cid" xmlns:w16se="http://schemas.microsoft.com/office/word/2015/wordml/symex" xmlns:wpg="http://schemas.microsoft.com/office/word/2010/wordprocessingGroup" xmlns:wpi="http://schemas.microsoft.com/office/word/2010/wordprocessingInk" xmlns:wne="http://schemas.microsoft.com/office/word/2006/wordml" xmlns:wps="http://schemas.microsoft.com/office/word/2010/wordprocessingShape" mc:Ignorable="w14 w15 w16se w16cid wp14">
   <w:abstractNum w:abstractNumId="0" w15:restartNumberingAfterBreak="0">
     <w:nsid w:val="0442191E"/>
     <w:multiLevelType w:val="hybridMultilevel"/>
@@ -10546,7 +10983,7 @@
 </file>
 
 <file path=word/styles.xml><?xml version="1.0" encoding="utf-8"?>
-<w:styles xmlns:mc="http://schemas.openxmlformats.org/markup-compatibility/2006" xmlns:r="http://schemas.openxmlformats.org/officeDocument/2006/relationships" xmlns:w="http://schemas.openxmlformats.org/wordprocessingml/2006/main" xmlns:w14="http://schemas.microsoft.com/office/word/2010/wordml" xmlns:w15="http://schemas.microsoft.com/office/word/2012/wordml" xmlns:w16se="http://schemas.microsoft.com/office/word/2015/wordml/symex" mc:Ignorable="w14 w15 w16se">
+<w:styles xmlns:mc="http://schemas.openxmlformats.org/markup-compatibility/2006" xmlns:r="http://schemas.openxmlformats.org/officeDocument/2006/relationships" xmlns:w="http://schemas.openxmlformats.org/wordprocessingml/2006/main" xmlns:w14="http://schemas.microsoft.com/office/word/2010/wordml" xmlns:w15="http://schemas.microsoft.com/office/word/2012/wordml" xmlns:w16cid="http://schemas.microsoft.com/office/word/2016/wordml/cid" xmlns:w16se="http://schemas.microsoft.com/office/word/2015/wordml/symex" mc:Ignorable="w14 w15 w16se w16cid">
   <w:docDefaults>
     <w:rPrDefault>
       <w:rPr>
@@ -10556,7 +10993,7 @@
     </w:rPrDefault>
     <w:pPrDefault/>
   </w:docDefaults>
-  <w:latentStyles w:defLockedState="0" w:defUIPriority="0" w:defSemiHidden="0" w:defUnhideWhenUsed="0" w:defQFormat="0" w:count="371">
+  <w:latentStyles w:defLockedState="0" w:defUIPriority="0" w:defSemiHidden="0" w:defUnhideWhenUsed="0" w:defQFormat="0" w:count="375">
     <w:lsdException w:name="Normal" w:qFormat="1"/>
     <w:lsdException w:name="heading 1" w:qFormat="1"/>
     <w:lsdException w:name="heading 2" w:qFormat="1"/>
@@ -10656,7 +11093,6 @@
     <w:lsdException w:name="HTML Sample" w:semiHidden="1" w:unhideWhenUsed="1"/>
     <w:lsdException w:name="HTML Typewriter" w:semiHidden="1" w:unhideWhenUsed="1"/>
     <w:lsdException w:name="HTML Variable" w:semiHidden="1" w:unhideWhenUsed="1"/>
-    <w:lsdException w:name="Normal Table" w:semiHidden="1" w:unhideWhenUsed="1"/>
     <w:lsdException w:name="annotation subject" w:semiHidden="1" w:unhideWhenUsed="1"/>
     <w:lsdException w:name="No List" w:semiHidden="1" w:uiPriority="99" w:unhideWhenUsed="1"/>
     <w:lsdException w:name="Outline List 1" w:semiHidden="1" w:unhideWhenUsed="1"/>
@@ -10700,10 +11136,8 @@
     <w:lsdException w:name="Table Elegant" w:semiHidden="1" w:unhideWhenUsed="1"/>
     <w:lsdException w:name="Table Professional" w:semiHidden="1" w:unhideWhenUsed="1"/>
     <w:lsdException w:name="Table Subtle 1" w:semiHidden="1" w:unhideWhenUsed="1"/>
-    <w:lsdException w:name="Table Subtle 2" w:semiHidden="1" w:unhideWhenUsed="1"/>
     <w:lsdException w:name="Table Web 1" w:semiHidden="1" w:unhideWhenUsed="1"/>
     <w:lsdException w:name="Table Web 2" w:semiHidden="1" w:unhideWhenUsed="1"/>
-    <w:lsdException w:name="Table Web 3" w:semiHidden="1" w:unhideWhenUsed="1"/>
     <w:lsdException w:name="Balloon Text" w:semiHidden="1" w:unhideWhenUsed="1"/>
     <w:lsdException w:name="Table Theme" w:semiHidden="1" w:unhideWhenUsed="1"/>
     <w:lsdException w:name="Placeholder Text" w:semiHidden="1" w:uiPriority="99"/>
@@ -10921,6 +11355,10 @@
     <w:lsdException w:name="List Table 5 Dark Accent 6" w:uiPriority="50"/>
     <w:lsdException w:name="List Table 6 Colorful Accent 6" w:uiPriority="51"/>
     <w:lsdException w:name="List Table 7 Colorful Accent 6" w:uiPriority="52"/>
+    <w:lsdException w:name="Mention" w:semiHidden="1" w:uiPriority="99" w:unhideWhenUsed="1"/>
+    <w:lsdException w:name="Smart Hyperlink" w:semiHidden="1" w:uiPriority="99" w:unhideWhenUsed="1"/>
+    <w:lsdException w:name="Hashtag" w:semiHidden="1" w:uiPriority="99" w:unhideWhenUsed="1"/>
+    <w:lsdException w:name="Unresolved Mention" w:semiHidden="1" w:uiPriority="99" w:unhideWhenUsed="1"/>
   </w:latentStyles>
   <w:style w:type="paragraph" w:default="1" w:styleId="Normal">
     <w:name w:val="Normal"/>
@@ -11782,7 +12220,7 @@
 </file>
 
 <file path=customXml/itemProps1.xml><?xml version="1.0" encoding="utf-8"?>
-<ds:datastoreItem xmlns:ds="http://schemas.openxmlformats.org/officeDocument/2006/customXml" ds:itemID="{F5A2A096-3CE9-4A6E-AA3D-A50621D4B3BC}">
+<ds:datastoreItem xmlns:ds="http://schemas.openxmlformats.org/officeDocument/2006/customXml" ds:itemID="{928DD09D-F39A-4171-81BB-1268688B5DE1}">
   <ds:schemaRefs>
     <ds:schemaRef ds:uri="http://schemas.openxmlformats.org/officeDocument/2006/bibliography"/>
   </ds:schemaRefs>

</xml_diff>

<commit_message>
added docs for turing architecture and PTX
</commit_message>
<xml_diff>
--- a/CS401_FP1_ASSEMBLY_LANGUAGE_DESIGN.docx
+++ b/CS401_FP1_ASSEMBLY_LANGUAGE_DESIGN.docx
@@ -2390,13 +2390,29 @@
         <w:rPr>
           <w:rFonts w:ascii="Calibri" w:hAnsi="Calibri"/>
         </w:rPr>
-        <w:t>the architecture behind r</w:t>
-      </w:r>
-      <w:r>
-        <w:rPr>
-          <w:rFonts w:ascii="Calibri" w:hAnsi="Calibri"/>
-        </w:rPr>
-        <w:t xml:space="preserve">eal world processors. </w:t>
+        <w:t xml:space="preserve">the architecture behind </w:t>
+      </w:r>
+      <w:r>
+        <w:rPr>
+          <w:rFonts w:ascii="Calibri" w:hAnsi="Calibri"/>
+          <w:b/>
+          <w:color w:val="FF0000"/>
+        </w:rPr>
+        <w:t>r</w:t>
+      </w:r>
+      <w:r>
+        <w:rPr>
+          <w:rFonts w:ascii="Calibri" w:hAnsi="Calibri"/>
+          <w:b/>
+          <w:color w:val="FF0000"/>
+        </w:rPr>
+        <w:t>eal world processors</w:t>
+      </w:r>
+      <w:r>
+        <w:rPr>
+          <w:rFonts w:ascii="Calibri" w:hAnsi="Calibri"/>
+        </w:rPr>
+        <w:t xml:space="preserve">. </w:t>
       </w:r>
       <w:r>
         <w:rPr>
@@ -3788,7 +3804,14 @@
           <w:rFonts w:ascii="Calibri" w:hAnsi="Calibri"/>
           <w:color w:val="auto"/>
         </w:rPr>
-        <w:t>Tesla</w:t>
+        <w:t>T</w:t>
+      </w:r>
+      <w:r>
+        <w:rPr>
+          <w:rFonts w:ascii="Calibri" w:hAnsi="Calibri"/>
+          <w:color w:val="auto"/>
+        </w:rPr>
+        <w:t>uring</w:t>
       </w:r>
       <w:r>
         <w:rPr>
@@ -3852,8 +3875,6 @@
         </w:rPr>
         <w:t>.</w:t>
       </w:r>
-      <w:bookmarkStart w:id="0" w:name="_GoBack"/>
-      <w:bookmarkEnd w:id="0"/>
       <w:r>
         <w:rPr>
           <w:rFonts w:ascii="Calibri" w:hAnsi="Calibri"/>
@@ -3861,6 +3882,7 @@
           <w:color w:val="auto"/>
         </w:rPr>
         <w:br/>
+        <w:t>Real-time ray tracing.</w:t>
       </w:r>
     </w:p>
     <w:p>
@@ -4239,6 +4261,539 @@
         </w:rPr>
         <w:t>of your book</w:t>
       </w:r>
+      <w:r>
+        <w:rPr>
+          <w:rFonts w:ascii="Calibri" w:hAnsi="Calibri"/>
+          <w:b w:val="0"/>
+          <w:color w:val="auto"/>
+        </w:rPr>
+        <w:br/>
+      </w:r>
+      <w:r>
+        <w:rPr>
+          <w:rFonts w:ascii="Calibri" w:hAnsi="Calibri"/>
+          <w:b w:val="0"/>
+          <w:color w:val="auto"/>
+        </w:rPr>
+        <w:br/>
+      </w:r>
+      <w:proofErr w:type="spellStart"/>
+      <w:r>
+        <w:rPr>
+          <w:rFonts w:ascii="Calibri" w:hAnsi="Calibri"/>
+          <w:b w:val="0"/>
+          <w:color w:val="auto"/>
+        </w:rPr>
+        <w:t>NVIDIA</w:t>
+      </w:r>
+      <w:proofErr w:type="spellEnd"/>
+      <w:r>
+        <w:rPr>
+          <w:rFonts w:ascii="Calibri" w:hAnsi="Calibri"/>
+          <w:b w:val="0"/>
+          <w:color w:val="auto"/>
+        </w:rPr>
+        <w:t xml:space="preserve"> PTX supports virtual registers.</w:t>
+      </w:r>
+    </w:p>
+    <w:p>
+      <w:pPr>
+        <w:pStyle w:val="KEYSTROKES"/>
+        <w:ind w:left="1080"/>
+        <w:rPr>
+          <w:rFonts w:ascii="Calibri" w:hAnsi="Calibri"/>
+          <w:b w:val="0"/>
+          <w:color w:val="auto"/>
+        </w:rPr>
+      </w:pPr>
+      <w:r>
+        <w:rPr>
+          <w:rFonts w:ascii="Calibri" w:hAnsi="Calibri"/>
+          <w:b w:val="0"/>
+          <w:color w:val="auto"/>
+        </w:rPr>
+        <w:t>NVIDIA PTX uses state spaces rather than registers.</w:t>
+      </w:r>
+      <w:r>
+        <w:rPr>
+          <w:rFonts w:ascii="Calibri" w:hAnsi="Calibri"/>
+          <w:b w:val="0"/>
+          <w:color w:val="auto"/>
+        </w:rPr>
+        <w:br/>
+      </w:r>
+    </w:p>
+    <w:tbl>
+      <w:tblPr>
+        <w:tblStyle w:val="TableGrid"/>
+        <w:tblW w:w="0" w:type="auto"/>
+        <w:tblInd w:w="1080" w:type="dxa"/>
+        <w:tblLook w:val="04A0" w:firstRow="1" w:lastRow="0" w:firstColumn="1" w:lastColumn="0" w:noHBand="0" w:noVBand="1"/>
+      </w:tblPr>
+      <w:tblGrid>
+        <w:gridCol w:w="3235"/>
+        <w:gridCol w:w="5755"/>
+      </w:tblGrid>
+      <w:tr>
+        <w:trPr>
+          <w:trHeight w:val="432"/>
+        </w:trPr>
+        <w:tc>
+          <w:tcPr>
+            <w:tcW w:w="3235" w:type="dxa"/>
+            <w:vAlign w:val="center"/>
+          </w:tcPr>
+          <w:p>
+            <w:pPr>
+              <w:pStyle w:val="KEYSTROKES"/>
+              <w:jc w:val="center"/>
+              <w:rPr>
+                <w:rFonts w:ascii="Calibri" w:hAnsi="Calibri"/>
+                <w:color w:val="auto"/>
+              </w:rPr>
+            </w:pPr>
+            <w:r>
+              <w:rPr>
+                <w:rFonts w:ascii="Calibri" w:hAnsi="Calibri"/>
+                <w:color w:val="auto"/>
+              </w:rPr>
+              <w:t>State space</w:t>
+            </w:r>
+          </w:p>
+        </w:tc>
+        <w:tc>
+          <w:tcPr>
+            <w:tcW w:w="5755" w:type="dxa"/>
+            <w:vAlign w:val="center"/>
+          </w:tcPr>
+          <w:p>
+            <w:pPr>
+              <w:pStyle w:val="KEYSTROKES"/>
+              <w:jc w:val="center"/>
+              <w:rPr>
+                <w:rFonts w:ascii="Calibri" w:hAnsi="Calibri"/>
+                <w:color w:val="auto"/>
+              </w:rPr>
+            </w:pPr>
+            <w:r>
+              <w:rPr>
+                <w:rFonts w:ascii="Calibri" w:hAnsi="Calibri"/>
+                <w:color w:val="auto"/>
+              </w:rPr>
+              <w:t>Use</w:t>
+            </w:r>
+          </w:p>
+        </w:tc>
+      </w:tr>
+      <w:tr>
+        <w:trPr>
+          <w:trHeight w:val="432"/>
+        </w:trPr>
+        <w:tc>
+          <w:tcPr>
+            <w:tcW w:w="3235" w:type="dxa"/>
+            <w:vAlign w:val="center"/>
+          </w:tcPr>
+          <w:p>
+            <w:pPr>
+              <w:pStyle w:val="KEYSTROKES"/>
+              <w:jc w:val="center"/>
+              <w:rPr>
+                <w:rFonts w:ascii="Calibri" w:hAnsi="Calibri"/>
+                <w:b w:val="0"/>
+                <w:color w:val="auto"/>
+              </w:rPr>
+            </w:pPr>
+            <w:r>
+              <w:rPr>
+                <w:rFonts w:ascii="Calibri" w:hAnsi="Calibri"/>
+                <w:b w:val="0"/>
+                <w:color w:val="auto"/>
+              </w:rPr>
+              <w:t>.reg</w:t>
+            </w:r>
+          </w:p>
+        </w:tc>
+        <w:tc>
+          <w:tcPr>
+            <w:tcW w:w="5755" w:type="dxa"/>
+            <w:vAlign w:val="center"/>
+          </w:tcPr>
+          <w:p>
+            <w:pPr>
+              <w:pStyle w:val="KEYSTROKES"/>
+              <w:jc w:val="center"/>
+              <w:rPr>
+                <w:rFonts w:ascii="Calibri" w:hAnsi="Calibri"/>
+                <w:b w:val="0"/>
+                <w:color w:val="auto"/>
+              </w:rPr>
+            </w:pPr>
+            <w:bookmarkStart w:id="0" w:name="_GoBack"/>
+            <w:bookmarkEnd w:id="0"/>
+          </w:p>
+        </w:tc>
+      </w:tr>
+      <w:tr>
+        <w:trPr>
+          <w:trHeight w:val="432"/>
+        </w:trPr>
+        <w:tc>
+          <w:tcPr>
+            <w:tcW w:w="3235" w:type="dxa"/>
+            <w:vAlign w:val="center"/>
+          </w:tcPr>
+          <w:p>
+            <w:pPr>
+              <w:pStyle w:val="KEYSTROKES"/>
+              <w:jc w:val="center"/>
+              <w:rPr>
+                <w:rFonts w:ascii="Calibri" w:hAnsi="Calibri"/>
+                <w:b w:val="0"/>
+                <w:color w:val="auto"/>
+              </w:rPr>
+            </w:pPr>
+            <w:r>
+              <w:rPr>
+                <w:rFonts w:ascii="Calibri" w:hAnsi="Calibri"/>
+                <w:b w:val="0"/>
+                <w:color w:val="auto"/>
+              </w:rPr>
+              <w:t>.</w:t>
+            </w:r>
+            <w:proofErr w:type="spellStart"/>
+            <w:r>
+              <w:rPr>
+                <w:rFonts w:ascii="Calibri" w:hAnsi="Calibri"/>
+                <w:b w:val="0"/>
+                <w:color w:val="auto"/>
+              </w:rPr>
+              <w:t>sreg</w:t>
+            </w:r>
+            <w:proofErr w:type="spellEnd"/>
+          </w:p>
+        </w:tc>
+        <w:tc>
+          <w:tcPr>
+            <w:tcW w:w="5755" w:type="dxa"/>
+            <w:vAlign w:val="center"/>
+          </w:tcPr>
+          <w:p>
+            <w:pPr>
+              <w:pStyle w:val="KEYSTROKES"/>
+              <w:jc w:val="center"/>
+              <w:rPr>
+                <w:rFonts w:ascii="Calibri" w:hAnsi="Calibri"/>
+                <w:b w:val="0"/>
+                <w:color w:val="auto"/>
+              </w:rPr>
+            </w:pPr>
+          </w:p>
+        </w:tc>
+      </w:tr>
+      <w:tr>
+        <w:trPr>
+          <w:trHeight w:val="432"/>
+        </w:trPr>
+        <w:tc>
+          <w:tcPr>
+            <w:tcW w:w="3235" w:type="dxa"/>
+            <w:vAlign w:val="center"/>
+          </w:tcPr>
+          <w:p>
+            <w:pPr>
+              <w:pStyle w:val="KEYSTROKES"/>
+              <w:jc w:val="center"/>
+              <w:rPr>
+                <w:rFonts w:ascii="Calibri" w:hAnsi="Calibri"/>
+                <w:b w:val="0"/>
+                <w:color w:val="auto"/>
+              </w:rPr>
+            </w:pPr>
+            <w:r>
+              <w:rPr>
+                <w:rFonts w:ascii="Calibri" w:hAnsi="Calibri"/>
+                <w:b w:val="0"/>
+                <w:color w:val="auto"/>
+              </w:rPr>
+              <w:t>.const</w:t>
+            </w:r>
+          </w:p>
+        </w:tc>
+        <w:tc>
+          <w:tcPr>
+            <w:tcW w:w="5755" w:type="dxa"/>
+            <w:vAlign w:val="center"/>
+          </w:tcPr>
+          <w:p>
+            <w:pPr>
+              <w:pStyle w:val="KEYSTROKES"/>
+              <w:jc w:val="center"/>
+              <w:rPr>
+                <w:rFonts w:ascii="Calibri" w:hAnsi="Calibri"/>
+                <w:b w:val="0"/>
+                <w:color w:val="auto"/>
+              </w:rPr>
+            </w:pPr>
+          </w:p>
+        </w:tc>
+      </w:tr>
+      <w:tr>
+        <w:trPr>
+          <w:trHeight w:val="432"/>
+        </w:trPr>
+        <w:tc>
+          <w:tcPr>
+            <w:tcW w:w="3235" w:type="dxa"/>
+            <w:vAlign w:val="center"/>
+          </w:tcPr>
+          <w:p>
+            <w:pPr>
+              <w:pStyle w:val="KEYSTROKES"/>
+              <w:jc w:val="center"/>
+              <w:rPr>
+                <w:rFonts w:ascii="Calibri" w:hAnsi="Calibri"/>
+                <w:b w:val="0"/>
+                <w:color w:val="auto"/>
+              </w:rPr>
+            </w:pPr>
+            <w:r>
+              <w:rPr>
+                <w:rFonts w:ascii="Calibri" w:hAnsi="Calibri"/>
+                <w:b w:val="0"/>
+                <w:color w:val="auto"/>
+              </w:rPr>
+              <w:t>.global</w:t>
+            </w:r>
+          </w:p>
+        </w:tc>
+        <w:tc>
+          <w:tcPr>
+            <w:tcW w:w="5755" w:type="dxa"/>
+            <w:vAlign w:val="center"/>
+          </w:tcPr>
+          <w:p>
+            <w:pPr>
+              <w:pStyle w:val="KEYSTROKES"/>
+              <w:jc w:val="center"/>
+              <w:rPr>
+                <w:rFonts w:ascii="Calibri" w:hAnsi="Calibri"/>
+                <w:b w:val="0"/>
+                <w:color w:val="auto"/>
+              </w:rPr>
+            </w:pPr>
+          </w:p>
+        </w:tc>
+      </w:tr>
+      <w:tr>
+        <w:trPr>
+          <w:trHeight w:val="432"/>
+        </w:trPr>
+        <w:tc>
+          <w:tcPr>
+            <w:tcW w:w="3235" w:type="dxa"/>
+            <w:vAlign w:val="center"/>
+          </w:tcPr>
+          <w:p>
+            <w:pPr>
+              <w:pStyle w:val="KEYSTROKES"/>
+              <w:jc w:val="center"/>
+              <w:rPr>
+                <w:rFonts w:ascii="Calibri" w:hAnsi="Calibri"/>
+                <w:b w:val="0"/>
+                <w:color w:val="auto"/>
+              </w:rPr>
+            </w:pPr>
+            <w:r>
+              <w:rPr>
+                <w:rFonts w:ascii="Calibri" w:hAnsi="Calibri"/>
+                <w:b w:val="0"/>
+                <w:color w:val="auto"/>
+              </w:rPr>
+              <w:t>.local</w:t>
+            </w:r>
+          </w:p>
+        </w:tc>
+        <w:tc>
+          <w:tcPr>
+            <w:tcW w:w="5755" w:type="dxa"/>
+            <w:vAlign w:val="center"/>
+          </w:tcPr>
+          <w:p>
+            <w:pPr>
+              <w:pStyle w:val="KEYSTROKES"/>
+              <w:jc w:val="center"/>
+              <w:rPr>
+                <w:rFonts w:ascii="Calibri" w:hAnsi="Calibri"/>
+                <w:b w:val="0"/>
+                <w:color w:val="auto"/>
+              </w:rPr>
+            </w:pPr>
+          </w:p>
+        </w:tc>
+      </w:tr>
+      <w:tr>
+        <w:trPr>
+          <w:trHeight w:val="432"/>
+        </w:trPr>
+        <w:tc>
+          <w:tcPr>
+            <w:tcW w:w="3235" w:type="dxa"/>
+            <w:vAlign w:val="center"/>
+          </w:tcPr>
+          <w:p>
+            <w:pPr>
+              <w:pStyle w:val="KEYSTROKES"/>
+              <w:jc w:val="center"/>
+              <w:rPr>
+                <w:rFonts w:ascii="Calibri" w:hAnsi="Calibri"/>
+                <w:b w:val="0"/>
+                <w:color w:val="auto"/>
+              </w:rPr>
+            </w:pPr>
+            <w:r>
+              <w:rPr>
+                <w:rFonts w:ascii="Calibri" w:hAnsi="Calibri"/>
+                <w:b w:val="0"/>
+                <w:color w:val="auto"/>
+              </w:rPr>
+              <w:t>.param</w:t>
+            </w:r>
+          </w:p>
+        </w:tc>
+        <w:tc>
+          <w:tcPr>
+            <w:tcW w:w="5755" w:type="dxa"/>
+            <w:vAlign w:val="center"/>
+          </w:tcPr>
+          <w:p>
+            <w:pPr>
+              <w:pStyle w:val="KEYSTROKES"/>
+              <w:jc w:val="center"/>
+              <w:rPr>
+                <w:rFonts w:ascii="Calibri" w:hAnsi="Calibri"/>
+                <w:b w:val="0"/>
+                <w:color w:val="auto"/>
+              </w:rPr>
+            </w:pPr>
+          </w:p>
+        </w:tc>
+      </w:tr>
+      <w:tr>
+        <w:trPr>
+          <w:trHeight w:val="432"/>
+        </w:trPr>
+        <w:tc>
+          <w:tcPr>
+            <w:tcW w:w="3235" w:type="dxa"/>
+            <w:vAlign w:val="center"/>
+          </w:tcPr>
+          <w:p>
+            <w:pPr>
+              <w:pStyle w:val="KEYSTROKES"/>
+              <w:jc w:val="center"/>
+              <w:rPr>
+                <w:rFonts w:ascii="Calibri" w:hAnsi="Calibri"/>
+                <w:b w:val="0"/>
+                <w:color w:val="auto"/>
+              </w:rPr>
+            </w:pPr>
+            <w:r>
+              <w:rPr>
+                <w:rFonts w:ascii="Calibri" w:hAnsi="Calibri"/>
+                <w:b w:val="0"/>
+                <w:color w:val="auto"/>
+              </w:rPr>
+              <w:t>.shared</w:t>
+            </w:r>
+          </w:p>
+        </w:tc>
+        <w:tc>
+          <w:tcPr>
+            <w:tcW w:w="5755" w:type="dxa"/>
+            <w:vAlign w:val="center"/>
+          </w:tcPr>
+          <w:p>
+            <w:pPr>
+              <w:pStyle w:val="KEYSTROKES"/>
+              <w:jc w:val="center"/>
+              <w:rPr>
+                <w:rFonts w:ascii="Calibri" w:hAnsi="Calibri"/>
+                <w:b w:val="0"/>
+                <w:color w:val="auto"/>
+              </w:rPr>
+            </w:pPr>
+          </w:p>
+        </w:tc>
+      </w:tr>
+      <w:tr>
+        <w:trPr>
+          <w:trHeight w:val="432"/>
+        </w:trPr>
+        <w:tc>
+          <w:tcPr>
+            <w:tcW w:w="3235" w:type="dxa"/>
+            <w:vAlign w:val="center"/>
+          </w:tcPr>
+          <w:p>
+            <w:pPr>
+              <w:pStyle w:val="KEYSTROKES"/>
+              <w:jc w:val="center"/>
+              <w:rPr>
+                <w:rFonts w:ascii="Calibri" w:hAnsi="Calibri"/>
+                <w:b w:val="0"/>
+                <w:color w:val="auto"/>
+              </w:rPr>
+            </w:pPr>
+            <w:r>
+              <w:rPr>
+                <w:rFonts w:ascii="Calibri" w:hAnsi="Calibri"/>
+                <w:b w:val="0"/>
+                <w:color w:val="auto"/>
+              </w:rPr>
+              <w:t>.</w:t>
+            </w:r>
+            <w:proofErr w:type="spellStart"/>
+            <w:r>
+              <w:rPr>
+                <w:rFonts w:ascii="Calibri" w:hAnsi="Calibri"/>
+                <w:b w:val="0"/>
+                <w:color w:val="auto"/>
+              </w:rPr>
+              <w:t>tex</w:t>
+            </w:r>
+            <w:proofErr w:type="spellEnd"/>
+          </w:p>
+        </w:tc>
+        <w:tc>
+          <w:tcPr>
+            <w:tcW w:w="5755" w:type="dxa"/>
+            <w:vAlign w:val="center"/>
+          </w:tcPr>
+          <w:p>
+            <w:pPr>
+              <w:pStyle w:val="KEYSTROKES"/>
+              <w:jc w:val="center"/>
+              <w:rPr>
+                <w:rFonts w:ascii="Calibri" w:hAnsi="Calibri"/>
+                <w:b w:val="0"/>
+                <w:color w:val="auto"/>
+              </w:rPr>
+            </w:pPr>
+          </w:p>
+        </w:tc>
+      </w:tr>
+    </w:tbl>
+    <w:p>
+      <w:pPr>
+        <w:pStyle w:val="KEYSTROKES"/>
+        <w:ind w:left="1080"/>
+        <w:rPr>
+          <w:rFonts w:ascii="Calibri" w:hAnsi="Calibri"/>
+          <w:b w:val="0"/>
+          <w:color w:val="auto"/>
+        </w:rPr>
+      </w:pPr>
     </w:p>
     <w:p>
       <w:pPr>
@@ -4280,6 +4835,7 @@
           <w:rFonts w:ascii="Calibri" w:hAnsi="Calibri"/>
           <w:color w:val="auto"/>
         </w:rPr>
+        <w:lastRenderedPageBreak/>
         <w:t xml:space="preserve">Machine Code </w:t>
       </w:r>
       <w:r>
@@ -5779,6 +6335,7 @@
           <w:b w:val="0"/>
           <w:color w:val="auto"/>
         </w:rPr>
+        <w:lastRenderedPageBreak/>
         <w:t xml:space="preserve">: What does the </w:t>
       </w:r>
       <w:r>
@@ -6260,7 +6817,6 @@
           <w:b w:val="0"/>
           <w:color w:val="auto"/>
         </w:rPr>
-        <w:lastRenderedPageBreak/>
         <w:t>Don’t start with too many instructions!</w:t>
       </w:r>
       <w:r>
@@ -12220,7 +12776,7 @@
 </file>
 
 <file path=customXml/itemProps1.xml><?xml version="1.0" encoding="utf-8"?>
-<ds:datastoreItem xmlns:ds="http://schemas.openxmlformats.org/officeDocument/2006/customXml" ds:itemID="{928DD09D-F39A-4171-81BB-1268688B5DE1}">
+<ds:datastoreItem xmlns:ds="http://schemas.openxmlformats.org/officeDocument/2006/customXml" ds:itemID="{A99C6816-B36C-423C-B592-4306A896CCA4}">
   <ds:schemaRefs>
     <ds:schemaRef ds:uri="http://schemas.openxmlformats.org/officeDocument/2006/bibliography"/>
   </ds:schemaRefs>

</xml_diff>

<commit_message>
added nvidia special registers
</commit_message>
<xml_diff>
--- a/CS401_FP1_ASSEMBLY_LANGUAGE_DESIGN.docx
+++ b/CS401_FP1_ASSEMBLY_LANGUAGE_DESIGN.docx
@@ -1,6 +1,6 @@
 
 <file path=word/document.xml><?xml version="1.0" encoding="utf-8"?>
-<w:document xmlns:wpc="http://schemas.microsoft.com/office/word/2010/wordprocessingCanvas" xmlns:cx="http://schemas.microsoft.com/office/drawing/2014/chartex" xmlns:cx1="http://schemas.microsoft.com/office/drawing/2015/9/8/chartex" xmlns:cx2="http://schemas.microsoft.com/office/drawing/2015/10/21/chartex" xmlns:cx3="http://schemas.microsoft.com/office/drawing/2016/5/9/chartex" xmlns:cx4="http://schemas.microsoft.com/office/drawing/2016/5/10/chartex" xmlns:cx5="http://schemas.microsoft.com/office/drawing/2016/5/11/chartex" xmlns:cx6="http://schemas.microsoft.com/office/drawing/2016/5/12/chartex" xmlns:cx7="http://schemas.microsoft.com/office/drawing/2016/5/13/chartex" xmlns:cx8="http://schemas.microsoft.com/office/drawing/2016/5/14/chartex" xmlns:mc="http://schemas.openxmlformats.org/markup-compatibility/2006" xmlns:aink="http://schemas.microsoft.com/office/drawing/2016/ink" xmlns:am3d="http://schemas.microsoft.com/office/drawing/2017/model3d" xmlns:o="urn:schemas-microsoft-com:office:office" xmlns:r="http://schemas.openxmlformats.org/officeDocument/2006/relationships" xmlns:m="http://schemas.openxmlformats.org/officeDocument/2006/math" xmlns:v="urn:schemas-microsoft-com:vml" xmlns:wp14="http://schemas.microsoft.com/office/word/2010/wordprocessingDrawing" xmlns:wp="http://schemas.openxmlformats.org/drawingml/2006/wordprocessingDrawing" xmlns:w10="urn:schemas-microsoft-com:office:word" xmlns:w="http://schemas.openxmlformats.org/wordprocessingml/2006/main" xmlns:w14="http://schemas.microsoft.com/office/word/2010/wordml" xmlns:w15="http://schemas.microsoft.com/office/word/2012/wordml" xmlns:w16cid="http://schemas.microsoft.com/office/word/2016/wordml/cid" xmlns:w16se="http://schemas.microsoft.com/office/word/2015/wordml/symex" xmlns:wpg="http://schemas.microsoft.com/office/word/2010/wordprocessingGroup" xmlns:wpi="http://schemas.microsoft.com/office/word/2010/wordprocessingInk" xmlns:wne="http://schemas.microsoft.com/office/word/2006/wordml" xmlns:wps="http://schemas.microsoft.com/office/word/2010/wordprocessingShape" mc:Ignorable="w14 w15 w16se w16cid wp14">
+<w:document xmlns:wpc="http://schemas.microsoft.com/office/word/2010/wordprocessingCanvas" xmlns:cx="http://schemas.microsoft.com/office/drawing/2014/chartex" xmlns:cx1="http://schemas.microsoft.com/office/drawing/2015/9/8/chartex" xmlns:mc="http://schemas.openxmlformats.org/markup-compatibility/2006" xmlns:o="urn:schemas-microsoft-com:office:office" xmlns:r="http://schemas.openxmlformats.org/officeDocument/2006/relationships" xmlns:m="http://schemas.openxmlformats.org/officeDocument/2006/math" xmlns:v="urn:schemas-microsoft-com:vml" xmlns:wp14="http://schemas.microsoft.com/office/word/2010/wordprocessingDrawing" xmlns:wp="http://schemas.openxmlformats.org/drawingml/2006/wordprocessingDrawing" xmlns:w10="urn:schemas-microsoft-com:office:word" xmlns:w="http://schemas.openxmlformats.org/wordprocessingml/2006/main" xmlns:w14="http://schemas.microsoft.com/office/word/2010/wordml" xmlns:w15="http://schemas.microsoft.com/office/word/2012/wordml" xmlns:w16se="http://schemas.microsoft.com/office/word/2015/wordml/symex" xmlns:wpg="http://schemas.microsoft.com/office/word/2010/wordprocessingGroup" xmlns:wpi="http://schemas.microsoft.com/office/word/2010/wordprocessingInk" xmlns:wne="http://schemas.microsoft.com/office/word/2006/wordml" xmlns:wps="http://schemas.microsoft.com/office/word/2010/wordprocessingShape" mc:Ignorable="w14 w15 w16se wp14">
   <w:body>
     <w:p>
       <w:pPr>
@@ -2551,35 +2551,7 @@
         <w:rPr>
           <w:rFonts w:ascii="Calibri" w:hAnsi="Calibri"/>
         </w:rPr>
-        <w:t xml:space="preserve"> </w:t>
-      </w:r>
-      <w:proofErr w:type="spellStart"/>
-      <w:r>
-        <w:rPr>
-          <w:rFonts w:ascii="Calibri" w:hAnsi="Calibri"/>
-        </w:rPr>
-        <w:t>a.i.</w:t>
-      </w:r>
-      <w:proofErr w:type="spellEnd"/>
-      <w:r>
-        <w:rPr>
-          <w:rFonts w:ascii="Calibri" w:hAnsi="Calibri"/>
-        </w:rPr>
-        <w:t xml:space="preserve">, </w:t>
-      </w:r>
-      <w:proofErr w:type="spellStart"/>
-      <w:r>
-        <w:rPr>
-          <w:rFonts w:ascii="Calibri" w:hAnsi="Calibri"/>
-        </w:rPr>
-        <w:t>dsp</w:t>
-      </w:r>
-      <w:proofErr w:type="spellEnd"/>
-      <w:r>
-        <w:rPr>
-          <w:rFonts w:ascii="Calibri" w:hAnsi="Calibri"/>
-        </w:rPr>
-        <w:t>,</w:t>
+        <w:t xml:space="preserve"> a.i., dsp,</w:t>
       </w:r>
       <w:r>
         <w:rPr>
@@ -2765,21 +2737,7 @@
         <w:rPr>
           <w:rFonts w:ascii="Calibri" w:hAnsi="Calibri"/>
         </w:rPr>
-        <w:t xml:space="preserve">You will create an assembler to convert </w:t>
-      </w:r>
-      <w:proofErr w:type="gramStart"/>
-      <w:r>
-        <w:rPr>
-          <w:rFonts w:ascii="Calibri" w:hAnsi="Calibri"/>
-        </w:rPr>
-        <w:t>text based</w:t>
-      </w:r>
-      <w:proofErr w:type="gramEnd"/>
-      <w:r>
-        <w:rPr>
-          <w:rFonts w:ascii="Calibri" w:hAnsi="Calibri"/>
-        </w:rPr>
-        <w:t xml:space="preserve"> assembly language into a hex code machine format</w:t>
+        <w:t>You will create an assembler to convert text based assembly language into a hex code machine format</w:t>
       </w:r>
       <w:r>
         <w:rPr>
@@ -3426,23 +3384,7 @@
           <w:rFonts w:ascii="Calibri" w:hAnsi="Calibri"/>
           <w:color w:val="auto"/>
         </w:rPr>
-        <w:t xml:space="preserve">Modern </w:t>
-      </w:r>
-      <w:proofErr w:type="gramStart"/>
-      <w:r>
-        <w:rPr>
-          <w:rFonts w:ascii="Calibri" w:hAnsi="Calibri"/>
-          <w:color w:val="auto"/>
-        </w:rPr>
-        <w:t>General Purpose</w:t>
-      </w:r>
-      <w:proofErr w:type="gramEnd"/>
-      <w:r>
-        <w:rPr>
-          <w:rFonts w:ascii="Calibri" w:hAnsi="Calibri"/>
-          <w:color w:val="auto"/>
-        </w:rPr>
-        <w:t xml:space="preserve"> ARM Architecture</w:t>
+        <w:t>Modern General Purpose ARM Architecture</w:t>
       </w:r>
     </w:p>
     <w:p>
@@ -3751,7 +3693,25 @@
           <w:color w:val="auto"/>
         </w:rPr>
         <w:br/>
-        <w:t>Amon:</w:t>
+        <w:t>Amon</w:t>
+      </w:r>
+      <w:r>
+        <w:rPr>
+          <w:rFonts w:ascii="Calibri" w:hAnsi="Calibri"/>
+          <w:b w:val="0"/>
+          <w:color w:val="auto"/>
+        </w:rPr>
+        <w:t xml:space="preserve"> </w:t>
+      </w:r>
+      <w:bookmarkStart w:id="0" w:name="_GoBack"/>
+      <w:bookmarkEnd w:id="0"/>
+      <w:r>
+        <w:rPr>
+          <w:rFonts w:ascii="Calibri" w:hAnsi="Calibri"/>
+          <w:b w:val="0"/>
+          <w:color w:val="auto"/>
+        </w:rPr>
+        <w:t>:</w:t>
       </w:r>
       <w:r>
         <w:rPr>
@@ -3996,33 +3956,15 @@
           <w:b w:val="0"/>
           <w:color w:val="auto"/>
         </w:rPr>
-        <w:t xml:space="preserve">Make a table </w:t>
-      </w:r>
-      <w:proofErr w:type="gramStart"/>
-      <w:r>
-        <w:rPr>
-          <w:rFonts w:ascii="Calibri" w:hAnsi="Calibri"/>
-          <w:b w:val="0"/>
-          <w:color w:val="auto"/>
-        </w:rPr>
-        <w:t>s</w:t>
-      </w:r>
-      <w:r>
-        <w:rPr>
-          <w:rFonts w:ascii="Calibri" w:hAnsi="Calibri"/>
-          <w:b w:val="0"/>
-          <w:color w:val="auto"/>
-        </w:rPr>
-        <w:t>imilar to</w:t>
-      </w:r>
-      <w:proofErr w:type="gramEnd"/>
-      <w:r>
-        <w:rPr>
-          <w:rFonts w:ascii="Calibri" w:hAnsi="Calibri"/>
-          <w:b w:val="0"/>
-          <w:color w:val="auto"/>
-        </w:rPr>
-        <w:t xml:space="preserve"> Table 6.1 MIPS Register Set </w:t>
+        <w:t>Make a table s</w:t>
+      </w:r>
+      <w:r>
+        <w:rPr>
+          <w:rFonts w:ascii="Calibri" w:hAnsi="Calibri"/>
+          <w:b w:val="0"/>
+          <w:color w:val="auto"/>
+        </w:rPr>
+        <w:t xml:space="preserve">imilar to Table 6.1 MIPS Register Set </w:t>
       </w:r>
       <w:r>
         <w:rPr>
@@ -4091,33 +4033,15 @@
           <w:b w:val="0"/>
           <w:color w:val="auto"/>
         </w:rPr>
-        <w:t xml:space="preserve">Make a table </w:t>
-      </w:r>
-      <w:proofErr w:type="gramStart"/>
-      <w:r>
-        <w:rPr>
-          <w:rFonts w:ascii="Calibri" w:hAnsi="Calibri"/>
-          <w:b w:val="0"/>
-          <w:color w:val="auto"/>
-        </w:rPr>
-        <w:t>s</w:t>
-      </w:r>
-      <w:r>
-        <w:rPr>
-          <w:rFonts w:ascii="Calibri" w:hAnsi="Calibri"/>
-          <w:b w:val="0"/>
-          <w:color w:val="auto"/>
-        </w:rPr>
-        <w:t>imilar to</w:t>
-      </w:r>
-      <w:proofErr w:type="gramEnd"/>
-      <w:r>
-        <w:rPr>
-          <w:rFonts w:ascii="Calibri" w:hAnsi="Calibri"/>
-          <w:b w:val="0"/>
-          <w:color w:val="auto"/>
-        </w:rPr>
-        <w:t xml:space="preserve"> Table 6.1 MIPS Register Set </w:t>
+        <w:t>Make a table s</w:t>
+      </w:r>
+      <w:r>
+        <w:rPr>
+          <w:rFonts w:ascii="Calibri" w:hAnsi="Calibri"/>
+          <w:b w:val="0"/>
+          <w:color w:val="auto"/>
+        </w:rPr>
+        <w:t xml:space="preserve">imilar to Table 6.1 MIPS Register Set </w:t>
       </w:r>
       <w:r>
         <w:rPr>
@@ -4178,33 +4102,15 @@
           <w:b w:val="0"/>
           <w:color w:val="auto"/>
         </w:rPr>
-        <w:t xml:space="preserve">Make a table </w:t>
-      </w:r>
-      <w:proofErr w:type="gramStart"/>
-      <w:r>
-        <w:rPr>
-          <w:rFonts w:ascii="Calibri" w:hAnsi="Calibri"/>
-          <w:b w:val="0"/>
-          <w:color w:val="auto"/>
-        </w:rPr>
-        <w:t>s</w:t>
-      </w:r>
-      <w:r>
-        <w:rPr>
-          <w:rFonts w:ascii="Calibri" w:hAnsi="Calibri"/>
-          <w:b w:val="0"/>
-          <w:color w:val="auto"/>
-        </w:rPr>
-        <w:t>imilar to</w:t>
-      </w:r>
-      <w:proofErr w:type="gramEnd"/>
-      <w:r>
-        <w:rPr>
-          <w:rFonts w:ascii="Calibri" w:hAnsi="Calibri"/>
-          <w:b w:val="0"/>
-          <w:color w:val="auto"/>
-        </w:rPr>
-        <w:t xml:space="preserve"> Table 6.1 MIPS Register Set </w:t>
+        <w:t>Make a table s</w:t>
+      </w:r>
+      <w:r>
+        <w:rPr>
+          <w:rFonts w:ascii="Calibri" w:hAnsi="Calibri"/>
+          <w:b w:val="0"/>
+          <w:color w:val="auto"/>
+        </w:rPr>
+        <w:t xml:space="preserve">imilar to Table 6.1 MIPS Register Set </w:t>
       </w:r>
       <w:r>
         <w:rPr>
@@ -4236,6 +4142,14 @@
           <w:b w:val="0"/>
           <w:color w:val="auto"/>
         </w:rPr>
+        <w:t>.</w:t>
+      </w:r>
+      <w:r>
+        <w:rPr>
+          <w:rFonts w:ascii="Calibri" w:hAnsi="Calibri"/>
+          <w:b w:val="0"/>
+          <w:color w:val="auto"/>
+        </w:rPr>
         <w:br/>
       </w:r>
       <w:r>
@@ -4246,57 +4160,21 @@
         </w:rPr>
         <w:br/>
       </w:r>
-      <w:proofErr w:type="spellStart"/>
-      <w:r>
-        <w:rPr>
-          <w:rFonts w:ascii="Calibri" w:hAnsi="Calibri"/>
-          <w:b w:val="0"/>
-          <w:color w:val="auto"/>
-        </w:rPr>
-        <w:t>NVIDIA</w:t>
-      </w:r>
-      <w:proofErr w:type="spellEnd"/>
-      <w:r>
-        <w:rPr>
-          <w:rFonts w:ascii="Calibri" w:hAnsi="Calibri"/>
-          <w:b w:val="0"/>
-          <w:color w:val="auto"/>
-        </w:rPr>
-        <w:t xml:space="preserve"> PTX supports virtual registers.</w:t>
-      </w:r>
-    </w:p>
-    <w:p>
-      <w:pPr>
-        <w:pStyle w:val="KEYSTROKES"/>
-        <w:ind w:left="1080"/>
-        <w:rPr>
-          <w:rFonts w:ascii="Calibri" w:hAnsi="Calibri"/>
-          <w:b w:val="0"/>
-          <w:color w:val="auto"/>
-        </w:rPr>
-      </w:pPr>
-      <w:r>
-        <w:rPr>
-          <w:rFonts w:ascii="Calibri" w:hAnsi="Calibri"/>
-          <w:b w:val="0"/>
-          <w:color w:val="auto"/>
-        </w:rPr>
-        <w:t>NVIDIA PTX uses state spaces rather than registers.</w:t>
-      </w:r>
-      <w:r>
-        <w:rPr>
-          <w:rFonts w:ascii="Calibri" w:hAnsi="Calibri"/>
-          <w:b w:val="0"/>
-          <w:color w:val="auto"/>
-        </w:rPr>
-        <w:br/>
+      <w:r>
+        <w:rPr>
+          <w:rFonts w:ascii="Calibri" w:hAnsi="Calibri"/>
+          <w:color w:val="auto"/>
+          <w:sz w:val="24"/>
+          <w:szCs w:val="24"/>
+        </w:rPr>
+        <w:t>State Spaces</w:t>
       </w:r>
     </w:p>
     <w:tbl>
       <w:tblPr>
-        <w:tblStyle w:val="TableGrid"/>
+        <w:tblStyle w:val="PlainTable1"/>
         <w:tblW w:w="0" w:type="auto"/>
-        <w:tblInd w:w="1080" w:type="dxa"/>
+        <w:tblInd w:w="1074" w:type="dxa"/>
         <w:tblLook w:val="04A0" w:firstRow="1" w:lastRow="0" w:firstColumn="1" w:lastColumn="0" w:noHBand="0" w:noVBand="1"/>
       </w:tblPr>
       <w:tblGrid>
@@ -4306,10 +4184,12 @@
       </w:tblGrid>
       <w:tr>
         <w:trPr>
+          <w:cnfStyle w:val="100000000000" w:firstRow="1" w:lastRow="0" w:firstColumn="0" w:lastColumn="0" w:oddVBand="0" w:evenVBand="0" w:oddHBand="0" w:evenHBand="0" w:firstRowFirstColumn="0" w:firstRowLastColumn="0" w:lastRowFirstColumn="0" w:lastRowLastColumn="0"/>
           <w:trHeight w:val="432"/>
         </w:trPr>
         <w:tc>
           <w:tcPr>
+            <w:cnfStyle w:val="001000000000" w:firstRow="0" w:lastRow="0" w:firstColumn="1" w:lastColumn="0" w:oddVBand="0" w:evenVBand="0" w:oddHBand="0" w:evenHBand="0" w:firstRowFirstColumn="0" w:firstRowLastColumn="0" w:lastRowFirstColumn="0" w:lastRowLastColumn="0"/>
             <w:tcW w:w="2180" w:type="dxa"/>
             <w:vAlign w:val="center"/>
           </w:tcPr>
@@ -4319,12 +4199,14 @@
               <w:jc w:val="center"/>
               <w:rPr>
                 <w:rFonts w:ascii="Calibri" w:hAnsi="Calibri"/>
+                <w:b/>
                 <w:color w:val="auto"/>
               </w:rPr>
             </w:pPr>
             <w:r>
               <w:rPr>
                 <w:rFonts w:ascii="Calibri" w:hAnsi="Calibri"/>
+                <w:b/>
                 <w:color w:val="auto"/>
               </w:rPr>
               <w:t xml:space="preserve">State </w:t>
@@ -4332,6 +4214,7 @@
             <w:r>
               <w:rPr>
                 <w:rFonts w:ascii="Calibri" w:hAnsi="Calibri"/>
+                <w:b/>
                 <w:color w:val="auto"/>
               </w:rPr>
               <w:t>S</w:t>
@@ -4339,6 +4222,7 @@
             <w:r>
               <w:rPr>
                 <w:rFonts w:ascii="Calibri" w:hAnsi="Calibri"/>
+                <w:b/>
                 <w:color w:val="auto"/>
               </w:rPr>
               <w:t>pace</w:t>
@@ -4354,14 +4238,17 @@
             <w:pPr>
               <w:pStyle w:val="KEYSTROKES"/>
               <w:jc w:val="center"/>
-              <w:rPr>
-                <w:rFonts w:ascii="Calibri" w:hAnsi="Calibri"/>
+              <w:cnfStyle w:val="100000000000" w:firstRow="1" w:lastRow="0" w:firstColumn="0" w:lastColumn="0" w:oddVBand="0" w:evenVBand="0" w:oddHBand="0" w:evenHBand="0" w:firstRowFirstColumn="0" w:firstRowLastColumn="0" w:lastRowFirstColumn="0" w:lastRowLastColumn="0"/>
+              <w:rPr>
+                <w:rFonts w:ascii="Calibri" w:hAnsi="Calibri"/>
+                <w:b/>
                 <w:color w:val="auto"/>
               </w:rPr>
             </w:pPr>
             <w:r>
               <w:rPr>
                 <w:rFonts w:ascii="Calibri" w:hAnsi="Calibri"/>
+                <w:b/>
                 <w:color w:val="auto"/>
               </w:rPr>
               <w:t>Use</w:t>
@@ -4377,14 +4264,17 @@
             <w:pPr>
               <w:pStyle w:val="KEYSTROKES"/>
               <w:jc w:val="center"/>
-              <w:rPr>
-                <w:rFonts w:ascii="Calibri" w:hAnsi="Calibri"/>
+              <w:cnfStyle w:val="100000000000" w:firstRow="1" w:lastRow="0" w:firstColumn="0" w:lastColumn="0" w:oddVBand="0" w:evenVBand="0" w:oddHBand="0" w:evenHBand="0" w:firstRowFirstColumn="0" w:firstRowLastColumn="0" w:lastRowFirstColumn="0" w:lastRowLastColumn="0"/>
+              <w:rPr>
+                <w:rFonts w:ascii="Calibri" w:hAnsi="Calibri"/>
+                <w:b/>
                 <w:color w:val="auto"/>
               </w:rPr>
             </w:pPr>
             <w:r>
               <w:rPr>
                 <w:rFonts w:ascii="Calibri" w:hAnsi="Calibri"/>
+                <w:b/>
                 <w:color w:val="auto"/>
               </w:rPr>
               <w:t>Access</w:t>
@@ -4394,10 +4284,12 @@
       </w:tr>
       <w:tr>
         <w:trPr>
+          <w:cnfStyle w:val="000000100000" w:firstRow="0" w:lastRow="0" w:firstColumn="0" w:lastColumn="0" w:oddVBand="0" w:evenVBand="0" w:oddHBand="1" w:evenHBand="0" w:firstRowFirstColumn="0" w:firstRowLastColumn="0" w:lastRowFirstColumn="0" w:lastRowLastColumn="0"/>
           <w:trHeight w:val="432"/>
         </w:trPr>
         <w:tc>
           <w:tcPr>
+            <w:cnfStyle w:val="001000000000" w:firstRow="0" w:lastRow="0" w:firstColumn="1" w:lastColumn="0" w:oddVBand="0" w:evenVBand="0" w:oddHBand="0" w:evenHBand="0" w:firstRowFirstColumn="0" w:firstRowLastColumn="0" w:lastRowFirstColumn="0" w:lastRowLastColumn="0"/>
             <w:tcW w:w="2180" w:type="dxa"/>
             <w:vAlign w:val="center"/>
           </w:tcPr>
@@ -4407,14 +4299,13 @@
               <w:jc w:val="center"/>
               <w:rPr>
                 <w:rFonts w:ascii="Calibri" w:hAnsi="Calibri"/>
-                <w:b w:val="0"/>
+                <w:b/>
                 <w:color w:val="auto"/>
               </w:rPr>
             </w:pPr>
             <w:r>
               <w:rPr>
                 <w:rFonts w:ascii="Calibri" w:hAnsi="Calibri"/>
-                <w:b w:val="0"/>
                 <w:color w:val="auto"/>
               </w:rPr>
               <w:t>.reg</w:t>
@@ -4430,6 +4321,7 @@
             <w:pPr>
               <w:pStyle w:val="KEYSTROKES"/>
               <w:jc w:val="center"/>
+              <w:cnfStyle w:val="000000100000" w:firstRow="0" w:lastRow="0" w:firstColumn="0" w:lastColumn="0" w:oddVBand="0" w:evenVBand="0" w:oddHBand="1" w:evenHBand="0" w:firstRowFirstColumn="0" w:firstRowLastColumn="0" w:lastRowFirstColumn="0" w:lastRowLastColumn="0"/>
               <w:rPr>
                 <w:rFonts w:ascii="Calibri" w:hAnsi="Calibri"/>
                 <w:b w:val="0"/>
@@ -4455,6 +4347,7 @@
             <w:pPr>
               <w:pStyle w:val="KEYSTROKES"/>
               <w:jc w:val="center"/>
+              <w:cnfStyle w:val="000000100000" w:firstRow="0" w:lastRow="0" w:firstColumn="0" w:lastColumn="0" w:oddVBand="0" w:evenVBand="0" w:oddHBand="1" w:evenHBand="0" w:firstRowFirstColumn="0" w:firstRowLastColumn="0" w:lastRowFirstColumn="0" w:lastRowLastColumn="0"/>
               <w:rPr>
                 <w:rFonts w:ascii="Calibri" w:hAnsi="Calibri"/>
                 <w:b w:val="0"/>
@@ -4478,6 +4371,7 @@
         </w:trPr>
         <w:tc>
           <w:tcPr>
+            <w:cnfStyle w:val="001000000000" w:firstRow="0" w:lastRow="0" w:firstColumn="1" w:lastColumn="0" w:oddVBand="0" w:evenVBand="0" w:oddHBand="0" w:evenHBand="0" w:firstRowFirstColumn="0" w:firstRowLastColumn="0" w:lastRowFirstColumn="0" w:lastRowLastColumn="0"/>
             <w:tcW w:w="2180" w:type="dxa"/>
             <w:vAlign w:val="center"/>
           </w:tcPr>
@@ -4487,28 +4381,17 @@
               <w:jc w:val="center"/>
               <w:rPr>
                 <w:rFonts w:ascii="Calibri" w:hAnsi="Calibri"/>
-                <w:b w:val="0"/>
+                <w:b/>
                 <w:color w:val="auto"/>
               </w:rPr>
             </w:pPr>
             <w:r>
               <w:rPr>
                 <w:rFonts w:ascii="Calibri" w:hAnsi="Calibri"/>
-                <w:b w:val="0"/>
-                <w:color w:val="auto"/>
-              </w:rPr>
-              <w:t>.</w:t>
+                <w:color w:val="auto"/>
+              </w:rPr>
+              <w:t>.sreg</w:t>
             </w:r>
-            <w:proofErr w:type="spellStart"/>
-            <w:r>
-              <w:rPr>
-                <w:rFonts w:ascii="Calibri" w:hAnsi="Calibri"/>
-                <w:b w:val="0"/>
-                <w:color w:val="auto"/>
-              </w:rPr>
-              <w:t>sreg</w:t>
-            </w:r>
-            <w:proofErr w:type="spellEnd"/>
           </w:p>
         </w:tc>
         <w:tc>
@@ -4520,6 +4403,7 @@
             <w:pPr>
               <w:pStyle w:val="KEYSTROKES"/>
               <w:jc w:val="center"/>
+              <w:cnfStyle w:val="000000000000" w:firstRow="0" w:lastRow="0" w:firstColumn="0" w:lastColumn="0" w:oddVBand="0" w:evenVBand="0" w:oddHBand="0" w:evenHBand="0" w:firstRowFirstColumn="0" w:firstRowLastColumn="0" w:lastRowFirstColumn="0" w:lastRowLastColumn="0"/>
               <w:rPr>
                 <w:rFonts w:ascii="Calibri" w:hAnsi="Calibri"/>
                 <w:b w:val="0"/>
@@ -4545,13 +4429,13 @@
             <w:pPr>
               <w:pStyle w:val="KEYSTROKES"/>
               <w:jc w:val="center"/>
+              <w:cnfStyle w:val="000000000000" w:firstRow="0" w:lastRow="0" w:firstColumn="0" w:lastColumn="0" w:oddVBand="0" w:evenVBand="0" w:oddHBand="0" w:evenHBand="0" w:firstRowFirstColumn="0" w:firstRowLastColumn="0" w:lastRowFirstColumn="0" w:lastRowLastColumn="0"/>
               <w:rPr>
                 <w:rFonts w:ascii="Calibri" w:hAnsi="Calibri"/>
                 <w:b w:val="0"/>
                 <w:color w:val="auto"/>
               </w:rPr>
             </w:pPr>
-            <w:proofErr w:type="spellStart"/>
             <w:r>
               <w:rPr>
                 <w:rFonts w:ascii="Calibri" w:hAnsi="Calibri"/>
@@ -4560,16 +4444,17 @@
               </w:rPr>
               <w:t>ro</w:t>
             </w:r>
-            <w:proofErr w:type="spellEnd"/>
           </w:p>
         </w:tc>
       </w:tr>
       <w:tr>
         <w:trPr>
+          <w:cnfStyle w:val="000000100000" w:firstRow="0" w:lastRow="0" w:firstColumn="0" w:lastColumn="0" w:oddVBand="0" w:evenVBand="0" w:oddHBand="1" w:evenHBand="0" w:firstRowFirstColumn="0" w:firstRowLastColumn="0" w:lastRowFirstColumn="0" w:lastRowLastColumn="0"/>
           <w:trHeight w:val="432"/>
         </w:trPr>
         <w:tc>
           <w:tcPr>
+            <w:cnfStyle w:val="001000000000" w:firstRow="0" w:lastRow="0" w:firstColumn="1" w:lastColumn="0" w:oddVBand="0" w:evenVBand="0" w:oddHBand="0" w:evenHBand="0" w:firstRowFirstColumn="0" w:firstRowLastColumn="0" w:lastRowFirstColumn="0" w:lastRowLastColumn="0"/>
             <w:tcW w:w="2180" w:type="dxa"/>
             <w:vAlign w:val="center"/>
           </w:tcPr>
@@ -4579,14 +4464,13 @@
               <w:jc w:val="center"/>
               <w:rPr>
                 <w:rFonts w:ascii="Calibri" w:hAnsi="Calibri"/>
-                <w:b w:val="0"/>
+                <w:b/>
                 <w:color w:val="auto"/>
               </w:rPr>
             </w:pPr>
             <w:r>
               <w:rPr>
                 <w:rFonts w:ascii="Calibri" w:hAnsi="Calibri"/>
-                <w:b w:val="0"/>
                 <w:color w:val="auto"/>
               </w:rPr>
               <w:t>.const</w:t>
@@ -4602,6 +4486,7 @@
             <w:pPr>
               <w:pStyle w:val="KEYSTROKES"/>
               <w:jc w:val="center"/>
+              <w:cnfStyle w:val="000000100000" w:firstRow="0" w:lastRow="0" w:firstColumn="0" w:lastColumn="0" w:oddVBand="0" w:evenVBand="0" w:oddHBand="1" w:evenHBand="0" w:firstRowFirstColumn="0" w:firstRowLastColumn="0" w:lastRowFirstColumn="0" w:lastRowLastColumn="0"/>
               <w:rPr>
                 <w:rFonts w:ascii="Calibri" w:hAnsi="Calibri"/>
                 <w:b w:val="0"/>
@@ -4627,13 +4512,13 @@
             <w:pPr>
               <w:pStyle w:val="KEYSTROKES"/>
               <w:jc w:val="center"/>
+              <w:cnfStyle w:val="000000100000" w:firstRow="0" w:lastRow="0" w:firstColumn="0" w:lastColumn="0" w:oddVBand="0" w:evenVBand="0" w:oddHBand="1" w:evenHBand="0" w:firstRowFirstColumn="0" w:firstRowLastColumn="0" w:lastRowFirstColumn="0" w:lastRowLastColumn="0"/>
               <w:rPr>
                 <w:rFonts w:ascii="Calibri" w:hAnsi="Calibri"/>
                 <w:b w:val="0"/>
                 <w:color w:val="auto"/>
               </w:rPr>
             </w:pPr>
-            <w:proofErr w:type="spellStart"/>
             <w:r>
               <w:rPr>
                 <w:rFonts w:ascii="Calibri" w:hAnsi="Calibri"/>
@@ -4642,7 +4527,6 @@
               </w:rPr>
               <w:t>ro</w:t>
             </w:r>
-            <w:proofErr w:type="spellEnd"/>
           </w:p>
         </w:tc>
       </w:tr>
@@ -4652,6 +4536,7 @@
         </w:trPr>
         <w:tc>
           <w:tcPr>
+            <w:cnfStyle w:val="001000000000" w:firstRow="0" w:lastRow="0" w:firstColumn="1" w:lastColumn="0" w:oddVBand="0" w:evenVBand="0" w:oddHBand="0" w:evenHBand="0" w:firstRowFirstColumn="0" w:firstRowLastColumn="0" w:lastRowFirstColumn="0" w:lastRowLastColumn="0"/>
             <w:tcW w:w="2180" w:type="dxa"/>
             <w:vAlign w:val="center"/>
           </w:tcPr>
@@ -4661,14 +4546,13 @@
               <w:jc w:val="center"/>
               <w:rPr>
                 <w:rFonts w:ascii="Calibri" w:hAnsi="Calibri"/>
-                <w:b w:val="0"/>
+                <w:b/>
                 <w:color w:val="auto"/>
               </w:rPr>
             </w:pPr>
             <w:r>
               <w:rPr>
                 <w:rFonts w:ascii="Calibri" w:hAnsi="Calibri"/>
-                <w:b w:val="0"/>
                 <w:color w:val="auto"/>
               </w:rPr>
               <w:t>.global</w:t>
@@ -4684,6 +4568,7 @@
             <w:pPr>
               <w:pStyle w:val="KEYSTROKES"/>
               <w:jc w:val="center"/>
+              <w:cnfStyle w:val="000000000000" w:firstRow="0" w:lastRow="0" w:firstColumn="0" w:lastColumn="0" w:oddVBand="0" w:evenVBand="0" w:oddHBand="0" w:evenHBand="0" w:firstRowFirstColumn="0" w:firstRowLastColumn="0" w:lastRowFirstColumn="0" w:lastRowLastColumn="0"/>
               <w:rPr>
                 <w:rFonts w:ascii="Calibri" w:hAnsi="Calibri"/>
                 <w:b w:val="0"/>
@@ -4709,6 +4594,7 @@
             <w:pPr>
               <w:pStyle w:val="KEYSTROKES"/>
               <w:jc w:val="center"/>
+              <w:cnfStyle w:val="000000000000" w:firstRow="0" w:lastRow="0" w:firstColumn="0" w:lastColumn="0" w:oddVBand="0" w:evenVBand="0" w:oddHBand="0" w:evenHBand="0" w:firstRowFirstColumn="0" w:firstRowLastColumn="0" w:lastRowFirstColumn="0" w:lastRowLastColumn="0"/>
               <w:rPr>
                 <w:rFonts w:ascii="Calibri" w:hAnsi="Calibri"/>
                 <w:b w:val="0"/>
@@ -4728,10 +4614,12 @@
       </w:tr>
       <w:tr>
         <w:trPr>
+          <w:cnfStyle w:val="000000100000" w:firstRow="0" w:lastRow="0" w:firstColumn="0" w:lastColumn="0" w:oddVBand="0" w:evenVBand="0" w:oddHBand="1" w:evenHBand="0" w:firstRowFirstColumn="0" w:firstRowLastColumn="0" w:lastRowFirstColumn="0" w:lastRowLastColumn="0"/>
           <w:trHeight w:val="432"/>
         </w:trPr>
         <w:tc>
           <w:tcPr>
+            <w:cnfStyle w:val="001000000000" w:firstRow="0" w:lastRow="0" w:firstColumn="1" w:lastColumn="0" w:oddVBand="0" w:evenVBand="0" w:oddHBand="0" w:evenHBand="0" w:firstRowFirstColumn="0" w:firstRowLastColumn="0" w:lastRowFirstColumn="0" w:lastRowLastColumn="0"/>
             <w:tcW w:w="2180" w:type="dxa"/>
             <w:vAlign w:val="center"/>
           </w:tcPr>
@@ -4741,14 +4629,13 @@
               <w:jc w:val="center"/>
               <w:rPr>
                 <w:rFonts w:ascii="Calibri" w:hAnsi="Calibri"/>
-                <w:b w:val="0"/>
+                <w:b/>
                 <w:color w:val="auto"/>
               </w:rPr>
             </w:pPr>
             <w:r>
               <w:rPr>
                 <w:rFonts w:ascii="Calibri" w:hAnsi="Calibri"/>
-                <w:b w:val="0"/>
                 <w:color w:val="auto"/>
               </w:rPr>
               <w:t>.local</w:t>
@@ -4764,6 +4651,7 @@
             <w:pPr>
               <w:pStyle w:val="KEYSTROKES"/>
               <w:jc w:val="center"/>
+              <w:cnfStyle w:val="000000100000" w:firstRow="0" w:lastRow="0" w:firstColumn="0" w:lastColumn="0" w:oddVBand="0" w:evenVBand="0" w:oddHBand="1" w:evenHBand="0" w:firstRowFirstColumn="0" w:firstRowLastColumn="0" w:lastRowFirstColumn="0" w:lastRowLastColumn="0"/>
               <w:rPr>
                 <w:rFonts w:ascii="Calibri" w:hAnsi="Calibri"/>
                 <w:b w:val="0"/>
@@ -4789,6 +4677,7 @@
             <w:pPr>
               <w:pStyle w:val="KEYSTROKES"/>
               <w:jc w:val="center"/>
+              <w:cnfStyle w:val="000000100000" w:firstRow="0" w:lastRow="0" w:firstColumn="0" w:lastColumn="0" w:oddVBand="0" w:evenVBand="0" w:oddHBand="1" w:evenHBand="0" w:firstRowFirstColumn="0" w:firstRowLastColumn="0" w:lastRowFirstColumn="0" w:lastRowLastColumn="0"/>
               <w:rPr>
                 <w:rFonts w:ascii="Calibri" w:hAnsi="Calibri"/>
                 <w:b w:val="0"/>
@@ -4812,6 +4701,7 @@
         </w:trPr>
         <w:tc>
           <w:tcPr>
+            <w:cnfStyle w:val="001000000000" w:firstRow="0" w:lastRow="0" w:firstColumn="1" w:lastColumn="0" w:oddVBand="0" w:evenVBand="0" w:oddHBand="0" w:evenHBand="0" w:firstRowFirstColumn="0" w:firstRowLastColumn="0" w:lastRowFirstColumn="0" w:lastRowLastColumn="0"/>
             <w:tcW w:w="2180" w:type="dxa"/>
             <w:vAlign w:val="center"/>
           </w:tcPr>
@@ -4821,14 +4711,13 @@
               <w:jc w:val="center"/>
               <w:rPr>
                 <w:rFonts w:ascii="Calibri" w:hAnsi="Calibri"/>
-                <w:b w:val="0"/>
+                <w:b/>
                 <w:color w:val="auto"/>
               </w:rPr>
             </w:pPr>
             <w:r>
               <w:rPr>
                 <w:rFonts w:ascii="Calibri" w:hAnsi="Calibri"/>
-                <w:b w:val="0"/>
                 <w:color w:val="auto"/>
               </w:rPr>
               <w:t>.param</w:t>
@@ -4844,6 +4733,7 @@
             <w:pPr>
               <w:pStyle w:val="KEYSTROKES"/>
               <w:jc w:val="center"/>
+              <w:cnfStyle w:val="000000000000" w:firstRow="0" w:lastRow="0" w:firstColumn="0" w:lastColumn="0" w:oddVBand="0" w:evenVBand="0" w:oddHBand="0" w:evenHBand="0" w:firstRowFirstColumn="0" w:firstRowLastColumn="0" w:lastRowFirstColumn="0" w:lastRowLastColumn="0"/>
               <w:rPr>
                 <w:rFonts w:ascii="Calibri" w:hAnsi="Calibri"/>
                 <w:b w:val="0"/>
@@ -4869,6 +4759,7 @@
             <w:pPr>
               <w:pStyle w:val="KEYSTROKES"/>
               <w:jc w:val="center"/>
+              <w:cnfStyle w:val="000000000000" w:firstRow="0" w:lastRow="0" w:firstColumn="0" w:lastColumn="0" w:oddVBand="0" w:evenVBand="0" w:oddHBand="0" w:evenHBand="0" w:firstRowFirstColumn="0" w:firstRowLastColumn="0" w:lastRowFirstColumn="0" w:lastRowLastColumn="0"/>
               <w:rPr>
                 <w:rFonts w:ascii="Calibri" w:hAnsi="Calibri"/>
                 <w:b w:val="0"/>
@@ -4880,10 +4771,12 @@
       </w:tr>
       <w:tr>
         <w:trPr>
+          <w:cnfStyle w:val="000000100000" w:firstRow="0" w:lastRow="0" w:firstColumn="0" w:lastColumn="0" w:oddVBand="0" w:evenVBand="0" w:oddHBand="1" w:evenHBand="0" w:firstRowFirstColumn="0" w:firstRowLastColumn="0" w:lastRowFirstColumn="0" w:lastRowLastColumn="0"/>
           <w:trHeight w:val="432"/>
         </w:trPr>
         <w:tc>
           <w:tcPr>
+            <w:cnfStyle w:val="001000000000" w:firstRow="0" w:lastRow="0" w:firstColumn="1" w:lastColumn="0" w:oddVBand="0" w:evenVBand="0" w:oddHBand="0" w:evenHBand="0" w:firstRowFirstColumn="0" w:firstRowLastColumn="0" w:lastRowFirstColumn="0" w:lastRowLastColumn="0"/>
             <w:tcW w:w="2180" w:type="dxa"/>
             <w:vAlign w:val="center"/>
           </w:tcPr>
@@ -4893,14 +4786,13 @@
               <w:jc w:val="center"/>
               <w:rPr>
                 <w:rFonts w:ascii="Calibri" w:hAnsi="Calibri"/>
-                <w:b w:val="0"/>
+                <w:b/>
                 <w:color w:val="auto"/>
               </w:rPr>
             </w:pPr>
             <w:r>
               <w:rPr>
                 <w:rFonts w:ascii="Calibri" w:hAnsi="Calibri"/>
-                <w:b w:val="0"/>
                 <w:color w:val="auto"/>
               </w:rPr>
               <w:t>.shared</w:t>
@@ -4916,6 +4808,7 @@
             <w:pPr>
               <w:pStyle w:val="KEYSTROKES"/>
               <w:jc w:val="center"/>
+              <w:cnfStyle w:val="000000100000" w:firstRow="0" w:lastRow="0" w:firstColumn="0" w:lastColumn="0" w:oddVBand="0" w:evenVBand="0" w:oddHBand="1" w:evenHBand="0" w:firstRowFirstColumn="0" w:firstRowLastColumn="0" w:lastRowFirstColumn="0" w:lastRowLastColumn="0"/>
               <w:rPr>
                 <w:rFonts w:ascii="Calibri" w:hAnsi="Calibri"/>
                 <w:b w:val="0"/>
@@ -4941,6 +4834,7 @@
             <w:pPr>
               <w:pStyle w:val="KEYSTROKES"/>
               <w:jc w:val="center"/>
+              <w:cnfStyle w:val="000000100000" w:firstRow="0" w:lastRow="0" w:firstColumn="0" w:lastColumn="0" w:oddVBand="0" w:evenVBand="0" w:oddHBand="1" w:evenHBand="0" w:firstRowFirstColumn="0" w:firstRowLastColumn="0" w:lastRowFirstColumn="0" w:lastRowLastColumn="0"/>
               <w:rPr>
                 <w:rFonts w:ascii="Calibri" w:hAnsi="Calibri"/>
                 <w:b w:val="0"/>
@@ -4964,6 +4858,7 @@
         </w:trPr>
         <w:tc>
           <w:tcPr>
+            <w:cnfStyle w:val="001000000000" w:firstRow="0" w:lastRow="0" w:firstColumn="1" w:lastColumn="0" w:oddVBand="0" w:evenVBand="0" w:oddHBand="0" w:evenHBand="0" w:firstRowFirstColumn="0" w:firstRowLastColumn="0" w:lastRowFirstColumn="0" w:lastRowLastColumn="0"/>
             <w:tcW w:w="2180" w:type="dxa"/>
             <w:vAlign w:val="center"/>
           </w:tcPr>
@@ -4973,28 +4868,17 @@
               <w:jc w:val="center"/>
               <w:rPr>
                 <w:rFonts w:ascii="Calibri" w:hAnsi="Calibri"/>
-                <w:b w:val="0"/>
+                <w:b/>
                 <w:color w:val="auto"/>
               </w:rPr>
             </w:pPr>
             <w:r>
               <w:rPr>
                 <w:rFonts w:ascii="Calibri" w:hAnsi="Calibri"/>
-                <w:b w:val="0"/>
-                <w:color w:val="auto"/>
-              </w:rPr>
-              <w:t>.</w:t>
+                <w:color w:val="auto"/>
+              </w:rPr>
+              <w:t>.tex</w:t>
             </w:r>
-            <w:proofErr w:type="spellStart"/>
-            <w:r>
-              <w:rPr>
-                <w:rFonts w:ascii="Calibri" w:hAnsi="Calibri"/>
-                <w:b w:val="0"/>
-                <w:color w:val="auto"/>
-              </w:rPr>
-              <w:t>tex</w:t>
-            </w:r>
-            <w:proofErr w:type="spellEnd"/>
           </w:p>
         </w:tc>
         <w:tc>
@@ -5006,6 +4890,7 @@
             <w:pPr>
               <w:pStyle w:val="KEYSTROKES"/>
               <w:jc w:val="center"/>
+              <w:cnfStyle w:val="000000000000" w:firstRow="0" w:lastRow="0" w:firstColumn="0" w:lastColumn="0" w:oddVBand="0" w:evenVBand="0" w:oddHBand="0" w:evenHBand="0" w:firstRowFirstColumn="0" w:firstRowLastColumn="0" w:lastRowFirstColumn="0" w:lastRowLastColumn="0"/>
               <w:rPr>
                 <w:rFonts w:ascii="Calibri" w:hAnsi="Calibri"/>
                 <w:b w:val="0"/>
@@ -5031,13 +4916,13 @@
             <w:pPr>
               <w:pStyle w:val="KEYSTROKES"/>
               <w:jc w:val="center"/>
+              <w:cnfStyle w:val="000000000000" w:firstRow="0" w:lastRow="0" w:firstColumn="0" w:lastColumn="0" w:oddVBand="0" w:evenVBand="0" w:oddHBand="0" w:evenHBand="0" w:firstRowFirstColumn="0" w:firstRowLastColumn="0" w:lastRowFirstColumn="0" w:lastRowLastColumn="0"/>
               <w:rPr>
                 <w:rFonts w:ascii="Calibri" w:hAnsi="Calibri"/>
                 <w:b w:val="0"/>
                 <w:color w:val="auto"/>
               </w:rPr>
             </w:pPr>
-            <w:proofErr w:type="spellStart"/>
             <w:r>
               <w:rPr>
                 <w:rFonts w:ascii="Calibri" w:hAnsi="Calibri"/>
@@ -5046,7 +4931,6 @@
               </w:rPr>
               <w:t>ro</w:t>
             </w:r>
-            <w:proofErr w:type="spellEnd"/>
           </w:p>
         </w:tc>
       </w:tr>
@@ -5068,41 +4952,14 @@
           <w:color w:val="auto"/>
         </w:rPr>
         <w:br/>
-        <w:t>Registers are not directly addressable. The .reg state space is used to create virtual registers that work as variables????????</w:t>
-      </w:r>
-      <w:r>
-        <w:rPr>
-          <w:rFonts w:ascii="Calibri" w:hAnsi="Calibri"/>
-          <w:b w:val="0"/>
-          <w:color w:val="auto"/>
-        </w:rPr>
-        <w:br/>
-      </w:r>
-      <w:r>
-        <w:rPr>
-          <w:rFonts w:ascii="Calibri" w:hAnsi="Calibri"/>
-          <w:b w:val="0"/>
-          <w:color w:val="auto"/>
-        </w:rPr>
-        <w:t xml:space="preserve">Read only special registers (variables actually) are available too. See </w:t>
-      </w:r>
-      <w:hyperlink r:id="rId15" w:history="1">
-        <w:r>
-          <w:rPr>
-            <w:rStyle w:val="Hyperlink"/>
-            <w:rFonts w:ascii="Calibri" w:hAnsi="Calibri"/>
-            <w:b w:val="0"/>
-          </w:rPr>
-          <w:t>https://docs.nvidia.com/cuda/parallel-thread-execution/index.html#special-registers</w:t>
-        </w:r>
-      </w:hyperlink>
-      <w:r>
-        <w:rPr>
-          <w:rFonts w:ascii="Calibri" w:hAnsi="Calibri"/>
-          <w:b w:val="0"/>
-          <w:color w:val="auto"/>
-        </w:rPr>
-        <w:t xml:space="preserve"> .</w:t>
+      </w:r>
+      <w:r>
+        <w:rPr>
+          <w:rFonts w:ascii="Calibri" w:hAnsi="Calibri"/>
+          <w:b w:val="0"/>
+          <w:color w:val="auto"/>
+        </w:rPr>
+        <w:t>NVIDIA PTX supports virtual registers.</w:t>
       </w:r>
     </w:p>
     <w:p>
@@ -5115,6 +4972,1318 @@
           <w:color w:val="auto"/>
         </w:rPr>
       </w:pPr>
+      <w:r>
+        <w:rPr>
+          <w:rFonts w:ascii="Calibri" w:hAnsi="Calibri"/>
+          <w:b w:val="0"/>
+          <w:color w:val="auto"/>
+        </w:rPr>
+        <w:t xml:space="preserve">NVIDIA PTX uses state spaces rather than actual registers. </w:t>
+      </w:r>
+      <w:r>
+        <w:rPr>
+          <w:rFonts w:ascii="Calibri" w:hAnsi="Calibri"/>
+          <w:b w:val="0"/>
+          <w:color w:val="auto"/>
+        </w:rPr>
+        <w:t>Registers are not directly addressable. The .reg state space is used to create virtual registers that work as variables</w:t>
+      </w:r>
+      <w:r>
+        <w:rPr>
+          <w:rFonts w:ascii="Calibri" w:hAnsi="Calibri"/>
+          <w:b w:val="0"/>
+          <w:color w:val="auto"/>
+        </w:rPr>
+        <w:t>.</w:t>
+      </w:r>
+    </w:p>
+    <w:p>
+      <w:pPr>
+        <w:pStyle w:val="KEYSTROKES"/>
+        <w:ind w:left="1080"/>
+        <w:rPr>
+          <w:rFonts w:ascii="Calibri" w:hAnsi="Calibri"/>
+          <w:b w:val="0"/>
+          <w:color w:val="auto"/>
+        </w:rPr>
+      </w:pPr>
+    </w:p>
+    <w:p>
+      <w:pPr>
+        <w:pStyle w:val="KEYSTROKES"/>
+        <w:ind w:left="1080"/>
+        <w:rPr>
+          <w:rFonts w:ascii="Calibri" w:hAnsi="Calibri"/>
+          <w:b w:val="0"/>
+          <w:color w:val="auto"/>
+        </w:rPr>
+      </w:pPr>
+    </w:p>
+    <w:p>
+      <w:pPr>
+        <w:pStyle w:val="KEYSTROKES"/>
+        <w:ind w:left="1080"/>
+        <w:rPr>
+          <w:rFonts w:ascii="Calibri" w:hAnsi="Calibri"/>
+          <w:b w:val="0"/>
+          <w:color w:val="auto"/>
+        </w:rPr>
+      </w:pPr>
+    </w:p>
+    <w:p>
+      <w:pPr>
+        <w:pStyle w:val="KEYSTROKES"/>
+        <w:ind w:left="1080"/>
+        <w:rPr>
+          <w:rFonts w:ascii="Calibri" w:hAnsi="Calibri"/>
+          <w:b w:val="0"/>
+          <w:color w:val="auto"/>
+        </w:rPr>
+      </w:pPr>
+      <w:r>
+        <w:rPr>
+          <w:rFonts w:ascii="Calibri" w:hAnsi="Calibri"/>
+          <w:color w:val="auto"/>
+          <w:sz w:val="24"/>
+          <w:szCs w:val="24"/>
+        </w:rPr>
+        <w:lastRenderedPageBreak/>
+        <w:t>Special Registers</w:t>
+      </w:r>
+      <w:r>
+        <w:rPr>
+          <w:rFonts w:ascii="Calibri" w:hAnsi="Calibri"/>
+          <w:color w:val="auto"/>
+          <w:sz w:val="24"/>
+          <w:szCs w:val="24"/>
+        </w:rPr>
+        <w:br/>
+      </w:r>
+      <w:r>
+        <w:rPr>
+          <w:rFonts w:ascii="Calibri" w:hAnsi="Calibri"/>
+          <w:b w:val="0"/>
+          <w:color w:val="auto"/>
+        </w:rPr>
+        <w:t xml:space="preserve">Read only special registers </w:t>
+      </w:r>
+      <w:r>
+        <w:rPr>
+          <w:rFonts w:ascii="Calibri" w:hAnsi="Calibri"/>
+          <w:b w:val="0"/>
+          <w:color w:val="auto"/>
+        </w:rPr>
+        <w:t>(that are actually variables?).</w:t>
+      </w:r>
+    </w:p>
+    <w:tbl>
+      <w:tblPr>
+        <w:tblStyle w:val="PlainTable1"/>
+        <w:tblpPr w:leftFromText="180" w:rightFromText="180" w:vertAnchor="text" w:horzAnchor="page" w:tblpX="2386" w:tblpY="112"/>
+        <w:tblW w:w="0" w:type="auto"/>
+        <w:tblLook w:val="04A0" w:firstRow="1" w:lastRow="0" w:firstColumn="1" w:lastColumn="0" w:noHBand="0" w:noVBand="1"/>
+      </w:tblPr>
+      <w:tblGrid>
+        <w:gridCol w:w="2875"/>
+        <w:gridCol w:w="5850"/>
+      </w:tblGrid>
+      <w:tr>
+        <w:trPr>
+          <w:cnfStyle w:val="100000000000" w:firstRow="1" w:lastRow="0" w:firstColumn="0" w:lastColumn="0" w:oddVBand="0" w:evenVBand="0" w:oddHBand="0" w:evenHBand="0" w:firstRowFirstColumn="0" w:firstRowLastColumn="0" w:lastRowFirstColumn="0" w:lastRowLastColumn="0"/>
+          <w:trHeight w:val="432"/>
+        </w:trPr>
+        <w:tc>
+          <w:tcPr>
+            <w:cnfStyle w:val="001000000000" w:firstRow="0" w:lastRow="0" w:firstColumn="1" w:lastColumn="0" w:oddVBand="0" w:evenVBand="0" w:oddHBand="0" w:evenHBand="0" w:firstRowFirstColumn="0" w:firstRowLastColumn="0" w:lastRowFirstColumn="0" w:lastRowLastColumn="0"/>
+            <w:tcW w:w="2875" w:type="dxa"/>
+            <w:vAlign w:val="center"/>
+          </w:tcPr>
+          <w:p>
+            <w:pPr>
+              <w:pStyle w:val="KEYSTROKES"/>
+              <w:jc w:val="center"/>
+              <w:rPr>
+                <w:rFonts w:ascii="Calibri" w:hAnsi="Calibri"/>
+                <w:b/>
+                <w:color w:val="auto"/>
+              </w:rPr>
+            </w:pPr>
+            <w:r>
+              <w:rPr>
+                <w:rFonts w:ascii="Calibri" w:hAnsi="Calibri"/>
+                <w:b/>
+                <w:color w:val="auto"/>
+              </w:rPr>
+              <w:t>Special Register</w:t>
+            </w:r>
+          </w:p>
+        </w:tc>
+        <w:tc>
+          <w:tcPr>
+            <w:tcW w:w="5850" w:type="dxa"/>
+            <w:vAlign w:val="center"/>
+          </w:tcPr>
+          <w:p>
+            <w:pPr>
+              <w:pStyle w:val="KEYSTROKES"/>
+              <w:jc w:val="center"/>
+              <w:cnfStyle w:val="100000000000" w:firstRow="1" w:lastRow="0" w:firstColumn="0" w:lastColumn="0" w:oddVBand="0" w:evenVBand="0" w:oddHBand="0" w:evenHBand="0" w:firstRowFirstColumn="0" w:firstRowLastColumn="0" w:lastRowFirstColumn="0" w:lastRowLastColumn="0"/>
+              <w:rPr>
+                <w:rFonts w:ascii="Calibri" w:hAnsi="Calibri"/>
+                <w:b/>
+                <w:color w:val="auto"/>
+              </w:rPr>
+            </w:pPr>
+            <w:r>
+              <w:rPr>
+                <w:rFonts w:ascii="Calibri" w:hAnsi="Calibri"/>
+                <w:b/>
+                <w:color w:val="auto"/>
+              </w:rPr>
+              <w:t>Use</w:t>
+            </w:r>
+          </w:p>
+        </w:tc>
+      </w:tr>
+      <w:tr>
+        <w:trPr>
+          <w:cnfStyle w:val="000000100000" w:firstRow="0" w:lastRow="0" w:firstColumn="0" w:lastColumn="0" w:oddVBand="0" w:evenVBand="0" w:oddHBand="1" w:evenHBand="0" w:firstRowFirstColumn="0" w:firstRowLastColumn="0" w:lastRowFirstColumn="0" w:lastRowLastColumn="0"/>
+          <w:trHeight w:val="432"/>
+        </w:trPr>
+        <w:tc>
+          <w:tcPr>
+            <w:cnfStyle w:val="001000000000" w:firstRow="0" w:lastRow="0" w:firstColumn="1" w:lastColumn="0" w:oddVBand="0" w:evenVBand="0" w:oddHBand="0" w:evenHBand="0" w:firstRowFirstColumn="0" w:firstRowLastColumn="0" w:lastRowFirstColumn="0" w:lastRowLastColumn="0"/>
+            <w:tcW w:w="2875" w:type="dxa"/>
+            <w:vAlign w:val="center"/>
+          </w:tcPr>
+          <w:p>
+            <w:pPr>
+              <w:pStyle w:val="KEYSTROKES"/>
+              <w:jc w:val="center"/>
+              <w:rPr>
+                <w:rFonts w:ascii="Calibri" w:hAnsi="Calibri"/>
+                <w:b/>
+                <w:color w:val="auto"/>
+              </w:rPr>
+            </w:pPr>
+            <w:r>
+              <w:rPr>
+                <w:rFonts w:ascii="Calibri" w:hAnsi="Calibri"/>
+                <w:color w:val="auto"/>
+              </w:rPr>
+              <w:t>%tid</w:t>
+            </w:r>
+          </w:p>
+        </w:tc>
+        <w:tc>
+          <w:tcPr>
+            <w:tcW w:w="5850" w:type="dxa"/>
+            <w:vAlign w:val="center"/>
+          </w:tcPr>
+          <w:p>
+            <w:pPr>
+              <w:pStyle w:val="KEYSTROKES"/>
+              <w:jc w:val="center"/>
+              <w:cnfStyle w:val="000000100000" w:firstRow="0" w:lastRow="0" w:firstColumn="0" w:lastColumn="0" w:oddVBand="0" w:evenVBand="0" w:oddHBand="1" w:evenHBand="0" w:firstRowFirstColumn="0" w:firstRowLastColumn="0" w:lastRowFirstColumn="0" w:lastRowLastColumn="0"/>
+              <w:rPr>
+                <w:rFonts w:ascii="Calibri" w:hAnsi="Calibri"/>
+                <w:b w:val="0"/>
+                <w:color w:val="auto"/>
+              </w:rPr>
+            </w:pPr>
+            <w:r>
+              <w:rPr>
+                <w:rFonts w:ascii="Calibri" w:hAnsi="Calibri"/>
+                <w:b w:val="0"/>
+                <w:color w:val="auto"/>
+              </w:rPr>
+              <w:t>Thread ID within a CTA.</w:t>
+            </w:r>
+          </w:p>
+        </w:tc>
+      </w:tr>
+      <w:tr>
+        <w:trPr>
+          <w:trHeight w:val="432"/>
+        </w:trPr>
+        <w:tc>
+          <w:tcPr>
+            <w:cnfStyle w:val="001000000000" w:firstRow="0" w:lastRow="0" w:firstColumn="1" w:lastColumn="0" w:oddVBand="0" w:evenVBand="0" w:oddHBand="0" w:evenHBand="0" w:firstRowFirstColumn="0" w:firstRowLastColumn="0" w:lastRowFirstColumn="0" w:lastRowLastColumn="0"/>
+            <w:tcW w:w="2875" w:type="dxa"/>
+            <w:vAlign w:val="center"/>
+          </w:tcPr>
+          <w:p>
+            <w:pPr>
+              <w:pStyle w:val="KEYSTROKES"/>
+              <w:jc w:val="center"/>
+              <w:rPr>
+                <w:rFonts w:ascii="Calibri" w:hAnsi="Calibri"/>
+                <w:b/>
+                <w:color w:val="auto"/>
+              </w:rPr>
+            </w:pPr>
+            <w:r>
+              <w:rPr>
+                <w:rFonts w:ascii="Calibri" w:hAnsi="Calibri"/>
+                <w:color w:val="auto"/>
+              </w:rPr>
+              <w:t>%ntid</w:t>
+            </w:r>
+          </w:p>
+        </w:tc>
+        <w:tc>
+          <w:tcPr>
+            <w:tcW w:w="5850" w:type="dxa"/>
+            <w:vAlign w:val="center"/>
+          </w:tcPr>
+          <w:p>
+            <w:pPr>
+              <w:pStyle w:val="KEYSTROKES"/>
+              <w:jc w:val="center"/>
+              <w:cnfStyle w:val="000000000000" w:firstRow="0" w:lastRow="0" w:firstColumn="0" w:lastColumn="0" w:oddVBand="0" w:evenVBand="0" w:oddHBand="0" w:evenHBand="0" w:firstRowFirstColumn="0" w:firstRowLastColumn="0" w:lastRowFirstColumn="0" w:lastRowLastColumn="0"/>
+              <w:rPr>
+                <w:rFonts w:ascii="Calibri" w:hAnsi="Calibri"/>
+                <w:b w:val="0"/>
+                <w:color w:val="auto"/>
+              </w:rPr>
+            </w:pPr>
+            <w:r>
+              <w:rPr>
+                <w:rFonts w:ascii="Calibri" w:hAnsi="Calibri"/>
+                <w:b w:val="0"/>
+                <w:color w:val="auto"/>
+              </w:rPr>
+              <w:t>Number of thread IDs per CTA.</w:t>
+            </w:r>
+          </w:p>
+        </w:tc>
+      </w:tr>
+      <w:tr>
+        <w:trPr>
+          <w:cnfStyle w:val="000000100000" w:firstRow="0" w:lastRow="0" w:firstColumn="0" w:lastColumn="0" w:oddVBand="0" w:evenVBand="0" w:oddHBand="1" w:evenHBand="0" w:firstRowFirstColumn="0" w:firstRowLastColumn="0" w:lastRowFirstColumn="0" w:lastRowLastColumn="0"/>
+          <w:trHeight w:val="432"/>
+        </w:trPr>
+        <w:tc>
+          <w:tcPr>
+            <w:cnfStyle w:val="001000000000" w:firstRow="0" w:lastRow="0" w:firstColumn="1" w:lastColumn="0" w:oddVBand="0" w:evenVBand="0" w:oddHBand="0" w:evenHBand="0" w:firstRowFirstColumn="0" w:firstRowLastColumn="0" w:lastRowFirstColumn="0" w:lastRowLastColumn="0"/>
+            <w:tcW w:w="2875" w:type="dxa"/>
+            <w:vAlign w:val="center"/>
+          </w:tcPr>
+          <w:p>
+            <w:pPr>
+              <w:pStyle w:val="KEYSTROKES"/>
+              <w:jc w:val="center"/>
+              <w:rPr>
+                <w:rFonts w:ascii="Calibri" w:hAnsi="Calibri"/>
+                <w:b/>
+                <w:color w:val="auto"/>
+              </w:rPr>
+            </w:pPr>
+            <w:r>
+              <w:rPr>
+                <w:rFonts w:ascii="Calibri" w:hAnsi="Calibri"/>
+                <w:color w:val="auto"/>
+              </w:rPr>
+              <w:t>%laneid</w:t>
+            </w:r>
+          </w:p>
+        </w:tc>
+        <w:tc>
+          <w:tcPr>
+            <w:tcW w:w="5850" w:type="dxa"/>
+            <w:vAlign w:val="center"/>
+          </w:tcPr>
+          <w:p>
+            <w:pPr>
+              <w:pStyle w:val="KEYSTROKES"/>
+              <w:jc w:val="center"/>
+              <w:cnfStyle w:val="000000100000" w:firstRow="0" w:lastRow="0" w:firstColumn="0" w:lastColumn="0" w:oddVBand="0" w:evenVBand="0" w:oddHBand="1" w:evenHBand="0" w:firstRowFirstColumn="0" w:firstRowLastColumn="0" w:lastRowFirstColumn="0" w:lastRowLastColumn="0"/>
+              <w:rPr>
+                <w:rFonts w:ascii="Calibri" w:hAnsi="Calibri"/>
+                <w:b w:val="0"/>
+                <w:color w:val="auto"/>
+              </w:rPr>
+            </w:pPr>
+            <w:r>
+              <w:rPr>
+                <w:rFonts w:ascii="Calibri" w:hAnsi="Calibri"/>
+                <w:b w:val="0"/>
+                <w:color w:val="auto"/>
+              </w:rPr>
+              <w:t>Lane ID.</w:t>
+            </w:r>
+          </w:p>
+        </w:tc>
+      </w:tr>
+      <w:tr>
+        <w:trPr>
+          <w:trHeight w:val="432"/>
+        </w:trPr>
+        <w:tc>
+          <w:tcPr>
+            <w:cnfStyle w:val="001000000000" w:firstRow="0" w:lastRow="0" w:firstColumn="1" w:lastColumn="0" w:oddVBand="0" w:evenVBand="0" w:oddHBand="0" w:evenHBand="0" w:firstRowFirstColumn="0" w:firstRowLastColumn="0" w:lastRowFirstColumn="0" w:lastRowLastColumn="0"/>
+            <w:tcW w:w="2875" w:type="dxa"/>
+            <w:vAlign w:val="center"/>
+          </w:tcPr>
+          <w:p>
+            <w:pPr>
+              <w:pStyle w:val="KEYSTROKES"/>
+              <w:jc w:val="center"/>
+              <w:rPr>
+                <w:rFonts w:ascii="Calibri" w:hAnsi="Calibri"/>
+                <w:b/>
+                <w:color w:val="auto"/>
+              </w:rPr>
+            </w:pPr>
+            <w:r>
+              <w:rPr>
+                <w:rFonts w:ascii="Calibri" w:hAnsi="Calibri"/>
+                <w:color w:val="auto"/>
+              </w:rPr>
+              <w:t>%warpid</w:t>
+            </w:r>
+          </w:p>
+        </w:tc>
+        <w:tc>
+          <w:tcPr>
+            <w:tcW w:w="5850" w:type="dxa"/>
+            <w:vAlign w:val="center"/>
+          </w:tcPr>
+          <w:p>
+            <w:pPr>
+              <w:pStyle w:val="KEYSTROKES"/>
+              <w:jc w:val="center"/>
+              <w:cnfStyle w:val="000000000000" w:firstRow="0" w:lastRow="0" w:firstColumn="0" w:lastColumn="0" w:oddVBand="0" w:evenVBand="0" w:oddHBand="0" w:evenHBand="0" w:firstRowFirstColumn="0" w:firstRowLastColumn="0" w:lastRowFirstColumn="0" w:lastRowLastColumn="0"/>
+              <w:rPr>
+                <w:rFonts w:ascii="Calibri" w:hAnsi="Calibri"/>
+                <w:b w:val="0"/>
+                <w:color w:val="auto"/>
+              </w:rPr>
+            </w:pPr>
+            <w:r>
+              <w:rPr>
+                <w:rFonts w:ascii="Calibri" w:hAnsi="Calibri"/>
+                <w:b w:val="0"/>
+                <w:color w:val="auto"/>
+              </w:rPr>
+              <w:t>Warp ID.</w:t>
+            </w:r>
+          </w:p>
+        </w:tc>
+      </w:tr>
+      <w:tr>
+        <w:trPr>
+          <w:cnfStyle w:val="000000100000" w:firstRow="0" w:lastRow="0" w:firstColumn="0" w:lastColumn="0" w:oddVBand="0" w:evenVBand="0" w:oddHBand="1" w:evenHBand="0" w:firstRowFirstColumn="0" w:firstRowLastColumn="0" w:lastRowFirstColumn="0" w:lastRowLastColumn="0"/>
+          <w:trHeight w:val="432"/>
+        </w:trPr>
+        <w:tc>
+          <w:tcPr>
+            <w:cnfStyle w:val="001000000000" w:firstRow="0" w:lastRow="0" w:firstColumn="1" w:lastColumn="0" w:oddVBand="0" w:evenVBand="0" w:oddHBand="0" w:evenHBand="0" w:firstRowFirstColumn="0" w:firstRowLastColumn="0" w:lastRowFirstColumn="0" w:lastRowLastColumn="0"/>
+            <w:tcW w:w="2875" w:type="dxa"/>
+            <w:vAlign w:val="center"/>
+          </w:tcPr>
+          <w:p>
+            <w:pPr>
+              <w:pStyle w:val="KEYSTROKES"/>
+              <w:jc w:val="center"/>
+              <w:rPr>
+                <w:rFonts w:ascii="Calibri" w:hAnsi="Calibri"/>
+                <w:b/>
+                <w:color w:val="auto"/>
+              </w:rPr>
+            </w:pPr>
+            <w:r>
+              <w:rPr>
+                <w:rFonts w:ascii="Calibri" w:hAnsi="Calibri"/>
+                <w:color w:val="auto"/>
+              </w:rPr>
+              <w:t>%nwarpid</w:t>
+            </w:r>
+          </w:p>
+        </w:tc>
+        <w:tc>
+          <w:tcPr>
+            <w:tcW w:w="5850" w:type="dxa"/>
+            <w:vAlign w:val="center"/>
+          </w:tcPr>
+          <w:p>
+            <w:pPr>
+              <w:pStyle w:val="KEYSTROKES"/>
+              <w:jc w:val="center"/>
+              <w:cnfStyle w:val="000000100000" w:firstRow="0" w:lastRow="0" w:firstColumn="0" w:lastColumn="0" w:oddVBand="0" w:evenVBand="0" w:oddHBand="1" w:evenHBand="0" w:firstRowFirstColumn="0" w:firstRowLastColumn="0" w:lastRowFirstColumn="0" w:lastRowLastColumn="0"/>
+              <w:rPr>
+                <w:rFonts w:ascii="Calibri" w:hAnsi="Calibri"/>
+                <w:b w:val="0"/>
+                <w:color w:val="auto"/>
+              </w:rPr>
+            </w:pPr>
+            <w:r>
+              <w:rPr>
+                <w:rFonts w:ascii="Calibri" w:hAnsi="Calibri"/>
+                <w:b w:val="0"/>
+                <w:color w:val="auto"/>
+              </w:rPr>
+              <w:t>Number of warp IDs.</w:t>
+            </w:r>
+          </w:p>
+        </w:tc>
+      </w:tr>
+      <w:tr>
+        <w:trPr>
+          <w:trHeight w:val="432"/>
+        </w:trPr>
+        <w:tc>
+          <w:tcPr>
+            <w:cnfStyle w:val="001000000000" w:firstRow="0" w:lastRow="0" w:firstColumn="1" w:lastColumn="0" w:oddVBand="0" w:evenVBand="0" w:oddHBand="0" w:evenHBand="0" w:firstRowFirstColumn="0" w:firstRowLastColumn="0" w:lastRowFirstColumn="0" w:lastRowLastColumn="0"/>
+            <w:tcW w:w="2875" w:type="dxa"/>
+            <w:vAlign w:val="center"/>
+          </w:tcPr>
+          <w:p>
+            <w:pPr>
+              <w:pStyle w:val="KEYSTROKES"/>
+              <w:jc w:val="center"/>
+              <w:rPr>
+                <w:rFonts w:ascii="Calibri" w:hAnsi="Calibri"/>
+                <w:b/>
+                <w:color w:val="auto"/>
+              </w:rPr>
+            </w:pPr>
+            <w:r>
+              <w:rPr>
+                <w:rFonts w:ascii="Calibri" w:hAnsi="Calibri"/>
+                <w:color w:val="auto"/>
+              </w:rPr>
+              <w:t>%ctaid</w:t>
+            </w:r>
+          </w:p>
+        </w:tc>
+        <w:tc>
+          <w:tcPr>
+            <w:tcW w:w="5850" w:type="dxa"/>
+            <w:vAlign w:val="center"/>
+          </w:tcPr>
+          <w:p>
+            <w:pPr>
+              <w:pStyle w:val="KEYSTROKES"/>
+              <w:jc w:val="center"/>
+              <w:cnfStyle w:val="000000000000" w:firstRow="0" w:lastRow="0" w:firstColumn="0" w:lastColumn="0" w:oddVBand="0" w:evenVBand="0" w:oddHBand="0" w:evenHBand="0" w:firstRowFirstColumn="0" w:firstRowLastColumn="0" w:lastRowFirstColumn="0" w:lastRowLastColumn="0"/>
+              <w:rPr>
+                <w:rFonts w:ascii="Calibri" w:hAnsi="Calibri"/>
+                <w:b w:val="0"/>
+                <w:color w:val="auto"/>
+              </w:rPr>
+            </w:pPr>
+            <w:r>
+              <w:rPr>
+                <w:rFonts w:ascii="Calibri" w:hAnsi="Calibri"/>
+                <w:b w:val="0"/>
+                <w:color w:val="auto"/>
+              </w:rPr>
+              <w:t>CTA ID within a grid.</w:t>
+            </w:r>
+          </w:p>
+        </w:tc>
+      </w:tr>
+      <w:tr>
+        <w:trPr>
+          <w:cnfStyle w:val="000000100000" w:firstRow="0" w:lastRow="0" w:firstColumn="0" w:lastColumn="0" w:oddVBand="0" w:evenVBand="0" w:oddHBand="1" w:evenHBand="0" w:firstRowFirstColumn="0" w:firstRowLastColumn="0" w:lastRowFirstColumn="0" w:lastRowLastColumn="0"/>
+          <w:trHeight w:val="432"/>
+        </w:trPr>
+        <w:tc>
+          <w:tcPr>
+            <w:cnfStyle w:val="001000000000" w:firstRow="0" w:lastRow="0" w:firstColumn="1" w:lastColumn="0" w:oddVBand="0" w:evenVBand="0" w:oddHBand="0" w:evenHBand="0" w:firstRowFirstColumn="0" w:firstRowLastColumn="0" w:lastRowFirstColumn="0" w:lastRowLastColumn="0"/>
+            <w:tcW w:w="2875" w:type="dxa"/>
+            <w:vAlign w:val="center"/>
+          </w:tcPr>
+          <w:p>
+            <w:pPr>
+              <w:pStyle w:val="KEYSTROKES"/>
+              <w:jc w:val="center"/>
+              <w:rPr>
+                <w:rFonts w:ascii="Calibri" w:hAnsi="Calibri"/>
+                <w:b/>
+                <w:color w:val="auto"/>
+              </w:rPr>
+            </w:pPr>
+            <w:r>
+              <w:rPr>
+                <w:rFonts w:ascii="Calibri" w:hAnsi="Calibri"/>
+                <w:color w:val="auto"/>
+              </w:rPr>
+              <w:t>%nctaid</w:t>
+            </w:r>
+          </w:p>
+        </w:tc>
+        <w:tc>
+          <w:tcPr>
+            <w:tcW w:w="5850" w:type="dxa"/>
+            <w:vAlign w:val="center"/>
+          </w:tcPr>
+          <w:p>
+            <w:pPr>
+              <w:pStyle w:val="KEYSTROKES"/>
+              <w:jc w:val="center"/>
+              <w:cnfStyle w:val="000000100000" w:firstRow="0" w:lastRow="0" w:firstColumn="0" w:lastColumn="0" w:oddVBand="0" w:evenVBand="0" w:oddHBand="1" w:evenHBand="0" w:firstRowFirstColumn="0" w:firstRowLastColumn="0" w:lastRowFirstColumn="0" w:lastRowLastColumn="0"/>
+              <w:rPr>
+                <w:rFonts w:ascii="Calibri" w:hAnsi="Calibri"/>
+                <w:b w:val="0"/>
+                <w:color w:val="auto"/>
+              </w:rPr>
+            </w:pPr>
+            <w:r>
+              <w:rPr>
+                <w:rFonts w:ascii="Calibri" w:hAnsi="Calibri"/>
+                <w:b w:val="0"/>
+                <w:color w:val="auto"/>
+              </w:rPr>
+              <w:t>Number of CTA IDs per grid.</w:t>
+            </w:r>
+          </w:p>
+        </w:tc>
+      </w:tr>
+      <w:tr>
+        <w:trPr>
+          <w:trHeight w:val="432"/>
+        </w:trPr>
+        <w:tc>
+          <w:tcPr>
+            <w:cnfStyle w:val="001000000000" w:firstRow="0" w:lastRow="0" w:firstColumn="1" w:lastColumn="0" w:oddVBand="0" w:evenVBand="0" w:oddHBand="0" w:evenHBand="0" w:firstRowFirstColumn="0" w:firstRowLastColumn="0" w:lastRowFirstColumn="0" w:lastRowLastColumn="0"/>
+            <w:tcW w:w="2875" w:type="dxa"/>
+            <w:vAlign w:val="center"/>
+          </w:tcPr>
+          <w:p>
+            <w:pPr>
+              <w:pStyle w:val="KEYSTROKES"/>
+              <w:jc w:val="center"/>
+              <w:rPr>
+                <w:rFonts w:ascii="Calibri" w:hAnsi="Calibri"/>
+                <w:b/>
+                <w:color w:val="auto"/>
+              </w:rPr>
+            </w:pPr>
+            <w:r>
+              <w:rPr>
+                <w:rFonts w:ascii="Calibri" w:hAnsi="Calibri"/>
+                <w:color w:val="auto"/>
+              </w:rPr>
+              <w:t>%smid</w:t>
+            </w:r>
+          </w:p>
+        </w:tc>
+        <w:tc>
+          <w:tcPr>
+            <w:tcW w:w="5850" w:type="dxa"/>
+            <w:vAlign w:val="center"/>
+          </w:tcPr>
+          <w:p>
+            <w:pPr>
+              <w:pStyle w:val="KEYSTROKES"/>
+              <w:jc w:val="center"/>
+              <w:cnfStyle w:val="000000000000" w:firstRow="0" w:lastRow="0" w:firstColumn="0" w:lastColumn="0" w:oddVBand="0" w:evenVBand="0" w:oddHBand="0" w:evenHBand="0" w:firstRowFirstColumn="0" w:firstRowLastColumn="0" w:lastRowFirstColumn="0" w:lastRowLastColumn="0"/>
+              <w:rPr>
+                <w:rFonts w:ascii="Calibri" w:hAnsi="Calibri"/>
+                <w:b w:val="0"/>
+                <w:color w:val="auto"/>
+              </w:rPr>
+            </w:pPr>
+            <w:r>
+              <w:rPr>
+                <w:rFonts w:ascii="Calibri" w:hAnsi="Calibri"/>
+                <w:b w:val="0"/>
+                <w:color w:val="auto"/>
+              </w:rPr>
+              <w:t>SM ID.</w:t>
+            </w:r>
+          </w:p>
+        </w:tc>
+      </w:tr>
+      <w:tr>
+        <w:trPr>
+          <w:cnfStyle w:val="000000100000" w:firstRow="0" w:lastRow="0" w:firstColumn="0" w:lastColumn="0" w:oddVBand="0" w:evenVBand="0" w:oddHBand="1" w:evenHBand="0" w:firstRowFirstColumn="0" w:firstRowLastColumn="0" w:lastRowFirstColumn="0" w:lastRowLastColumn="0"/>
+          <w:trHeight w:val="432"/>
+        </w:trPr>
+        <w:tc>
+          <w:tcPr>
+            <w:cnfStyle w:val="001000000000" w:firstRow="0" w:lastRow="0" w:firstColumn="1" w:lastColumn="0" w:oddVBand="0" w:evenVBand="0" w:oddHBand="0" w:evenHBand="0" w:firstRowFirstColumn="0" w:firstRowLastColumn="0" w:lastRowFirstColumn="0" w:lastRowLastColumn="0"/>
+            <w:tcW w:w="2875" w:type="dxa"/>
+            <w:vAlign w:val="center"/>
+          </w:tcPr>
+          <w:p>
+            <w:pPr>
+              <w:pStyle w:val="KEYSTROKES"/>
+              <w:jc w:val="center"/>
+              <w:rPr>
+                <w:rFonts w:ascii="Calibri" w:hAnsi="Calibri"/>
+                <w:b/>
+                <w:color w:val="auto"/>
+              </w:rPr>
+            </w:pPr>
+            <w:r>
+              <w:rPr>
+                <w:rFonts w:ascii="Calibri" w:hAnsi="Calibri"/>
+                <w:color w:val="auto"/>
+              </w:rPr>
+              <w:t>%nsmid</w:t>
+            </w:r>
+          </w:p>
+        </w:tc>
+        <w:tc>
+          <w:tcPr>
+            <w:tcW w:w="5850" w:type="dxa"/>
+            <w:vAlign w:val="center"/>
+          </w:tcPr>
+          <w:p>
+            <w:pPr>
+              <w:pStyle w:val="KEYSTROKES"/>
+              <w:jc w:val="center"/>
+              <w:cnfStyle w:val="000000100000" w:firstRow="0" w:lastRow="0" w:firstColumn="0" w:lastColumn="0" w:oddVBand="0" w:evenVBand="0" w:oddHBand="1" w:evenHBand="0" w:firstRowFirstColumn="0" w:firstRowLastColumn="0" w:lastRowFirstColumn="0" w:lastRowLastColumn="0"/>
+              <w:rPr>
+                <w:rFonts w:ascii="Calibri" w:hAnsi="Calibri"/>
+                <w:b w:val="0"/>
+                <w:color w:val="auto"/>
+              </w:rPr>
+            </w:pPr>
+            <w:r>
+              <w:rPr>
+                <w:rFonts w:ascii="Calibri" w:hAnsi="Calibri"/>
+                <w:b w:val="0"/>
+                <w:color w:val="auto"/>
+              </w:rPr>
+              <w:t>Number of SM IDs.</w:t>
+            </w:r>
+          </w:p>
+        </w:tc>
+      </w:tr>
+      <w:tr>
+        <w:trPr>
+          <w:trHeight w:val="432"/>
+        </w:trPr>
+        <w:tc>
+          <w:tcPr>
+            <w:cnfStyle w:val="001000000000" w:firstRow="0" w:lastRow="0" w:firstColumn="1" w:lastColumn="0" w:oddVBand="0" w:evenVBand="0" w:oddHBand="0" w:evenHBand="0" w:firstRowFirstColumn="0" w:firstRowLastColumn="0" w:lastRowFirstColumn="0" w:lastRowLastColumn="0"/>
+            <w:tcW w:w="2875" w:type="dxa"/>
+            <w:vAlign w:val="center"/>
+          </w:tcPr>
+          <w:p>
+            <w:pPr>
+              <w:pStyle w:val="KEYSTROKES"/>
+              <w:jc w:val="center"/>
+              <w:rPr>
+                <w:rFonts w:ascii="Calibri" w:hAnsi="Calibri"/>
+                <w:b/>
+                <w:color w:val="auto"/>
+              </w:rPr>
+            </w:pPr>
+            <w:r>
+              <w:rPr>
+                <w:rFonts w:ascii="Calibri" w:hAnsi="Calibri"/>
+                <w:color w:val="auto"/>
+              </w:rPr>
+              <w:t>%gridid</w:t>
+            </w:r>
+          </w:p>
+        </w:tc>
+        <w:tc>
+          <w:tcPr>
+            <w:tcW w:w="5850" w:type="dxa"/>
+            <w:vAlign w:val="center"/>
+          </w:tcPr>
+          <w:p>
+            <w:pPr>
+              <w:pStyle w:val="KEYSTROKES"/>
+              <w:jc w:val="center"/>
+              <w:cnfStyle w:val="000000000000" w:firstRow="0" w:lastRow="0" w:firstColumn="0" w:lastColumn="0" w:oddVBand="0" w:evenVBand="0" w:oddHBand="0" w:evenHBand="0" w:firstRowFirstColumn="0" w:firstRowLastColumn="0" w:lastRowFirstColumn="0" w:lastRowLastColumn="0"/>
+              <w:rPr>
+                <w:rFonts w:ascii="Calibri" w:hAnsi="Calibri"/>
+                <w:b w:val="0"/>
+                <w:color w:val="auto"/>
+              </w:rPr>
+            </w:pPr>
+            <w:r>
+              <w:rPr>
+                <w:rFonts w:ascii="Calibri" w:hAnsi="Calibri"/>
+                <w:b w:val="0"/>
+                <w:color w:val="auto"/>
+              </w:rPr>
+              <w:t>Grid ID.</w:t>
+            </w:r>
+          </w:p>
+        </w:tc>
+      </w:tr>
+      <w:tr>
+        <w:trPr>
+          <w:cnfStyle w:val="000000100000" w:firstRow="0" w:lastRow="0" w:firstColumn="0" w:lastColumn="0" w:oddVBand="0" w:evenVBand="0" w:oddHBand="1" w:evenHBand="0" w:firstRowFirstColumn="0" w:firstRowLastColumn="0" w:lastRowFirstColumn="0" w:lastRowLastColumn="0"/>
+          <w:trHeight w:val="1007"/>
+        </w:trPr>
+        <w:tc>
+          <w:tcPr>
+            <w:cnfStyle w:val="001000000000" w:firstRow="0" w:lastRow="0" w:firstColumn="1" w:lastColumn="0" w:oddVBand="0" w:evenVBand="0" w:oddHBand="0" w:evenHBand="0" w:firstRowFirstColumn="0" w:firstRowLastColumn="0" w:lastRowFirstColumn="0" w:lastRowLastColumn="0"/>
+            <w:tcW w:w="2875" w:type="dxa"/>
+            <w:vAlign w:val="center"/>
+          </w:tcPr>
+          <w:p>
+            <w:pPr>
+              <w:pStyle w:val="KEYSTROKES"/>
+              <w:jc w:val="center"/>
+              <w:rPr>
+                <w:rFonts w:ascii="Calibri" w:hAnsi="Calibri"/>
+                <w:b/>
+                <w:color w:val="auto"/>
+              </w:rPr>
+            </w:pPr>
+            <w:r>
+              <w:rPr>
+                <w:rFonts w:ascii="Calibri" w:hAnsi="Calibri"/>
+                <w:color w:val="auto"/>
+              </w:rPr>
+              <w:t>%lanemask_eq</w:t>
+            </w:r>
+            <w:r>
+              <w:rPr>
+                <w:rFonts w:ascii="Calibri" w:hAnsi="Calibri"/>
+                <w:b/>
+                <w:color w:val="auto"/>
+              </w:rPr>
+              <w:t xml:space="preserve"> </w:t>
+            </w:r>
+            <w:r>
+              <w:rPr>
+                <w:rFonts w:ascii="Calibri" w:hAnsi="Calibri"/>
+                <w:color w:val="auto"/>
+              </w:rPr>
+              <w:t>, %lanemask_le</w:t>
+            </w:r>
+            <w:r>
+              <w:rPr>
+                <w:rFonts w:ascii="Calibri" w:hAnsi="Calibri"/>
+                <w:b/>
+                <w:color w:val="auto"/>
+              </w:rPr>
+              <w:t xml:space="preserve"> </w:t>
+            </w:r>
+            <w:r>
+              <w:rPr>
+                <w:rFonts w:ascii="Calibri" w:hAnsi="Calibri"/>
+                <w:color w:val="auto"/>
+              </w:rPr>
+              <w:t>, %lanemask_lt</w:t>
+            </w:r>
+            <w:r>
+              <w:rPr>
+                <w:rFonts w:ascii="Calibri" w:hAnsi="Calibri"/>
+                <w:b/>
+                <w:color w:val="auto"/>
+              </w:rPr>
+              <w:t xml:space="preserve"> </w:t>
+            </w:r>
+            <w:r>
+              <w:rPr>
+                <w:rFonts w:ascii="Calibri" w:hAnsi="Calibri"/>
+                <w:color w:val="auto"/>
+              </w:rPr>
+              <w:t>, %lanemask_ge</w:t>
+            </w:r>
+            <w:r>
+              <w:rPr>
+                <w:rFonts w:ascii="Calibri" w:hAnsi="Calibri"/>
+                <w:b/>
+                <w:color w:val="auto"/>
+              </w:rPr>
+              <w:t xml:space="preserve"> </w:t>
+            </w:r>
+            <w:r>
+              <w:rPr>
+                <w:rFonts w:ascii="Calibri" w:hAnsi="Calibri"/>
+                <w:color w:val="auto"/>
+              </w:rPr>
+              <w:t>, %lanemask_gt</w:t>
+            </w:r>
+          </w:p>
+        </w:tc>
+        <w:tc>
+          <w:tcPr>
+            <w:tcW w:w="5850" w:type="dxa"/>
+            <w:vAlign w:val="center"/>
+          </w:tcPr>
+          <w:p>
+            <w:pPr>
+              <w:pStyle w:val="KEYSTROKES"/>
+              <w:jc w:val="center"/>
+              <w:cnfStyle w:val="000000100000" w:firstRow="0" w:lastRow="0" w:firstColumn="0" w:lastColumn="0" w:oddVBand="0" w:evenVBand="0" w:oddHBand="1" w:evenHBand="0" w:firstRowFirstColumn="0" w:firstRowLastColumn="0" w:lastRowFirstColumn="0" w:lastRowLastColumn="0"/>
+              <w:rPr>
+                <w:rFonts w:ascii="Calibri" w:hAnsi="Calibri"/>
+                <w:b w:val="0"/>
+                <w:color w:val="auto"/>
+              </w:rPr>
+            </w:pPr>
+            <w:r>
+              <w:rPr>
+                <w:rFonts w:ascii="Calibri" w:hAnsi="Calibri"/>
+                <w:b w:val="0"/>
+                <w:color w:val="auto"/>
+              </w:rPr>
+              <w:t>32-bit mask with bits set in relation to lane number.</w:t>
+            </w:r>
+          </w:p>
+        </w:tc>
+      </w:tr>
+      <w:tr>
+        <w:trPr>
+          <w:trHeight w:val="432"/>
+        </w:trPr>
+        <w:tc>
+          <w:tcPr>
+            <w:cnfStyle w:val="001000000000" w:firstRow="0" w:lastRow="0" w:firstColumn="1" w:lastColumn="0" w:oddVBand="0" w:evenVBand="0" w:oddHBand="0" w:evenHBand="0" w:firstRowFirstColumn="0" w:firstRowLastColumn="0" w:lastRowFirstColumn="0" w:lastRowLastColumn="0"/>
+            <w:tcW w:w="2875" w:type="dxa"/>
+            <w:vAlign w:val="center"/>
+          </w:tcPr>
+          <w:p>
+            <w:pPr>
+              <w:pStyle w:val="KEYSTROKES"/>
+              <w:jc w:val="center"/>
+              <w:rPr>
+                <w:rFonts w:ascii="Calibri" w:hAnsi="Calibri"/>
+                <w:b/>
+                <w:color w:val="auto"/>
+              </w:rPr>
+            </w:pPr>
+            <w:r>
+              <w:rPr>
+                <w:rFonts w:ascii="Calibri" w:hAnsi="Calibri"/>
+                <w:color w:val="auto"/>
+              </w:rPr>
+              <w:t>%clock</w:t>
+            </w:r>
+            <w:r>
+              <w:rPr>
+                <w:rFonts w:ascii="Calibri" w:hAnsi="Calibri"/>
+                <w:b/>
+                <w:color w:val="auto"/>
+              </w:rPr>
+              <w:t xml:space="preserve"> </w:t>
+            </w:r>
+            <w:r>
+              <w:rPr>
+                <w:rFonts w:ascii="Calibri" w:hAnsi="Calibri"/>
+                <w:color w:val="auto"/>
+              </w:rPr>
+              <w:t>, %clock_hi</w:t>
+            </w:r>
+            <w:r>
+              <w:rPr>
+                <w:rFonts w:ascii="Calibri" w:hAnsi="Calibri"/>
+                <w:b/>
+                <w:color w:val="auto"/>
+              </w:rPr>
+              <w:t xml:space="preserve"> </w:t>
+            </w:r>
+            <w:r>
+              <w:rPr>
+                <w:rFonts w:ascii="Calibri" w:hAnsi="Calibri"/>
+                <w:color w:val="auto"/>
+              </w:rPr>
+              <w:t>, %clock64</w:t>
+            </w:r>
+          </w:p>
+        </w:tc>
+        <w:tc>
+          <w:tcPr>
+            <w:tcW w:w="5850" w:type="dxa"/>
+            <w:vAlign w:val="center"/>
+          </w:tcPr>
+          <w:p>
+            <w:pPr>
+              <w:pStyle w:val="KEYSTROKES"/>
+              <w:jc w:val="center"/>
+              <w:cnfStyle w:val="000000000000" w:firstRow="0" w:lastRow="0" w:firstColumn="0" w:lastColumn="0" w:oddVBand="0" w:evenVBand="0" w:oddHBand="0" w:evenHBand="0" w:firstRowFirstColumn="0" w:firstRowLastColumn="0" w:lastRowFirstColumn="0" w:lastRowLastColumn="0"/>
+              <w:rPr>
+                <w:rFonts w:ascii="Calibri" w:hAnsi="Calibri"/>
+                <w:b w:val="0"/>
+                <w:color w:val="auto"/>
+              </w:rPr>
+            </w:pPr>
+            <w:r>
+              <w:rPr>
+                <w:rFonts w:ascii="Calibri" w:hAnsi="Calibri"/>
+                <w:b w:val="0"/>
+                <w:color w:val="auto"/>
+              </w:rPr>
+              <w:t>Unsigned cycle counter.</w:t>
+            </w:r>
+          </w:p>
+        </w:tc>
+      </w:tr>
+      <w:tr>
+        <w:trPr>
+          <w:cnfStyle w:val="000000100000" w:firstRow="0" w:lastRow="0" w:firstColumn="0" w:lastColumn="0" w:oddVBand="0" w:evenVBand="0" w:oddHBand="1" w:evenHBand="0" w:firstRowFirstColumn="0" w:firstRowLastColumn="0" w:lastRowFirstColumn="0" w:lastRowLastColumn="0"/>
+          <w:trHeight w:val="719"/>
+        </w:trPr>
+        <w:tc>
+          <w:tcPr>
+            <w:cnfStyle w:val="001000000000" w:firstRow="0" w:lastRow="0" w:firstColumn="1" w:lastColumn="0" w:oddVBand="0" w:evenVBand="0" w:oddHBand="0" w:evenHBand="0" w:firstRowFirstColumn="0" w:firstRowLastColumn="0" w:lastRowFirstColumn="0" w:lastRowLastColumn="0"/>
+            <w:tcW w:w="2875" w:type="dxa"/>
+            <w:vAlign w:val="center"/>
+          </w:tcPr>
+          <w:p>
+            <w:pPr>
+              <w:pStyle w:val="KEYSTROKES"/>
+              <w:jc w:val="center"/>
+              <w:rPr>
+                <w:rFonts w:ascii="Calibri" w:hAnsi="Calibri"/>
+                <w:color w:val="auto"/>
+              </w:rPr>
+            </w:pPr>
+            <w:r>
+              <w:rPr>
+                <w:rFonts w:ascii="Calibri" w:hAnsi="Calibri"/>
+                <w:color w:val="auto"/>
+              </w:rPr>
+              <w:t>%pm0…%pm7 , %pm0_64…%pm7_64</w:t>
+            </w:r>
+          </w:p>
+        </w:tc>
+        <w:tc>
+          <w:tcPr>
+            <w:tcW w:w="5850" w:type="dxa"/>
+            <w:vAlign w:val="center"/>
+          </w:tcPr>
+          <w:p>
+            <w:pPr>
+              <w:pStyle w:val="KEYSTROKES"/>
+              <w:jc w:val="center"/>
+              <w:cnfStyle w:val="000000100000" w:firstRow="0" w:lastRow="0" w:firstColumn="0" w:lastColumn="0" w:oddVBand="0" w:evenVBand="0" w:oddHBand="1" w:evenHBand="0" w:firstRowFirstColumn="0" w:firstRowLastColumn="0" w:lastRowFirstColumn="0" w:lastRowLastColumn="0"/>
+              <w:rPr>
+                <w:rFonts w:ascii="Calibri" w:hAnsi="Calibri"/>
+                <w:b w:val="0"/>
+                <w:color w:val="auto"/>
+              </w:rPr>
+            </w:pPr>
+            <w:r>
+              <w:rPr>
+                <w:rFonts w:ascii="Calibri" w:hAnsi="Calibri"/>
+                <w:b w:val="0"/>
+                <w:color w:val="auto"/>
+              </w:rPr>
+              <w:t>Performance monitoring counters.</w:t>
+            </w:r>
+          </w:p>
+        </w:tc>
+      </w:tr>
+      <w:tr>
+        <w:trPr>
+          <w:trHeight w:val="432"/>
+        </w:trPr>
+        <w:tc>
+          <w:tcPr>
+            <w:cnfStyle w:val="001000000000" w:firstRow="0" w:lastRow="0" w:firstColumn="1" w:lastColumn="0" w:oddVBand="0" w:evenVBand="0" w:oddHBand="0" w:evenHBand="0" w:firstRowFirstColumn="0" w:firstRowLastColumn="0" w:lastRowFirstColumn="0" w:lastRowLastColumn="0"/>
+            <w:tcW w:w="2875" w:type="dxa"/>
+            <w:vAlign w:val="center"/>
+          </w:tcPr>
+          <w:p>
+            <w:pPr>
+              <w:pStyle w:val="KEYSTROKES"/>
+              <w:spacing w:line="360" w:lineRule="auto"/>
+              <w:jc w:val="center"/>
+              <w:rPr>
+                <w:rFonts w:ascii="Calibri" w:hAnsi="Calibri"/>
+                <w:color w:val="auto"/>
+              </w:rPr>
+            </w:pPr>
+            <w:r>
+              <w:rPr>
+                <w:rFonts w:ascii="Calibri" w:hAnsi="Calibri"/>
+                <w:color w:val="auto"/>
+              </w:rPr>
+              <w:t>%envreg0…%envreg31</w:t>
+            </w:r>
+          </w:p>
+        </w:tc>
+        <w:tc>
+          <w:tcPr>
+            <w:tcW w:w="5850" w:type="dxa"/>
+            <w:vAlign w:val="center"/>
+          </w:tcPr>
+          <w:p>
+            <w:pPr>
+              <w:pStyle w:val="KEYSTROKES"/>
+              <w:jc w:val="center"/>
+              <w:cnfStyle w:val="000000000000" w:firstRow="0" w:lastRow="0" w:firstColumn="0" w:lastColumn="0" w:oddVBand="0" w:evenVBand="0" w:oddHBand="0" w:evenHBand="0" w:firstRowFirstColumn="0" w:firstRowLastColumn="0" w:lastRowFirstColumn="0" w:lastRowLastColumn="0"/>
+              <w:rPr>
+                <w:rFonts w:ascii="Calibri" w:hAnsi="Calibri"/>
+                <w:b w:val="0"/>
+                <w:color w:val="auto"/>
+              </w:rPr>
+            </w:pPr>
+            <w:r>
+              <w:rPr>
+                <w:rFonts w:ascii="Calibri" w:hAnsi="Calibri"/>
+                <w:b w:val="0"/>
+                <w:color w:val="auto"/>
+              </w:rPr>
+              <w:t>Driver-defined registers</w:t>
+            </w:r>
+            <w:r>
+              <w:rPr>
+                <w:rFonts w:ascii="Calibri" w:hAnsi="Calibri"/>
+                <w:b w:val="0"/>
+                <w:color w:val="auto"/>
+              </w:rPr>
+              <w:t>.</w:t>
+            </w:r>
+          </w:p>
+        </w:tc>
+      </w:tr>
+      <w:tr>
+        <w:trPr>
+          <w:cnfStyle w:val="000000100000" w:firstRow="0" w:lastRow="0" w:firstColumn="0" w:lastColumn="0" w:oddVBand="0" w:evenVBand="0" w:oddHBand="1" w:evenHBand="0" w:firstRowFirstColumn="0" w:firstRowLastColumn="0" w:lastRowFirstColumn="0" w:lastRowLastColumn="0"/>
+          <w:trHeight w:val="692"/>
+        </w:trPr>
+        <w:tc>
+          <w:tcPr>
+            <w:cnfStyle w:val="001000000000" w:firstRow="0" w:lastRow="0" w:firstColumn="1" w:lastColumn="0" w:oddVBand="0" w:evenVBand="0" w:oddHBand="0" w:evenHBand="0" w:firstRowFirstColumn="0" w:firstRowLastColumn="0" w:lastRowFirstColumn="0" w:lastRowLastColumn="0"/>
+            <w:tcW w:w="2875" w:type="dxa"/>
+            <w:vAlign w:val="center"/>
+          </w:tcPr>
+          <w:p>
+            <w:pPr>
+              <w:pStyle w:val="KEYSTROKES"/>
+              <w:jc w:val="center"/>
+              <w:rPr>
+                <w:rFonts w:ascii="Calibri" w:hAnsi="Calibri"/>
+                <w:color w:val="auto"/>
+              </w:rPr>
+            </w:pPr>
+            <w:r>
+              <w:rPr>
+                <w:rFonts w:ascii="Calibri" w:hAnsi="Calibri"/>
+                <w:color w:val="auto"/>
+              </w:rPr>
+              <w:t>%globaltimer , %globaltimer_lo , %globaltimer_hi</w:t>
+            </w:r>
+          </w:p>
+        </w:tc>
+        <w:tc>
+          <w:tcPr>
+            <w:tcW w:w="5850" w:type="dxa"/>
+            <w:vAlign w:val="center"/>
+          </w:tcPr>
+          <w:p>
+            <w:pPr>
+              <w:pStyle w:val="KEYSTROKES"/>
+              <w:jc w:val="center"/>
+              <w:cnfStyle w:val="000000100000" w:firstRow="0" w:lastRow="0" w:firstColumn="0" w:lastColumn="0" w:oddVBand="0" w:evenVBand="0" w:oddHBand="1" w:evenHBand="0" w:firstRowFirstColumn="0" w:firstRowLastColumn="0" w:lastRowFirstColumn="0" w:lastRowLastColumn="0"/>
+              <w:rPr>
+                <w:rFonts w:ascii="Calibri" w:hAnsi="Calibri"/>
+                <w:b w:val="0"/>
+                <w:color w:val="auto"/>
+              </w:rPr>
+            </w:pPr>
+            <w:r>
+              <w:rPr>
+                <w:rFonts w:ascii="Calibri" w:hAnsi="Calibri"/>
+                <w:b w:val="0"/>
+                <w:color w:val="auto"/>
+              </w:rPr>
+              <w:t>Global nanosecond timer.</w:t>
+            </w:r>
+          </w:p>
+        </w:tc>
+      </w:tr>
+      <w:tr>
+        <w:trPr>
+          <w:trHeight w:val="432"/>
+        </w:trPr>
+        <w:tc>
+          <w:tcPr>
+            <w:cnfStyle w:val="001000000000" w:firstRow="0" w:lastRow="0" w:firstColumn="1" w:lastColumn="0" w:oddVBand="0" w:evenVBand="0" w:oddHBand="0" w:evenHBand="0" w:firstRowFirstColumn="0" w:firstRowLastColumn="0" w:lastRowFirstColumn="0" w:lastRowLastColumn="0"/>
+            <w:tcW w:w="2875" w:type="dxa"/>
+            <w:vAlign w:val="center"/>
+          </w:tcPr>
+          <w:p>
+            <w:pPr>
+              <w:pStyle w:val="KEYSTROKES"/>
+              <w:spacing w:line="360" w:lineRule="auto"/>
+              <w:jc w:val="center"/>
+              <w:rPr>
+                <w:rFonts w:ascii="Calibri" w:hAnsi="Calibri"/>
+                <w:color w:val="auto"/>
+              </w:rPr>
+            </w:pPr>
+            <w:r>
+              <w:rPr>
+                <w:rFonts w:ascii="Calibri" w:hAnsi="Calibri"/>
+                <w:color w:val="auto"/>
+              </w:rPr>
+              <w:t>%total_smem_size</w:t>
+            </w:r>
+          </w:p>
+        </w:tc>
+        <w:tc>
+          <w:tcPr>
+            <w:tcW w:w="5850" w:type="dxa"/>
+            <w:vAlign w:val="center"/>
+          </w:tcPr>
+          <w:p>
+            <w:pPr>
+              <w:pStyle w:val="KEYSTROKES"/>
+              <w:jc w:val="center"/>
+              <w:cnfStyle w:val="000000000000" w:firstRow="0" w:lastRow="0" w:firstColumn="0" w:lastColumn="0" w:oddVBand="0" w:evenVBand="0" w:oddHBand="0" w:evenHBand="0" w:firstRowFirstColumn="0" w:firstRowLastColumn="0" w:lastRowFirstColumn="0" w:lastRowLastColumn="0"/>
+              <w:rPr>
+                <w:rFonts w:ascii="Calibri" w:hAnsi="Calibri"/>
+                <w:b w:val="0"/>
+                <w:color w:val="auto"/>
+              </w:rPr>
+            </w:pPr>
+            <w:r>
+              <w:rPr>
+                <w:rFonts w:ascii="Calibri" w:hAnsi="Calibri"/>
+                <w:b w:val="0"/>
+                <w:color w:val="auto"/>
+              </w:rPr>
+              <w:t>Total size of shared memory.</w:t>
+            </w:r>
+          </w:p>
+        </w:tc>
+      </w:tr>
+      <w:tr>
+        <w:trPr>
+          <w:cnfStyle w:val="000000100000" w:firstRow="0" w:lastRow="0" w:firstColumn="0" w:lastColumn="0" w:oddVBand="0" w:evenVBand="0" w:oddHBand="1" w:evenHBand="0" w:firstRowFirstColumn="0" w:firstRowLastColumn="0" w:lastRowFirstColumn="0" w:lastRowLastColumn="0"/>
+          <w:trHeight w:val="432"/>
+        </w:trPr>
+        <w:tc>
+          <w:tcPr>
+            <w:cnfStyle w:val="001000000000" w:firstRow="0" w:lastRow="0" w:firstColumn="1" w:lastColumn="0" w:oddVBand="0" w:evenVBand="0" w:oddHBand="0" w:evenHBand="0" w:firstRowFirstColumn="0" w:firstRowLastColumn="0" w:lastRowFirstColumn="0" w:lastRowLastColumn="0"/>
+            <w:tcW w:w="2875" w:type="dxa"/>
+            <w:vAlign w:val="center"/>
+          </w:tcPr>
+          <w:p>
+            <w:pPr>
+              <w:pStyle w:val="KEYSTROKES"/>
+              <w:spacing w:line="360" w:lineRule="auto"/>
+              <w:jc w:val="center"/>
+              <w:rPr>
+                <w:rFonts w:ascii="Calibri" w:hAnsi="Calibri"/>
+                <w:color w:val="auto"/>
+              </w:rPr>
+            </w:pPr>
+            <w:r>
+              <w:rPr>
+                <w:rFonts w:ascii="Calibri" w:hAnsi="Calibri"/>
+                <w:color w:val="auto"/>
+              </w:rPr>
+              <w:t>%dynamic_smem_size</w:t>
+            </w:r>
+          </w:p>
+        </w:tc>
+        <w:tc>
+          <w:tcPr>
+            <w:tcW w:w="5850" w:type="dxa"/>
+            <w:vAlign w:val="center"/>
+          </w:tcPr>
+          <w:p>
+            <w:pPr>
+              <w:pStyle w:val="KEYSTROKES"/>
+              <w:jc w:val="center"/>
+              <w:cnfStyle w:val="000000100000" w:firstRow="0" w:lastRow="0" w:firstColumn="0" w:lastColumn="0" w:oddVBand="0" w:evenVBand="0" w:oddHBand="1" w:evenHBand="0" w:firstRowFirstColumn="0" w:firstRowLastColumn="0" w:lastRowFirstColumn="0" w:lastRowLastColumn="0"/>
+              <w:rPr>
+                <w:rFonts w:ascii="Calibri" w:hAnsi="Calibri"/>
+                <w:b w:val="0"/>
+                <w:color w:val="auto"/>
+              </w:rPr>
+            </w:pPr>
+            <w:r>
+              <w:rPr>
+                <w:rFonts w:ascii="Calibri" w:hAnsi="Calibri"/>
+                <w:b w:val="0"/>
+                <w:color w:val="auto"/>
+              </w:rPr>
+              <w:t>Size of shared memory allocated dynamically.</w:t>
+            </w:r>
+          </w:p>
+        </w:tc>
+      </w:tr>
+    </w:tbl>
+    <w:p>
+      <w:pPr>
+        <w:pStyle w:val="KEYSTROKES"/>
+        <w:ind w:left="1080"/>
+        <w:rPr>
+          <w:rFonts w:ascii="Calibri" w:hAnsi="Calibri"/>
+          <w:b w:val="0"/>
+          <w:color w:val="auto"/>
+        </w:rPr>
+      </w:pPr>
+    </w:p>
+    <w:p>
+      <w:pPr>
+        <w:pStyle w:val="KEYSTROKES"/>
+        <w:ind w:left="1080"/>
+        <w:rPr>
+          <w:rFonts w:ascii="Calibri" w:hAnsi="Calibri"/>
+          <w:b w:val="0"/>
+          <w:color w:val="auto"/>
+        </w:rPr>
+      </w:pPr>
+      <w:r>
+        <w:rPr>
+          <w:rFonts w:ascii="Calibri" w:hAnsi="Calibri"/>
+          <w:b w:val="0"/>
+          <w:color w:val="auto"/>
+        </w:rPr>
+        <w:t xml:space="preserve">* CTA : </w:t>
+      </w:r>
+      <w:r>
+        <w:rPr>
+          <w:rFonts w:ascii="Calibri" w:hAnsi="Calibri"/>
+          <w:b w:val="0"/>
+          <w:color w:val="auto"/>
+        </w:rPr>
+        <w:t xml:space="preserve"> A cooperative thread array (CTA) is a set of concurrent threads that execute the same kernel program. </w:t>
+      </w:r>
+      <w:r>
+        <w:rPr>
+          <w:rFonts w:ascii="Calibri" w:hAnsi="Calibri"/>
+          <w:b w:val="0"/>
+          <w:color w:val="auto"/>
+        </w:rPr>
+        <w:br/>
+      </w:r>
+      <w:r>
+        <w:rPr>
+          <w:rFonts w:ascii="Calibri" w:hAnsi="Calibri"/>
+          <w:b w:val="0"/>
+          <w:color w:val="auto"/>
+        </w:rPr>
+        <w:br/>
+        <w:t>References:</w:t>
+      </w:r>
+    </w:p>
+    <w:p>
+      <w:pPr>
+        <w:pStyle w:val="KEYSTROKES"/>
+        <w:ind w:left="1080" w:firstLine="360"/>
+        <w:rPr>
+          <w:rFonts w:ascii="Calibri" w:hAnsi="Calibri"/>
+          <w:b w:val="0"/>
+          <w:color w:val="auto"/>
+        </w:rPr>
+      </w:pPr>
+      <w:r>
+        <w:rPr>
+          <w:rFonts w:ascii="Calibri" w:hAnsi="Calibri"/>
+          <w:b w:val="0"/>
+          <w:color w:val="auto"/>
+        </w:rPr>
+        <w:t>https://docs.nvidia.com/cuda/parallel-thread-execution/index.html</w:t>
+      </w:r>
+      <w:r>
+        <w:rPr>
+          <w:rFonts w:ascii="Calibri" w:hAnsi="Calibri"/>
+          <w:b w:val="0"/>
+          <w:color w:val="auto"/>
+        </w:rPr>
+        <w:br/>
+      </w:r>
     </w:p>
     <w:p>
       <w:pPr>
@@ -5321,23 +6490,7 @@
           <w:rFonts w:ascii="Calibri" w:hAnsi="Calibri"/>
           <w:color w:val="auto"/>
         </w:rPr>
-        <w:t xml:space="preserve">Processor </w:t>
-      </w:r>
-      <w:proofErr w:type="gramStart"/>
-      <w:r>
-        <w:rPr>
-          <w:rFonts w:ascii="Calibri" w:hAnsi="Calibri"/>
-          <w:color w:val="auto"/>
-        </w:rPr>
-        <w:t>A</w:t>
-      </w:r>
-      <w:proofErr w:type="gramEnd"/>
-      <w:r>
-        <w:rPr>
-          <w:rFonts w:ascii="Calibri" w:hAnsi="Calibri"/>
-          <w:color w:val="auto"/>
-        </w:rPr>
-        <w:t xml:space="preserve"> Instructions and Binary Format</w:t>
+        <w:t>Processor A Instructions and Binary Format</w:t>
       </w:r>
       <w:r>
         <w:rPr>
@@ -5608,6 +6761,7 @@
           <w:b w:val="0"/>
           <w:color w:val="auto"/>
         </w:rPr>
+        <w:lastRenderedPageBreak/>
         <w:t>A jump instruction: show the binary format and what the instruction does</w:t>
       </w:r>
     </w:p>
@@ -5801,9 +6955,10 @@
         <w:tblLook w:val="04A0" w:firstRow="1" w:lastRow="0" w:firstColumn="1" w:lastColumn="0" w:noHBand="0" w:noVBand="1"/>
       </w:tblPr>
       <w:tblGrid>
-        <w:gridCol w:w="3055"/>
-        <w:gridCol w:w="3780"/>
-        <w:gridCol w:w="2155"/>
+        <w:gridCol w:w="445"/>
+        <w:gridCol w:w="4015"/>
+        <w:gridCol w:w="2149"/>
+        <w:gridCol w:w="2381"/>
       </w:tblGrid>
       <w:tr>
         <w:trPr>
@@ -5811,7 +6966,7 @@
         </w:trPr>
         <w:tc>
           <w:tcPr>
-            <w:tcW w:w="3055" w:type="dxa"/>
+            <w:tcW w:w="445" w:type="dxa"/>
             <w:vAlign w:val="center"/>
           </w:tcPr>
           <w:p>
@@ -5823,6 +6978,22 @@
                 <w:color w:val="auto"/>
               </w:rPr>
             </w:pPr>
+          </w:p>
+        </w:tc>
+        <w:tc>
+          <w:tcPr>
+            <w:tcW w:w="4015" w:type="dxa"/>
+            <w:vAlign w:val="center"/>
+          </w:tcPr>
+          <w:p>
+            <w:pPr>
+              <w:pStyle w:val="KEYSTROKES"/>
+              <w:jc w:val="center"/>
+              <w:rPr>
+                <w:rFonts w:ascii="Calibri" w:hAnsi="Calibri"/>
+                <w:color w:val="auto"/>
+              </w:rPr>
+            </w:pPr>
             <w:r>
               <w:rPr>
                 <w:rFonts w:ascii="Calibri" w:hAnsi="Calibri"/>
@@ -5834,7 +7005,7 @@
         </w:tc>
         <w:tc>
           <w:tcPr>
-            <w:tcW w:w="3780" w:type="dxa"/>
+            <w:tcW w:w="2149" w:type="dxa"/>
             <w:vAlign w:val="center"/>
           </w:tcPr>
           <w:p>
@@ -5857,7 +7028,7 @@
         </w:tc>
         <w:tc>
           <w:tcPr>
-            <w:tcW w:w="2155" w:type="dxa"/>
+            <w:tcW w:w="2381" w:type="dxa"/>
             <w:vAlign w:val="center"/>
           </w:tcPr>
           <w:p>
@@ -5885,7 +7056,7 @@
         </w:trPr>
         <w:tc>
           <w:tcPr>
-            <w:tcW w:w="3055" w:type="dxa"/>
+            <w:tcW w:w="445" w:type="dxa"/>
             <w:vAlign w:val="center"/>
           </w:tcPr>
           <w:p>
@@ -5898,11 +7069,19 @@
                 <w:color w:val="auto"/>
               </w:rPr>
             </w:pPr>
+            <w:r>
+              <w:rPr>
+                <w:rFonts w:ascii="Calibri" w:hAnsi="Calibri"/>
+                <w:b w:val="0"/>
+                <w:color w:val="auto"/>
+              </w:rPr>
+              <w:t>a.</w:t>
+            </w:r>
           </w:p>
         </w:tc>
         <w:tc>
           <w:tcPr>
-            <w:tcW w:w="3780" w:type="dxa"/>
+            <w:tcW w:w="4015" w:type="dxa"/>
             <w:vAlign w:val="center"/>
           </w:tcPr>
           <w:p>
@@ -5915,11 +7094,36 @@
                 <w:color w:val="auto"/>
               </w:rPr>
             </w:pPr>
+            <w:r>
+              <w:rPr>
+                <w:rFonts w:ascii="Calibri" w:hAnsi="Calibri"/>
+                <w:b w:val="0"/>
+                <w:color w:val="auto"/>
+              </w:rPr>
+              <w:t>ISEPT</w:t>
+            </w:r>
           </w:p>
         </w:tc>
         <w:tc>
           <w:tcPr>
-            <w:tcW w:w="2155" w:type="dxa"/>
+            <w:tcW w:w="2149" w:type="dxa"/>
+            <w:vAlign w:val="center"/>
+          </w:tcPr>
+          <w:p>
+            <w:pPr>
+              <w:pStyle w:val="KEYSTROKES"/>
+              <w:jc w:val="center"/>
+              <w:rPr>
+                <w:rFonts w:ascii="Calibri" w:hAnsi="Calibri"/>
+                <w:b w:val="0"/>
+                <w:color w:val="auto"/>
+              </w:rPr>
+            </w:pPr>
+          </w:p>
+        </w:tc>
+        <w:tc>
+          <w:tcPr>
+            <w:tcW w:w="2381" w:type="dxa"/>
             <w:vAlign w:val="center"/>
           </w:tcPr>
           <w:p>
@@ -5941,7 +7145,7 @@
         </w:trPr>
         <w:tc>
           <w:tcPr>
-            <w:tcW w:w="3055" w:type="dxa"/>
+            <w:tcW w:w="445" w:type="dxa"/>
             <w:vAlign w:val="center"/>
           </w:tcPr>
           <w:p>
@@ -5954,11 +7158,19 @@
                 <w:color w:val="auto"/>
               </w:rPr>
             </w:pPr>
+            <w:r>
+              <w:rPr>
+                <w:rFonts w:ascii="Calibri" w:hAnsi="Calibri"/>
+                <w:b w:val="0"/>
+                <w:color w:val="auto"/>
+              </w:rPr>
+              <w:t>b.</w:t>
+            </w:r>
           </w:p>
         </w:tc>
         <w:tc>
           <w:tcPr>
-            <w:tcW w:w="3780" w:type="dxa"/>
+            <w:tcW w:w="4015" w:type="dxa"/>
             <w:vAlign w:val="center"/>
           </w:tcPr>
           <w:p>
@@ -5971,11 +7183,19 @@
                 <w:color w:val="auto"/>
               </w:rPr>
             </w:pPr>
+            <w:r>
+              <w:rPr>
+                <w:rFonts w:ascii="Calibri" w:hAnsi="Calibri"/>
+                <w:b w:val="0"/>
+                <w:color w:val="auto"/>
+              </w:rPr>
+              <w:t>IADD</w:t>
+            </w:r>
           </w:p>
         </w:tc>
         <w:tc>
           <w:tcPr>
-            <w:tcW w:w="2155" w:type="dxa"/>
+            <w:tcW w:w="2149" w:type="dxa"/>
             <w:vAlign w:val="center"/>
           </w:tcPr>
           <w:p>
@@ -5988,6 +7208,31 @@
                 <w:color w:val="auto"/>
               </w:rPr>
             </w:pPr>
+          </w:p>
+        </w:tc>
+        <w:tc>
+          <w:tcPr>
+            <w:tcW w:w="2381" w:type="dxa"/>
+            <w:vAlign w:val="center"/>
+          </w:tcPr>
+          <w:p>
+            <w:pPr>
+              <w:pStyle w:val="KEYSTROKES"/>
+              <w:jc w:val="center"/>
+              <w:rPr>
+                <w:rFonts w:ascii="Calibri" w:hAnsi="Calibri"/>
+                <w:b w:val="0"/>
+                <w:color w:val="auto"/>
+              </w:rPr>
+            </w:pPr>
+            <w:r>
+              <w:rPr>
+                <w:rFonts w:ascii="Calibri" w:hAnsi="Calibri"/>
+                <w:b w:val="0"/>
+                <w:color w:val="auto"/>
+              </w:rPr>
+              <w:t>Integer addition.</w:t>
+            </w:r>
           </w:p>
         </w:tc>
       </w:tr>
@@ -5997,7 +7242,7 @@
         </w:trPr>
         <w:tc>
           <w:tcPr>
-            <w:tcW w:w="3055" w:type="dxa"/>
+            <w:tcW w:w="445" w:type="dxa"/>
             <w:vAlign w:val="center"/>
           </w:tcPr>
           <w:p>
@@ -6010,11 +7255,19 @@
                 <w:color w:val="auto"/>
               </w:rPr>
             </w:pPr>
+            <w:r>
+              <w:rPr>
+                <w:rFonts w:ascii="Calibri" w:hAnsi="Calibri"/>
+                <w:b w:val="0"/>
+                <w:color w:val="auto"/>
+              </w:rPr>
+              <w:t>c.</w:t>
+            </w:r>
           </w:p>
         </w:tc>
         <w:tc>
           <w:tcPr>
-            <w:tcW w:w="3780" w:type="dxa"/>
+            <w:tcW w:w="4015" w:type="dxa"/>
             <w:vAlign w:val="center"/>
           </w:tcPr>
           <w:p>
@@ -6027,11 +7280,19 @@
                 <w:color w:val="auto"/>
               </w:rPr>
             </w:pPr>
+            <w:r>
+              <w:rPr>
+                <w:rFonts w:ascii="Calibri" w:hAnsi="Calibri"/>
+                <w:b w:val="0"/>
+                <w:color w:val="auto"/>
+              </w:rPr>
+              <w:t>JMP</w:t>
+            </w:r>
           </w:p>
         </w:tc>
         <w:tc>
           <w:tcPr>
-            <w:tcW w:w="2155" w:type="dxa"/>
+            <w:tcW w:w="2149" w:type="dxa"/>
             <w:vAlign w:val="center"/>
           </w:tcPr>
           <w:p>
@@ -6044,6 +7305,31 @@
                 <w:color w:val="auto"/>
               </w:rPr>
             </w:pPr>
+          </w:p>
+        </w:tc>
+        <w:tc>
+          <w:tcPr>
+            <w:tcW w:w="2381" w:type="dxa"/>
+            <w:vAlign w:val="center"/>
+          </w:tcPr>
+          <w:p>
+            <w:pPr>
+              <w:pStyle w:val="KEYSTROKES"/>
+              <w:jc w:val="center"/>
+              <w:rPr>
+                <w:rFonts w:ascii="Calibri" w:hAnsi="Calibri"/>
+                <w:b w:val="0"/>
+                <w:color w:val="auto"/>
+              </w:rPr>
+            </w:pPr>
+            <w:r>
+              <w:rPr>
+                <w:rFonts w:ascii="Calibri" w:hAnsi="Calibri"/>
+                <w:b w:val="0"/>
+                <w:color w:val="auto"/>
+              </w:rPr>
+              <w:t>Absolute jump.</w:t>
+            </w:r>
           </w:p>
         </w:tc>
       </w:tr>
@@ -6053,7 +7339,7 @@
         </w:trPr>
         <w:tc>
           <w:tcPr>
-            <w:tcW w:w="3055" w:type="dxa"/>
+            <w:tcW w:w="445" w:type="dxa"/>
             <w:vAlign w:val="center"/>
           </w:tcPr>
           <w:p>
@@ -6066,11 +7352,19 @@
                 <w:color w:val="auto"/>
               </w:rPr>
             </w:pPr>
+            <w:r>
+              <w:rPr>
+                <w:rFonts w:ascii="Calibri" w:hAnsi="Calibri"/>
+                <w:b w:val="0"/>
+                <w:color w:val="auto"/>
+              </w:rPr>
+              <w:t>d.</w:t>
+            </w:r>
           </w:p>
         </w:tc>
         <w:tc>
           <w:tcPr>
-            <w:tcW w:w="3780" w:type="dxa"/>
+            <w:tcW w:w="4015" w:type="dxa"/>
             <w:vAlign w:val="center"/>
           </w:tcPr>
           <w:p>
@@ -6087,7 +7381,7 @@
         </w:tc>
         <w:tc>
           <w:tcPr>
-            <w:tcW w:w="2155" w:type="dxa"/>
+            <w:tcW w:w="2149" w:type="dxa"/>
             <w:vAlign w:val="center"/>
           </w:tcPr>
           <w:p>
@@ -6102,6 +7396,23 @@
             </w:pPr>
           </w:p>
         </w:tc>
+        <w:tc>
+          <w:tcPr>
+            <w:tcW w:w="2381" w:type="dxa"/>
+            <w:vAlign w:val="center"/>
+          </w:tcPr>
+          <w:p>
+            <w:pPr>
+              <w:pStyle w:val="KEYSTROKES"/>
+              <w:jc w:val="center"/>
+              <w:rPr>
+                <w:rFonts w:ascii="Calibri" w:hAnsi="Calibri"/>
+                <w:b w:val="0"/>
+                <w:color w:val="auto"/>
+              </w:rPr>
+            </w:pPr>
+          </w:p>
+        </w:tc>
       </w:tr>
     </w:tbl>
     <w:p>
@@ -6113,8 +7424,6 @@
           <w:color w:val="auto"/>
         </w:rPr>
       </w:pPr>
-      <w:bookmarkStart w:id="0" w:name="_GoBack"/>
-      <w:bookmarkEnd w:id="0"/>
     </w:p>
     <w:p>
       <w:pPr>
@@ -6196,25 +7505,7 @@
           <w:b w:val="0"/>
           <w:color w:val="auto"/>
         </w:rPr>
-        <w:t xml:space="preserve">You may not be able to find the answer to </w:t>
-      </w:r>
-      <w:proofErr w:type="gramStart"/>
-      <w:r>
-        <w:rPr>
-          <w:rFonts w:ascii="Calibri" w:hAnsi="Calibri"/>
-          <w:b w:val="0"/>
-          <w:color w:val="auto"/>
-        </w:rPr>
-        <w:t>all of</w:t>
-      </w:r>
-      <w:proofErr w:type="gramEnd"/>
-      <w:r>
-        <w:rPr>
-          <w:rFonts w:ascii="Calibri" w:hAnsi="Calibri"/>
-          <w:b w:val="0"/>
-          <w:color w:val="auto"/>
-        </w:rPr>
-        <w:t xml:space="preserve"> the questions fo</w:t>
+        <w:t>You may not be able to find the answer to all of the questions fo</w:t>
       </w:r>
       <w:r>
         <w:rPr>
@@ -6386,25 +7677,7 @@
           <w:b w:val="0"/>
           <w:color w:val="auto"/>
         </w:rPr>
-        <w:t xml:space="preserve"> Find a </w:t>
-      </w:r>
-      <w:proofErr w:type="gramStart"/>
-      <w:r>
-        <w:rPr>
-          <w:rFonts w:ascii="Calibri" w:hAnsi="Calibri"/>
-          <w:b w:val="0"/>
-          <w:color w:val="auto"/>
-        </w:rPr>
-        <w:t>high level</w:t>
-      </w:r>
-      <w:proofErr w:type="gramEnd"/>
-      <w:r>
-        <w:rPr>
-          <w:rFonts w:ascii="Calibri" w:hAnsi="Calibri"/>
-          <w:b w:val="0"/>
-          <w:color w:val="auto"/>
-        </w:rPr>
-        <w:t xml:space="preserve"> architecture diagram</w:t>
+        <w:t xml:space="preserve"> Find a high level architecture diagram</w:t>
       </w:r>
       <w:r>
         <w:rPr>
@@ -6752,25 +8025,7 @@
           <w:b w:val="0"/>
           <w:color w:val="auto"/>
         </w:rPr>
-        <w:t xml:space="preserve"> Find a </w:t>
-      </w:r>
-      <w:proofErr w:type="gramStart"/>
-      <w:r>
-        <w:rPr>
-          <w:rFonts w:ascii="Calibri" w:hAnsi="Calibri"/>
-          <w:b w:val="0"/>
-          <w:color w:val="auto"/>
-        </w:rPr>
-        <w:t>high level</w:t>
-      </w:r>
-      <w:proofErr w:type="gramEnd"/>
-      <w:r>
-        <w:rPr>
-          <w:rFonts w:ascii="Calibri" w:hAnsi="Calibri"/>
-          <w:b w:val="0"/>
-          <w:color w:val="auto"/>
-        </w:rPr>
-        <w:t xml:space="preserve"> architecture diagram that shows the data path for each processor. Insert these diagrams here:</w:t>
+        <w:t xml:space="preserve"> Find a high level architecture diagram that shows the data path for each processor. Insert these diagrams here:</w:t>
       </w:r>
     </w:p>
     <w:p>
@@ -6983,6 +8238,7 @@
           <w:b w:val="0"/>
           <w:color w:val="auto"/>
         </w:rPr>
+        <w:lastRenderedPageBreak/>
         <w:t xml:space="preserve">: What does the </w:t>
       </w:r>
       <w:r>
@@ -7014,25 +8270,7 @@
           <w:b w:val="0"/>
           <w:color w:val="auto"/>
         </w:rPr>
-        <w:t xml:space="preserve"> Find a </w:t>
-      </w:r>
-      <w:proofErr w:type="gramStart"/>
-      <w:r>
-        <w:rPr>
-          <w:rFonts w:ascii="Calibri" w:hAnsi="Calibri"/>
-          <w:b w:val="0"/>
-          <w:color w:val="auto"/>
-        </w:rPr>
-        <w:t>high level</w:t>
-      </w:r>
-      <w:proofErr w:type="gramEnd"/>
-      <w:r>
-        <w:rPr>
-          <w:rFonts w:ascii="Calibri" w:hAnsi="Calibri"/>
-          <w:b w:val="0"/>
-          <w:color w:val="auto"/>
-        </w:rPr>
-        <w:t xml:space="preserve"> architecture diagram that shows the data path for each processor. Insert these diagrams here:</w:t>
+        <w:t xml:space="preserve"> Find a high level architecture diagram that shows the data path for each processor. Insert these diagrams here:</w:t>
       </w:r>
     </w:p>
     <w:p>
@@ -7495,25 +8733,7 @@
           <w:b w:val="0"/>
           <w:color w:val="auto"/>
         </w:rPr>
-        <w:t xml:space="preserve">Have some stretch instructions as well as basic </w:t>
-      </w:r>
-      <w:proofErr w:type="gramStart"/>
-      <w:r>
-        <w:rPr>
-          <w:rFonts w:ascii="Calibri" w:hAnsi="Calibri"/>
-          <w:b w:val="0"/>
-          <w:color w:val="auto"/>
-        </w:rPr>
-        <w:t>instructions.</w:t>
-      </w:r>
-      <w:proofErr w:type="gramEnd"/>
-      <w:r>
-        <w:rPr>
-          <w:rFonts w:ascii="Calibri" w:hAnsi="Calibri"/>
-          <w:b w:val="0"/>
-          <w:color w:val="auto"/>
-        </w:rPr>
-        <w:t xml:space="preserve"> </w:t>
+        <w:t xml:space="preserve">Have some stretch instructions as well as basic instructions. </w:t>
       </w:r>
     </w:p>
     <w:p>
@@ -7862,23 +9082,13 @@
           <w:color w:val="auto"/>
         </w:rPr>
       </w:pPr>
-      <w:proofErr w:type="spellStart"/>
       <w:r>
         <w:rPr>
           <w:rFonts w:ascii="Calibri" w:hAnsi="Calibri" w:cs="Calibri"/>
           <w:b w:val="0"/>
           <w:color w:val="auto"/>
         </w:rPr>
-        <w:t>NextHexCode</w:t>
-      </w:r>
-      <w:proofErr w:type="spellEnd"/>
-      <w:r>
-        <w:rPr>
-          <w:rFonts w:ascii="Calibri" w:hAnsi="Calibri" w:cs="Calibri"/>
-          <w:b w:val="0"/>
-          <w:color w:val="auto"/>
-        </w:rPr>
-        <w:t xml:space="preserve"> = “”</w:t>
+        <w:t>NextHexCode = “”</w:t>
       </w:r>
     </w:p>
     <w:p>
@@ -7897,7 +9107,6 @@
           <w:b w:val="0"/>
           <w:color w:val="auto"/>
         </w:rPr>
-        <w:lastRenderedPageBreak/>
         <w:t>Strip comments from the line of code read</w:t>
       </w:r>
     </w:p>
@@ -7974,18 +9183,8 @@
           <w:b w:val="0"/>
           <w:color w:val="auto"/>
         </w:rPr>
-        <w:t xml:space="preserve">Based on keyword update </w:t>
-      </w:r>
-      <w:proofErr w:type="spellStart"/>
-      <w:r>
-        <w:rPr>
-          <w:rFonts w:ascii="Calibri" w:hAnsi="Calibri" w:cs="Calibri"/>
-          <w:b w:val="0"/>
-          <w:color w:val="auto"/>
-        </w:rPr>
-        <w:t>NextHexCode</w:t>
-      </w:r>
-      <w:proofErr w:type="spellEnd"/>
+        <w:t>Based on keyword update NextHexCode</w:t>
+      </w:r>
     </w:p>
     <w:p>
       <w:pPr>
@@ -8022,18 +9221,8 @@
           <w:b w:val="0"/>
           <w:color w:val="auto"/>
         </w:rPr>
-        <w:t xml:space="preserve">Based on argument types (register, variable, immediate) and instruction type update </w:t>
-      </w:r>
-      <w:proofErr w:type="spellStart"/>
-      <w:r>
-        <w:rPr>
-          <w:rFonts w:ascii="Calibri" w:hAnsi="Calibri" w:cs="Calibri"/>
-          <w:b w:val="0"/>
-          <w:color w:val="auto"/>
-        </w:rPr>
-        <w:t>NextHexCode</w:t>
-      </w:r>
-      <w:proofErr w:type="spellEnd"/>
+        <w:t>Based on argument types (register, variable, immediate) and instruction type update NextHexCode</w:t>
+      </w:r>
     </w:p>
     <w:p>
       <w:pPr>
@@ -8051,25 +9240,7 @@
           <w:b w:val="0"/>
           <w:color w:val="auto"/>
         </w:rPr>
-        <w:t xml:space="preserve">Write </w:t>
-      </w:r>
-      <w:proofErr w:type="spellStart"/>
-      <w:r>
-        <w:rPr>
-          <w:rFonts w:ascii="Calibri" w:hAnsi="Calibri" w:cs="Calibri"/>
-          <w:b w:val="0"/>
-          <w:color w:val="auto"/>
-        </w:rPr>
-        <w:t>NextHexCode</w:t>
-      </w:r>
-      <w:proofErr w:type="spellEnd"/>
-      <w:r>
-        <w:rPr>
-          <w:rFonts w:ascii="Calibri" w:hAnsi="Calibri" w:cs="Calibri"/>
-          <w:b w:val="0"/>
-          <w:color w:val="auto"/>
-        </w:rPr>
-        <w:t xml:space="preserve"> to the output machine code file.</w:t>
+        <w:t>Write NextHexCode to the output machine code file.</w:t>
       </w:r>
     </w:p>
     <w:p>
@@ -8104,7 +9275,7 @@
         </w:rPr>
         <w:t>Define a grammar for your assembly language and build a recursive descent parser (</w:t>
       </w:r>
-      <w:hyperlink r:id="rId16" w:history="1">
+      <w:hyperlink r:id="rId15" w:history="1">
         <w:r>
           <w:rPr>
             <w:rStyle w:val="Hyperlink"/>
@@ -8153,43 +9324,7 @@
           <w:b w:val="0"/>
           <w:color w:val="auto"/>
         </w:rPr>
-        <w:t xml:space="preserve">Use the utilities </w:t>
-      </w:r>
-      <w:proofErr w:type="spellStart"/>
-      <w:r>
-        <w:rPr>
-          <w:rFonts w:ascii="Calibri" w:hAnsi="Calibri"/>
-          <w:b w:val="0"/>
-          <w:color w:val="auto"/>
-        </w:rPr>
-        <w:t>Lexx</w:t>
-      </w:r>
-      <w:proofErr w:type="spellEnd"/>
-      <w:r>
-        <w:rPr>
-          <w:rFonts w:ascii="Calibri" w:hAnsi="Calibri"/>
-          <w:b w:val="0"/>
-          <w:color w:val="auto"/>
-        </w:rPr>
-        <w:t xml:space="preserve"> and </w:t>
-      </w:r>
-      <w:proofErr w:type="spellStart"/>
-      <w:r>
-        <w:rPr>
-          <w:rFonts w:ascii="Calibri" w:hAnsi="Calibri"/>
-          <w:b w:val="0"/>
-          <w:color w:val="auto"/>
-        </w:rPr>
-        <w:t>Yacc</w:t>
-      </w:r>
-      <w:proofErr w:type="spellEnd"/>
-      <w:r>
-        <w:rPr>
-          <w:rFonts w:ascii="Calibri" w:hAnsi="Calibri"/>
-          <w:b w:val="0"/>
-          <w:color w:val="auto"/>
-        </w:rPr>
-        <w:t xml:space="preserve"> (you will have to learn these on your own)</w:t>
+        <w:t>Use the utilities Lexx and Yacc (you will have to learn these on your own)</w:t>
       </w:r>
     </w:p>
     <w:p>
@@ -8522,16 +9657,8 @@
         <w:rPr>
           <w:rFonts w:asciiTheme="minorHAnsi" w:hAnsiTheme="minorHAnsi" w:cstheme="minorHAnsi"/>
         </w:rPr>
-        <w:t xml:space="preserve">What issues did you run into in writing an </w:t>
-      </w:r>
-      <w:proofErr w:type="spellStart"/>
-      <w:r>
-        <w:rPr>
-          <w:rFonts w:asciiTheme="minorHAnsi" w:hAnsiTheme="minorHAnsi" w:cstheme="minorHAnsi"/>
-        </w:rPr>
-        <w:t>assebler</w:t>
-      </w:r>
-      <w:proofErr w:type="spellEnd"/>
+        <w:t>What issues did you run into in writing an assebler</w:t>
+      </w:r>
       <w:r>
         <w:rPr>
           <w:rFonts w:asciiTheme="minorHAnsi" w:hAnsiTheme="minorHAnsi" w:cstheme="minorHAnsi"/>
@@ -8627,23 +9754,13 @@
         </w:rPr>
         <w:t xml:space="preserve">Place </w:t>
       </w:r>
-      <w:proofErr w:type="gramStart"/>
-      <w:r>
-        <w:rPr>
-          <w:rFonts w:ascii="Calibri" w:hAnsi="Calibri"/>
-          <w:b w:val="0"/>
-          <w:color w:val="auto"/>
-        </w:rPr>
-        <w:t>all of</w:t>
-      </w:r>
-      <w:proofErr w:type="gramEnd"/>
-      <w:r>
-        <w:rPr>
-          <w:rFonts w:ascii="Calibri" w:hAnsi="Calibri"/>
-          <w:b w:val="0"/>
-          <w:color w:val="auto"/>
-        </w:rPr>
-        <w:t xml:space="preserve"> the required items in this</w:t>
+      <w:r>
+        <w:rPr>
+          <w:rFonts w:ascii="Calibri" w:hAnsi="Calibri"/>
+          <w:b w:val="0"/>
+          <w:color w:val="auto"/>
+        </w:rPr>
+        <w:t>all of the required items in this</w:t>
       </w:r>
       <w:r>
         <w:rPr>
@@ -8983,23 +10100,7 @@
                 <w:rFonts w:ascii="Calibri" w:hAnsi="Calibri"/>
                 <w:sz w:val="16"/>
               </w:rPr>
-              <w:t xml:space="preserve">Adequate comparison of both </w:t>
-            </w:r>
-            <w:proofErr w:type="gramStart"/>
-            <w:r>
-              <w:rPr>
-                <w:rFonts w:ascii="Calibri" w:hAnsi="Calibri"/>
-                <w:sz w:val="16"/>
-              </w:rPr>
-              <w:t>processors</w:t>
-            </w:r>
-            <w:proofErr w:type="gramEnd"/>
-            <w:r>
-              <w:rPr>
-                <w:rFonts w:ascii="Calibri" w:hAnsi="Calibri"/>
-                <w:sz w:val="16"/>
-              </w:rPr>
-              <w:t xml:space="preserve"> architecture, machine code, and assembly language with adequate comparison of 3 instructions and answers to majority of the questions. Both Table I and Table II completed adequately.</w:t>
+              <w:t>Adequate comparison of both processors architecture, machine code, and assembly language with adequate comparison of 3 instructions and answers to majority of the questions. Both Table I and Table II completed adequately.</w:t>
             </w:r>
           </w:p>
         </w:tc>
@@ -9019,23 +10120,7 @@
                 <w:rFonts w:ascii="Calibri" w:hAnsi="Calibri"/>
                 <w:sz w:val="16"/>
               </w:rPr>
-              <w:t xml:space="preserve">Excellent comparison of both </w:t>
-            </w:r>
-            <w:proofErr w:type="gramStart"/>
-            <w:r>
-              <w:rPr>
-                <w:rFonts w:ascii="Calibri" w:hAnsi="Calibri"/>
-                <w:sz w:val="16"/>
-              </w:rPr>
-              <w:t>processors</w:t>
-            </w:r>
-            <w:proofErr w:type="gramEnd"/>
-            <w:r>
-              <w:rPr>
-                <w:rFonts w:ascii="Calibri" w:hAnsi="Calibri"/>
-                <w:sz w:val="16"/>
-              </w:rPr>
-              <w:t xml:space="preserve"> architecture, machine code, and four </w:t>
+              <w:t xml:space="preserve">Excellent comparison of both processors architecture, machine code, and four </w:t>
             </w:r>
             <w:r>
               <w:rPr>
@@ -9463,7 +10548,7 @@
       </w:pPr>
     </w:p>
     <w:sectPr>
-      <w:footerReference w:type="default" r:id="rId17"/>
+      <w:footerReference w:type="default" r:id="rId16"/>
       <w:pgSz w:w="12240" w:h="15840"/>
       <w:pgMar w:top="432" w:right="720" w:bottom="432" w:left="1440" w:header="720" w:footer="720" w:gutter="0"/>
       <w:cols w:space="720"/>
@@ -9473,7 +10558,7 @@
 </file>
 
 <file path=word/endnotes.xml><?xml version="1.0" encoding="utf-8"?>
-<w:endnotes xmlns:wpc="http://schemas.microsoft.com/office/word/2010/wordprocessingCanvas" xmlns:cx="http://schemas.microsoft.com/office/drawing/2014/chartex" xmlns:cx1="http://schemas.microsoft.com/office/drawing/2015/9/8/chartex" xmlns:cx2="http://schemas.microsoft.com/office/drawing/2015/10/21/chartex" xmlns:cx3="http://schemas.microsoft.com/office/drawing/2016/5/9/chartex" xmlns:cx4="http://schemas.microsoft.com/office/drawing/2016/5/10/chartex" xmlns:cx5="http://schemas.microsoft.com/office/drawing/2016/5/11/chartex" xmlns:cx6="http://schemas.microsoft.com/office/drawing/2016/5/12/chartex" xmlns:cx7="http://schemas.microsoft.com/office/drawing/2016/5/13/chartex" xmlns:cx8="http://schemas.microsoft.com/office/drawing/2016/5/14/chartex" xmlns:mc="http://schemas.openxmlformats.org/markup-compatibility/2006" xmlns:aink="http://schemas.microsoft.com/office/drawing/2016/ink" xmlns:am3d="http://schemas.microsoft.com/office/drawing/2017/model3d" xmlns:o="urn:schemas-microsoft-com:office:office" xmlns:r="http://schemas.openxmlformats.org/officeDocument/2006/relationships" xmlns:m="http://schemas.openxmlformats.org/officeDocument/2006/math" xmlns:v="urn:schemas-microsoft-com:vml" xmlns:wp14="http://schemas.microsoft.com/office/word/2010/wordprocessingDrawing" xmlns:wp="http://schemas.openxmlformats.org/drawingml/2006/wordprocessingDrawing" xmlns:w10="urn:schemas-microsoft-com:office:word" xmlns:w="http://schemas.openxmlformats.org/wordprocessingml/2006/main" xmlns:w14="http://schemas.microsoft.com/office/word/2010/wordml" xmlns:w15="http://schemas.microsoft.com/office/word/2012/wordml" xmlns:w16cid="http://schemas.microsoft.com/office/word/2016/wordml/cid" xmlns:w16se="http://schemas.microsoft.com/office/word/2015/wordml/symex" xmlns:wpg="http://schemas.microsoft.com/office/word/2010/wordprocessingGroup" xmlns:wpi="http://schemas.microsoft.com/office/word/2010/wordprocessingInk" xmlns:wne="http://schemas.microsoft.com/office/word/2006/wordml" xmlns:wps="http://schemas.microsoft.com/office/word/2010/wordprocessingShape" mc:Ignorable="w14 w15 w16se w16cid wp14">
+<w:endnotes xmlns:wpc="http://schemas.microsoft.com/office/word/2010/wordprocessingCanvas" xmlns:cx="http://schemas.microsoft.com/office/drawing/2014/chartex" xmlns:cx1="http://schemas.microsoft.com/office/drawing/2015/9/8/chartex" xmlns:mc="http://schemas.openxmlformats.org/markup-compatibility/2006" xmlns:o="urn:schemas-microsoft-com:office:office" xmlns:r="http://schemas.openxmlformats.org/officeDocument/2006/relationships" xmlns:m="http://schemas.openxmlformats.org/officeDocument/2006/math" xmlns:v="urn:schemas-microsoft-com:vml" xmlns:wp14="http://schemas.microsoft.com/office/word/2010/wordprocessingDrawing" xmlns:wp="http://schemas.openxmlformats.org/drawingml/2006/wordprocessingDrawing" xmlns:w10="urn:schemas-microsoft-com:office:word" xmlns:w="http://schemas.openxmlformats.org/wordprocessingml/2006/main" xmlns:w14="http://schemas.microsoft.com/office/word/2010/wordml" xmlns:w15="http://schemas.microsoft.com/office/word/2012/wordml" xmlns:w16se="http://schemas.microsoft.com/office/word/2015/wordml/symex" xmlns:wpg="http://schemas.microsoft.com/office/word/2010/wordprocessingGroup" xmlns:wpi="http://schemas.microsoft.com/office/word/2010/wordprocessingInk" xmlns:wne="http://schemas.microsoft.com/office/word/2006/wordml" xmlns:wps="http://schemas.microsoft.com/office/word/2010/wordprocessingShape" mc:Ignorable="w14 w15 w16se wp14">
   <w:endnote w:type="separator" w:id="-1">
     <w:p>
       <w:r>
@@ -9492,7 +10577,7 @@
 </file>
 
 <file path=word/footer1.xml><?xml version="1.0" encoding="utf-8"?>
-<w:ftr xmlns:wpc="http://schemas.microsoft.com/office/word/2010/wordprocessingCanvas" xmlns:cx="http://schemas.microsoft.com/office/drawing/2014/chartex" xmlns:cx1="http://schemas.microsoft.com/office/drawing/2015/9/8/chartex" xmlns:cx2="http://schemas.microsoft.com/office/drawing/2015/10/21/chartex" xmlns:cx3="http://schemas.microsoft.com/office/drawing/2016/5/9/chartex" xmlns:cx4="http://schemas.microsoft.com/office/drawing/2016/5/10/chartex" xmlns:cx5="http://schemas.microsoft.com/office/drawing/2016/5/11/chartex" xmlns:cx6="http://schemas.microsoft.com/office/drawing/2016/5/12/chartex" xmlns:cx7="http://schemas.microsoft.com/office/drawing/2016/5/13/chartex" xmlns:cx8="http://schemas.microsoft.com/office/drawing/2016/5/14/chartex" xmlns:mc="http://schemas.openxmlformats.org/markup-compatibility/2006" xmlns:aink="http://schemas.microsoft.com/office/drawing/2016/ink" xmlns:am3d="http://schemas.microsoft.com/office/drawing/2017/model3d" xmlns:o="urn:schemas-microsoft-com:office:office" xmlns:r="http://schemas.openxmlformats.org/officeDocument/2006/relationships" xmlns:m="http://schemas.openxmlformats.org/officeDocument/2006/math" xmlns:v="urn:schemas-microsoft-com:vml" xmlns:wp14="http://schemas.microsoft.com/office/word/2010/wordprocessingDrawing" xmlns:wp="http://schemas.openxmlformats.org/drawingml/2006/wordprocessingDrawing" xmlns:w10="urn:schemas-microsoft-com:office:word" xmlns:w="http://schemas.openxmlformats.org/wordprocessingml/2006/main" xmlns:w14="http://schemas.microsoft.com/office/word/2010/wordml" xmlns:w15="http://schemas.microsoft.com/office/word/2012/wordml" xmlns:w16cid="http://schemas.microsoft.com/office/word/2016/wordml/cid" xmlns:w16se="http://schemas.microsoft.com/office/word/2015/wordml/symex" xmlns:wpg="http://schemas.microsoft.com/office/word/2010/wordprocessingGroup" xmlns:wpi="http://schemas.microsoft.com/office/word/2010/wordprocessingInk" xmlns:wne="http://schemas.microsoft.com/office/word/2006/wordml" xmlns:wps="http://schemas.microsoft.com/office/word/2010/wordprocessingShape" mc:Ignorable="w14 w15 w16se w16cid wp14">
+<w:ftr xmlns:wpc="http://schemas.microsoft.com/office/word/2010/wordprocessingCanvas" xmlns:cx="http://schemas.microsoft.com/office/drawing/2014/chartex" xmlns:cx1="http://schemas.microsoft.com/office/drawing/2015/9/8/chartex" xmlns:mc="http://schemas.openxmlformats.org/markup-compatibility/2006" xmlns:o="urn:schemas-microsoft-com:office:office" xmlns:r="http://schemas.openxmlformats.org/officeDocument/2006/relationships" xmlns:m="http://schemas.openxmlformats.org/officeDocument/2006/math" xmlns:v="urn:schemas-microsoft-com:vml" xmlns:wp14="http://schemas.microsoft.com/office/word/2010/wordprocessingDrawing" xmlns:wp="http://schemas.openxmlformats.org/drawingml/2006/wordprocessingDrawing" xmlns:w10="urn:schemas-microsoft-com:office:word" xmlns:w="http://schemas.openxmlformats.org/wordprocessingml/2006/main" xmlns:w14="http://schemas.microsoft.com/office/word/2010/wordml" xmlns:w15="http://schemas.microsoft.com/office/word/2012/wordml" xmlns:w16se="http://schemas.microsoft.com/office/word/2015/wordml/symex" xmlns:wpg="http://schemas.microsoft.com/office/word/2010/wordprocessingGroup" xmlns:wpi="http://schemas.microsoft.com/office/word/2010/wordprocessingInk" xmlns:wne="http://schemas.microsoft.com/office/word/2006/wordml" xmlns:wps="http://schemas.microsoft.com/office/word/2010/wordprocessingShape" mc:Ignorable="w14 w15 w16se wp14">
   <w:p>
     <w:pPr>
       <w:pStyle w:val="Footer"/>
@@ -9571,7 +10656,7 @@
         <w:rFonts w:ascii="Calibri" w:hAnsi="Calibri"/>
         <w:noProof/>
       </w:rPr>
-      <w:t>5</w:t>
+      <w:t>7</w:t>
     </w:r>
     <w:r>
       <w:rPr>
@@ -9585,7 +10670,7 @@
 </file>
 
 <file path=word/footnotes.xml><?xml version="1.0" encoding="utf-8"?>
-<w:footnotes xmlns:wpc="http://schemas.microsoft.com/office/word/2010/wordprocessingCanvas" xmlns:cx="http://schemas.microsoft.com/office/drawing/2014/chartex" xmlns:cx1="http://schemas.microsoft.com/office/drawing/2015/9/8/chartex" xmlns:cx2="http://schemas.microsoft.com/office/drawing/2015/10/21/chartex" xmlns:cx3="http://schemas.microsoft.com/office/drawing/2016/5/9/chartex" xmlns:cx4="http://schemas.microsoft.com/office/drawing/2016/5/10/chartex" xmlns:cx5="http://schemas.microsoft.com/office/drawing/2016/5/11/chartex" xmlns:cx6="http://schemas.microsoft.com/office/drawing/2016/5/12/chartex" xmlns:cx7="http://schemas.microsoft.com/office/drawing/2016/5/13/chartex" xmlns:cx8="http://schemas.microsoft.com/office/drawing/2016/5/14/chartex" xmlns:mc="http://schemas.openxmlformats.org/markup-compatibility/2006" xmlns:aink="http://schemas.microsoft.com/office/drawing/2016/ink" xmlns:am3d="http://schemas.microsoft.com/office/drawing/2017/model3d" xmlns:o="urn:schemas-microsoft-com:office:office" xmlns:r="http://schemas.openxmlformats.org/officeDocument/2006/relationships" xmlns:m="http://schemas.openxmlformats.org/officeDocument/2006/math" xmlns:v="urn:schemas-microsoft-com:vml" xmlns:wp14="http://schemas.microsoft.com/office/word/2010/wordprocessingDrawing" xmlns:wp="http://schemas.openxmlformats.org/drawingml/2006/wordprocessingDrawing" xmlns:w10="urn:schemas-microsoft-com:office:word" xmlns:w="http://schemas.openxmlformats.org/wordprocessingml/2006/main" xmlns:w14="http://schemas.microsoft.com/office/word/2010/wordml" xmlns:w15="http://schemas.microsoft.com/office/word/2012/wordml" xmlns:w16cid="http://schemas.microsoft.com/office/word/2016/wordml/cid" xmlns:w16se="http://schemas.microsoft.com/office/word/2015/wordml/symex" xmlns:wpg="http://schemas.microsoft.com/office/word/2010/wordprocessingGroup" xmlns:wpi="http://schemas.microsoft.com/office/word/2010/wordprocessingInk" xmlns:wne="http://schemas.microsoft.com/office/word/2006/wordml" xmlns:wps="http://schemas.microsoft.com/office/word/2010/wordprocessingShape" mc:Ignorable="w14 w15 w16se w16cid wp14">
+<w:footnotes xmlns:wpc="http://schemas.microsoft.com/office/word/2010/wordprocessingCanvas" xmlns:cx="http://schemas.microsoft.com/office/drawing/2014/chartex" xmlns:cx1="http://schemas.microsoft.com/office/drawing/2015/9/8/chartex" xmlns:mc="http://schemas.openxmlformats.org/markup-compatibility/2006" xmlns:o="urn:schemas-microsoft-com:office:office" xmlns:r="http://schemas.openxmlformats.org/officeDocument/2006/relationships" xmlns:m="http://schemas.openxmlformats.org/officeDocument/2006/math" xmlns:v="urn:schemas-microsoft-com:vml" xmlns:wp14="http://schemas.microsoft.com/office/word/2010/wordprocessingDrawing" xmlns:wp="http://schemas.openxmlformats.org/drawingml/2006/wordprocessingDrawing" xmlns:w10="urn:schemas-microsoft-com:office:word" xmlns:w="http://schemas.openxmlformats.org/wordprocessingml/2006/main" xmlns:w14="http://schemas.microsoft.com/office/word/2010/wordml" xmlns:w15="http://schemas.microsoft.com/office/word/2012/wordml" xmlns:w16se="http://schemas.microsoft.com/office/word/2015/wordml/symex" xmlns:wpg="http://schemas.microsoft.com/office/word/2010/wordprocessingGroup" xmlns:wpi="http://schemas.microsoft.com/office/word/2010/wordprocessingInk" xmlns:wne="http://schemas.microsoft.com/office/word/2006/wordml" xmlns:wps="http://schemas.microsoft.com/office/word/2010/wordprocessingShape" mc:Ignorable="w14 w15 w16se wp14">
   <w:footnote w:type="separator" w:id="-1">
     <w:p>
       <w:r>
@@ -9604,7 +10689,7 @@
 </file>
 
 <file path=word/numbering.xml><?xml version="1.0" encoding="utf-8"?>
-<w:numbering xmlns:wpc="http://schemas.microsoft.com/office/word/2010/wordprocessingCanvas" xmlns:cx="http://schemas.microsoft.com/office/drawing/2014/chartex" xmlns:cx1="http://schemas.microsoft.com/office/drawing/2015/9/8/chartex" xmlns:cx2="http://schemas.microsoft.com/office/drawing/2015/10/21/chartex" xmlns:cx3="http://schemas.microsoft.com/office/drawing/2016/5/9/chartex" xmlns:cx4="http://schemas.microsoft.com/office/drawing/2016/5/10/chartex" xmlns:cx5="http://schemas.microsoft.com/office/drawing/2016/5/11/chartex" xmlns:cx6="http://schemas.microsoft.com/office/drawing/2016/5/12/chartex" xmlns:cx7="http://schemas.microsoft.com/office/drawing/2016/5/13/chartex" xmlns:cx8="http://schemas.microsoft.com/office/drawing/2016/5/14/chartex" xmlns:mc="http://schemas.openxmlformats.org/markup-compatibility/2006" xmlns:aink="http://schemas.microsoft.com/office/drawing/2016/ink" xmlns:am3d="http://schemas.microsoft.com/office/drawing/2017/model3d" xmlns:o="urn:schemas-microsoft-com:office:office" xmlns:r="http://schemas.openxmlformats.org/officeDocument/2006/relationships" xmlns:m="http://schemas.openxmlformats.org/officeDocument/2006/math" xmlns:v="urn:schemas-microsoft-com:vml" xmlns:wp14="http://schemas.microsoft.com/office/word/2010/wordprocessingDrawing" xmlns:wp="http://schemas.openxmlformats.org/drawingml/2006/wordprocessingDrawing" xmlns:w10="urn:schemas-microsoft-com:office:word" xmlns:w="http://schemas.openxmlformats.org/wordprocessingml/2006/main" xmlns:w14="http://schemas.microsoft.com/office/word/2010/wordml" xmlns:w15="http://schemas.microsoft.com/office/word/2012/wordml" xmlns:w16cid="http://schemas.microsoft.com/office/word/2016/wordml/cid" xmlns:w16se="http://schemas.microsoft.com/office/word/2015/wordml/symex" xmlns:wpg="http://schemas.microsoft.com/office/word/2010/wordprocessingGroup" xmlns:wpi="http://schemas.microsoft.com/office/word/2010/wordprocessingInk" xmlns:wne="http://schemas.microsoft.com/office/word/2006/wordml" xmlns:wps="http://schemas.microsoft.com/office/word/2010/wordprocessingShape" mc:Ignorable="w14 w15 w16se w16cid wp14">
+<w:numbering xmlns:wpc="http://schemas.microsoft.com/office/word/2010/wordprocessingCanvas" xmlns:cx="http://schemas.microsoft.com/office/drawing/2014/chartex" xmlns:cx1="http://schemas.microsoft.com/office/drawing/2015/9/8/chartex" xmlns:mc="http://schemas.openxmlformats.org/markup-compatibility/2006" xmlns:o="urn:schemas-microsoft-com:office:office" xmlns:r="http://schemas.openxmlformats.org/officeDocument/2006/relationships" xmlns:m="http://schemas.openxmlformats.org/officeDocument/2006/math" xmlns:v="urn:schemas-microsoft-com:vml" xmlns:wp14="http://schemas.microsoft.com/office/word/2010/wordprocessingDrawing" xmlns:wp="http://schemas.openxmlformats.org/drawingml/2006/wordprocessingDrawing" xmlns:w10="urn:schemas-microsoft-com:office:word" xmlns:w="http://schemas.openxmlformats.org/wordprocessingml/2006/main" xmlns:w14="http://schemas.microsoft.com/office/word/2010/wordml" xmlns:w15="http://schemas.microsoft.com/office/word/2012/wordml" xmlns:w16se="http://schemas.microsoft.com/office/word/2015/wordml/symex" xmlns:wpg="http://schemas.microsoft.com/office/word/2010/wordprocessingGroup" xmlns:wpi="http://schemas.microsoft.com/office/word/2010/wordprocessingInk" xmlns:wne="http://schemas.microsoft.com/office/word/2006/wordml" xmlns:wps="http://schemas.microsoft.com/office/word/2010/wordprocessingShape" mc:Ignorable="w14 w15 w16se wp14">
   <w:abstractNum w:abstractNumId="0" w15:restartNumberingAfterBreak="0">
     <w:nsid w:val="0442191E"/>
     <w:multiLevelType w:val="hybridMultilevel"/>
@@ -12187,7 +13272,7 @@
 </file>
 
 <file path=word/styles.xml><?xml version="1.0" encoding="utf-8"?>
-<w:styles xmlns:mc="http://schemas.openxmlformats.org/markup-compatibility/2006" xmlns:r="http://schemas.openxmlformats.org/officeDocument/2006/relationships" xmlns:w="http://schemas.openxmlformats.org/wordprocessingml/2006/main" xmlns:w14="http://schemas.microsoft.com/office/word/2010/wordml" xmlns:w15="http://schemas.microsoft.com/office/word/2012/wordml" xmlns:w16cid="http://schemas.microsoft.com/office/word/2016/wordml/cid" xmlns:w16se="http://schemas.microsoft.com/office/word/2015/wordml/symex" mc:Ignorable="w14 w15 w16se w16cid">
+<w:styles xmlns:mc="http://schemas.openxmlformats.org/markup-compatibility/2006" xmlns:r="http://schemas.openxmlformats.org/officeDocument/2006/relationships" xmlns:w="http://schemas.openxmlformats.org/wordprocessingml/2006/main" xmlns:w14="http://schemas.microsoft.com/office/word/2010/wordml" xmlns:w15="http://schemas.microsoft.com/office/word/2012/wordml" xmlns:w16se="http://schemas.microsoft.com/office/word/2015/wordml/symex" mc:Ignorable="w14 w15 w16se">
   <w:docDefaults>
     <w:rPrDefault>
       <w:rPr>
@@ -12197,7 +13282,7 @@
     </w:rPrDefault>
     <w:pPrDefault/>
   </w:docDefaults>
-  <w:latentStyles w:defLockedState="0" w:defUIPriority="0" w:defSemiHidden="0" w:defUnhideWhenUsed="0" w:defQFormat="0" w:count="375">
+  <w:latentStyles w:defLockedState="0" w:defUIPriority="0" w:defSemiHidden="0" w:defUnhideWhenUsed="0" w:defQFormat="0" w:count="371">
     <w:lsdException w:name="Normal" w:qFormat="1"/>
     <w:lsdException w:name="heading 1" w:qFormat="1"/>
     <w:lsdException w:name="heading 2" w:qFormat="1"/>
@@ -12297,6 +13382,7 @@
     <w:lsdException w:name="HTML Sample" w:semiHidden="1" w:unhideWhenUsed="1"/>
     <w:lsdException w:name="HTML Typewriter" w:semiHidden="1" w:unhideWhenUsed="1"/>
     <w:lsdException w:name="HTML Variable" w:semiHidden="1" w:unhideWhenUsed="1"/>
+    <w:lsdException w:name="Normal Table" w:semiHidden="1" w:unhideWhenUsed="1"/>
     <w:lsdException w:name="annotation subject" w:semiHidden="1" w:unhideWhenUsed="1"/>
     <w:lsdException w:name="No List" w:semiHidden="1" w:uiPriority="99" w:unhideWhenUsed="1"/>
     <w:lsdException w:name="Outline List 1" w:semiHidden="1" w:unhideWhenUsed="1"/>
@@ -12340,8 +13426,10 @@
     <w:lsdException w:name="Table Elegant" w:semiHidden="1" w:unhideWhenUsed="1"/>
     <w:lsdException w:name="Table Professional" w:semiHidden="1" w:unhideWhenUsed="1"/>
     <w:lsdException w:name="Table Subtle 1" w:semiHidden="1" w:unhideWhenUsed="1"/>
+    <w:lsdException w:name="Table Subtle 2" w:semiHidden="1" w:unhideWhenUsed="1"/>
     <w:lsdException w:name="Table Web 1" w:semiHidden="1" w:unhideWhenUsed="1"/>
     <w:lsdException w:name="Table Web 2" w:semiHidden="1" w:unhideWhenUsed="1"/>
+    <w:lsdException w:name="Table Web 3" w:semiHidden="1" w:unhideWhenUsed="1"/>
     <w:lsdException w:name="Balloon Text" w:semiHidden="1" w:unhideWhenUsed="1"/>
     <w:lsdException w:name="Table Theme" w:semiHidden="1" w:unhideWhenUsed="1"/>
     <w:lsdException w:name="Placeholder Text" w:semiHidden="1" w:uiPriority="99"/>
@@ -12559,10 +13647,6 @@
     <w:lsdException w:name="List Table 5 Dark Accent 6" w:uiPriority="50"/>
     <w:lsdException w:name="List Table 6 Colorful Accent 6" w:uiPriority="51"/>
     <w:lsdException w:name="List Table 7 Colorful Accent 6" w:uiPriority="52"/>
-    <w:lsdException w:name="Mention" w:semiHidden="1" w:uiPriority="99" w:unhideWhenUsed="1"/>
-    <w:lsdException w:name="Smart Hyperlink" w:semiHidden="1" w:uiPriority="99" w:unhideWhenUsed="1"/>
-    <w:lsdException w:name="Hashtag" w:semiHidden="1" w:uiPriority="99" w:unhideWhenUsed="1"/>
-    <w:lsdException w:name="Unresolved Mention" w:semiHidden="1" w:uiPriority="99" w:unhideWhenUsed="1"/>
   </w:latentStyles>
   <w:style w:type="paragraph" w:default="1" w:styleId="Normal">
     <w:name w:val="Normal"/>
@@ -13133,7 +14217,7 @@
       <w:szCs w:val="32"/>
     </w:rPr>
   </w:style>
-  <w:style w:type="character" w:styleId="UnresolvedMention">
+  <w:style w:type="character" w:customStyle="1" w:styleId="UnresolvedMention">
     <w:name w:val="Unresolved Mention"/>
     <w:basedOn w:val="DefaultParagraphFont"/>
     <w:uiPriority w:val="99"/>
@@ -13144,6 +14228,66 @@
       <w:color w:val="605E5C"/>
       <w:shd w:val="clear" w:color="auto" w:fill="E1DFDD"/>
     </w:rPr>
+  </w:style>
+  <w:style w:type="table" w:styleId="PlainTable1">
+    <w:name w:val="Plain Table 1"/>
+    <w:basedOn w:val="TableNormal"/>
+    <w:uiPriority w:val="41"/>
+    <w:rsid w:val="003F1BDA"/>
+    <w:tblPr>
+      <w:tblStyleRowBandSize w:val="1"/>
+      <w:tblStyleColBandSize w:val="1"/>
+      <w:tblBorders>
+        <w:top w:val="single" w:sz="4" w:space="0" w:color="BFBFBF" w:themeColor="background1" w:themeShade="BF"/>
+        <w:left w:val="single" w:sz="4" w:space="0" w:color="BFBFBF" w:themeColor="background1" w:themeShade="BF"/>
+        <w:bottom w:val="single" w:sz="4" w:space="0" w:color="BFBFBF" w:themeColor="background1" w:themeShade="BF"/>
+        <w:right w:val="single" w:sz="4" w:space="0" w:color="BFBFBF" w:themeColor="background1" w:themeShade="BF"/>
+        <w:insideH w:val="single" w:sz="4" w:space="0" w:color="BFBFBF" w:themeColor="background1" w:themeShade="BF"/>
+        <w:insideV w:val="single" w:sz="4" w:space="0" w:color="BFBFBF" w:themeColor="background1" w:themeShade="BF"/>
+      </w:tblBorders>
+    </w:tblPr>
+    <w:tblStylePr w:type="firstRow">
+      <w:rPr>
+        <w:b/>
+        <w:bCs/>
+      </w:rPr>
+    </w:tblStylePr>
+    <w:tblStylePr w:type="lastRow">
+      <w:rPr>
+        <w:b/>
+        <w:bCs/>
+      </w:rPr>
+      <w:tblPr/>
+      <w:tcPr>
+        <w:tcBorders>
+          <w:top w:val="double" w:sz="4" w:space="0" w:color="BFBFBF" w:themeColor="background1" w:themeShade="BF"/>
+        </w:tcBorders>
+      </w:tcPr>
+    </w:tblStylePr>
+    <w:tblStylePr w:type="firstCol">
+      <w:rPr>
+        <w:b/>
+        <w:bCs/>
+      </w:rPr>
+    </w:tblStylePr>
+    <w:tblStylePr w:type="lastCol">
+      <w:rPr>
+        <w:b/>
+        <w:bCs/>
+      </w:rPr>
+    </w:tblStylePr>
+    <w:tblStylePr w:type="band1Vert">
+      <w:tblPr/>
+      <w:tcPr>
+        <w:shd w:val="clear" w:color="auto" w:fill="F2F2F2" w:themeFill="background1" w:themeFillShade="F2"/>
+      </w:tcPr>
+    </w:tblStylePr>
+    <w:tblStylePr w:type="band1Horz">
+      <w:tblPr/>
+      <w:tcPr>
+        <w:shd w:val="clear" w:color="auto" w:fill="F2F2F2" w:themeFill="background1" w:themeFillShade="F2"/>
+      </w:tcPr>
+    </w:tblStylePr>
   </w:style>
 </w:styles>
 </file>
@@ -13436,7 +14580,7 @@
 </file>
 
 <file path=customXml/itemProps1.xml><?xml version="1.0" encoding="utf-8"?>
-<ds:datastoreItem xmlns:ds="http://schemas.openxmlformats.org/officeDocument/2006/customXml" ds:itemID="{1CF3D4C3-7873-4503-8AAE-C62227F19066}">
+<ds:datastoreItem xmlns:ds="http://schemas.openxmlformats.org/officeDocument/2006/customXml" ds:itemID="{22DA1082-F441-49FA-8E87-4D315EAB2493}">
   <ds:schemaRefs>
     <ds:schemaRef ds:uri="http://schemas.openxmlformats.org/officeDocument/2006/bibliography"/>
   </ds:schemaRefs>

</xml_diff>